<commit_message>
Current version for applications
Commit the current version that I will be using for applications, then later on I will make a branches for complete detailed CV and other versions for specific positions.
</commit_message>
<xml_diff>
--- a/Omar M. ElTayeby - Resume.docx
+++ b/Omar M. ElTayeby - Resume.docx
@@ -1,6 +1,6 @@
 
 <file path=word/document.xml><?xml version="1.0" encoding="utf-8"?>
-<w:document xmlns:wpc="http://schemas.microsoft.com/office/word/2010/wordprocessingCanvas" xmlns:mo="http://schemas.microsoft.com/office/mac/office/2008/main" xmlns:mc="http://schemas.openxmlformats.org/markup-compatibility/2006" xmlns:mv="urn:schemas-microsoft-com:mac:vml" xmlns:o="urn:schemas-microsoft-com:office:office" xmlns:r="http://schemas.openxmlformats.org/officeDocument/2006/relationships" xmlns:m="http://schemas.openxmlformats.org/officeDocument/2006/math" xmlns:v="urn:schemas-microsoft-com:vml" xmlns:wp14="http://schemas.microsoft.com/office/word/2010/wordprocessingDrawing" xmlns:wp="http://schemas.openxmlformats.org/drawingml/2006/wordprocessingDrawing" xmlns:w10="urn:schemas-microsoft-com:office:word" xmlns:w="http://schemas.openxmlformats.org/wordprocessingml/2006/main" xmlns:w14="http://schemas.microsoft.com/office/word/2010/wordml" xmlns:wpg="http://schemas.microsoft.com/office/word/2010/wordprocessingGroup" xmlns:wpi="http://schemas.microsoft.com/office/word/2010/wordprocessingInk" xmlns:wne="http://schemas.microsoft.com/office/word/2006/wordml" xmlns:wps="http://schemas.microsoft.com/office/word/2010/wordprocessingShape" mc:Ignorable="w14 wp14">
+<w:document xmlns:wpc="http://schemas.microsoft.com/office/word/2010/wordprocessingCanvas" xmlns:cx="http://schemas.microsoft.com/office/drawing/2014/chartex" xmlns:cx1="http://schemas.microsoft.com/office/drawing/2015/9/8/chartex" xmlns:cx2="http://schemas.microsoft.com/office/drawing/2015/10/21/chartex" xmlns:cx3="http://schemas.microsoft.com/office/drawing/2016/5/9/chartex" xmlns:cx4="http://schemas.microsoft.com/office/drawing/2016/5/10/chartex" xmlns:cx5="http://schemas.microsoft.com/office/drawing/2016/5/11/chartex" xmlns:cx6="http://schemas.microsoft.com/office/drawing/2016/5/12/chartex" xmlns:cx7="http://schemas.microsoft.com/office/drawing/2016/5/13/chartex" xmlns:cx8="http://schemas.microsoft.com/office/drawing/2016/5/14/chartex" xmlns:mc="http://schemas.openxmlformats.org/markup-compatibility/2006" xmlns:aink="http://schemas.microsoft.com/office/drawing/2016/ink" xmlns:am3d="http://schemas.microsoft.com/office/drawing/2017/model3d" xmlns:o="urn:schemas-microsoft-com:office:office" xmlns:r="http://schemas.openxmlformats.org/officeDocument/2006/relationships" xmlns:m="http://schemas.openxmlformats.org/officeDocument/2006/math" xmlns:v="urn:schemas-microsoft-com:vml" xmlns:wp14="http://schemas.microsoft.com/office/word/2010/wordprocessingDrawing" xmlns:wp="http://schemas.openxmlformats.org/drawingml/2006/wordprocessingDrawing" xmlns:w10="urn:schemas-microsoft-com:office:word" xmlns:w="http://schemas.openxmlformats.org/wordprocessingml/2006/main" xmlns:w14="http://schemas.microsoft.com/office/word/2010/wordml" xmlns:w15="http://schemas.microsoft.com/office/word/2012/wordml" xmlns:w16cid="http://schemas.microsoft.com/office/word/2016/wordml/cid" xmlns:w16se="http://schemas.microsoft.com/office/word/2015/wordml/symex" xmlns:wpg="http://schemas.microsoft.com/office/word/2010/wordprocessingGroup" xmlns:wpi="http://schemas.microsoft.com/office/word/2010/wordprocessingInk" xmlns:wne="http://schemas.microsoft.com/office/word/2006/wordml" xmlns:wps="http://schemas.microsoft.com/office/word/2010/wordprocessingShape" mc:Ignorable="w14 w15 w16se w16cid wp14">
   <w:body>
     <w:p>
       <w:pPr>
@@ -72,7 +72,6 @@
         </w:rPr>
         <w:t>(404) 729-</w:t>
       </w:r>
-      <w:proofErr w:type="gramStart"/>
       <w:r>
         <w:rPr>
           <w:sz w:val="22"/>
@@ -83,40 +82,20 @@
       <w:r>
         <w:t xml:space="preserve">     </w:t>
       </w:r>
-      <w:proofErr w:type="gramEnd"/>
-      <w:r>
-        <w:fldChar w:fldCharType="begin"/>
-      </w:r>
-      <w:r>
-        <w:instrText xml:space="preserve"> HYPERLINK "mailto:oeltayeb@uncc.edu" </w:instrText>
-      </w:r>
-      <w:r>
-        <w:fldChar w:fldCharType="separate"/>
-      </w:r>
-      <w:r>
-        <w:rPr>
-          <w:rStyle w:val="Hyperlink"/>
-          <w:rFonts w:asciiTheme="majorBidi" w:hAnsiTheme="majorBidi" w:cstheme="majorBidi"/>
-          <w:color w:val="auto"/>
-          <w:spacing w:val="-6"/>
-          <w:sz w:val="22"/>
-          <w:szCs w:val="22"/>
-          <w:u w:val="none"/>
-        </w:rPr>
-        <w:t>oeltayeb@uncc.edu</w:t>
-      </w:r>
-      <w:r>
-        <w:rPr>
-          <w:rStyle w:val="Hyperlink"/>
-          <w:rFonts w:asciiTheme="majorBidi" w:hAnsiTheme="majorBidi" w:cstheme="majorBidi"/>
-          <w:color w:val="auto"/>
-          <w:spacing w:val="-6"/>
-          <w:sz w:val="22"/>
-          <w:szCs w:val="22"/>
-          <w:u w:val="none"/>
-        </w:rPr>
-        <w:fldChar w:fldCharType="end"/>
-      </w:r>
+      <w:hyperlink r:id="rId8" w:history="1">
+        <w:r>
+          <w:rPr>
+            <w:rStyle w:val="Hyperlink"/>
+            <w:rFonts w:asciiTheme="majorBidi" w:hAnsiTheme="majorBidi" w:cstheme="majorBidi"/>
+            <w:color w:val="auto"/>
+            <w:spacing w:val="-6"/>
+            <w:sz w:val="22"/>
+            <w:szCs w:val="22"/>
+            <w:u w:val="none"/>
+          </w:rPr>
+          <w:t>oeltayeb@uncc.edu</w:t>
+        </w:r>
+      </w:hyperlink>
     </w:p>
     <w:p>
       <w:pPr>
@@ -895,7 +874,7 @@
           <w:szCs w:val="22"/>
           <w:u w:val="single"/>
         </w:rPr>
-        <w:t>Learning Analytics</w:t>
+        <w:t>Emotion Conta</w:t>
       </w:r>
       <w:r>
         <w:rPr>
@@ -904,6 +883,15 @@
           <w:szCs w:val="22"/>
           <w:u w:val="single"/>
         </w:rPr>
+        <w:t>gion</w:t>
+      </w:r>
+      <w:r>
+        <w:rPr>
+          <w:rFonts w:asciiTheme="majorBidi" w:hAnsiTheme="majorBidi" w:cstheme="majorBidi"/>
+          <w:sz w:val="22"/>
+          <w:szCs w:val="22"/>
+          <w:u w:val="single"/>
+        </w:rPr>
         <w:t>:</w:t>
       </w:r>
       <w:r>
@@ -914,23 +902,13 @@
         </w:rPr>
         <w:t xml:space="preserve"> used: </w:t>
       </w:r>
-      <w:proofErr w:type="spellStart"/>
-      <w:r>
-        <w:rPr>
-          <w:rFonts w:asciiTheme="majorBidi" w:hAnsiTheme="majorBidi" w:cstheme="majorBidi"/>
-          <w:sz w:val="22"/>
-          <w:szCs w:val="22"/>
-        </w:rPr>
-        <w:t>Hadoop</w:t>
-      </w:r>
-      <w:proofErr w:type="spellEnd"/>
-      <w:r>
-        <w:rPr>
-          <w:rFonts w:asciiTheme="majorBidi" w:hAnsiTheme="majorBidi" w:cstheme="majorBidi"/>
-          <w:sz w:val="22"/>
-          <w:szCs w:val="22"/>
-        </w:rPr>
-        <w:t>, Python, Linux</w:t>
+      <w:r>
+        <w:rPr>
+          <w:rFonts w:asciiTheme="majorBidi" w:hAnsiTheme="majorBidi" w:cstheme="majorBidi"/>
+          <w:sz w:val="22"/>
+          <w:szCs w:val="22"/>
+        </w:rPr>
+        <w:t>R script, Python</w:t>
       </w:r>
     </w:p>
     <w:p>
@@ -953,7 +931,47 @@
           <w:sz w:val="22"/>
           <w:szCs w:val="22"/>
         </w:rPr>
-        <w:t>Developed a case study with faculty leaders to address their hypotheses about students attrition reasons</w:t>
+        <w:t>D</w:t>
+      </w:r>
+      <w:r>
+        <w:rPr>
+          <w:rFonts w:asciiTheme="majorBidi" w:hAnsiTheme="majorBidi" w:cstheme="majorBidi"/>
+          <w:sz w:val="22"/>
+          <w:szCs w:val="22"/>
+        </w:rPr>
+        <w:t>evelop</w:t>
+      </w:r>
+      <w:r>
+        <w:rPr>
+          <w:rFonts w:asciiTheme="majorBidi" w:hAnsiTheme="majorBidi" w:cstheme="majorBidi"/>
+          <w:sz w:val="22"/>
+          <w:szCs w:val="22"/>
+        </w:rPr>
+        <w:t>ed</w:t>
+      </w:r>
+      <w:r>
+        <w:rPr>
+          <w:rFonts w:asciiTheme="majorBidi" w:hAnsiTheme="majorBidi" w:cstheme="majorBidi"/>
+          <w:sz w:val="22"/>
+          <w:szCs w:val="22"/>
+        </w:rPr>
+        <w:t xml:space="preserve"> a computation methodology for measuring user</w:t>
+      </w:r>
+      <w:r>
+        <w:rPr>
+          <w:rFonts w:asciiTheme="majorBidi" w:hAnsiTheme="majorBidi" w:cstheme="majorBidi"/>
+          <w:sz w:val="22"/>
+          <w:szCs w:val="22"/>
+        </w:rPr>
+        <w:t>s’</w:t>
+      </w:r>
+      <w:r>
+        <w:rPr>
+          <w:rFonts w:asciiTheme="majorBidi" w:hAnsiTheme="majorBidi" w:cstheme="majorBidi"/>
+          <w:sz w:val="22"/>
+          <w:szCs w:val="22"/>
+        </w:rPr>
+        <w:t xml:space="preserve"> engagement on social media for Public Relations</w:t>
       </w:r>
     </w:p>
     <w:p>
@@ -976,7 +994,49 @@
           <w:sz w:val="22"/>
           <w:szCs w:val="22"/>
         </w:rPr>
-        <w:t>Developed a model to predict students’ success according to their interactions with a Learning Management System</w:t>
+        <w:t xml:space="preserve">Developed a visualization dashboard for </w:t>
+      </w:r>
+      <w:r>
+        <w:rPr>
+          <w:rFonts w:asciiTheme="majorBidi" w:hAnsiTheme="majorBidi" w:cstheme="majorBidi"/>
+          <w:sz w:val="22"/>
+          <w:szCs w:val="22"/>
+        </w:rPr>
+        <w:t xml:space="preserve">exploring </w:t>
+      </w:r>
+      <w:r>
+        <w:rPr>
+          <w:rFonts w:asciiTheme="majorBidi" w:hAnsiTheme="majorBidi" w:cstheme="majorBidi"/>
+          <w:sz w:val="22"/>
+          <w:szCs w:val="22"/>
+        </w:rPr>
+        <w:t xml:space="preserve">the </w:t>
+      </w:r>
+      <w:r>
+        <w:rPr>
+          <w:rFonts w:asciiTheme="majorBidi" w:hAnsiTheme="majorBidi" w:cstheme="majorBidi"/>
+          <w:sz w:val="22"/>
+          <w:szCs w:val="22"/>
+        </w:rPr>
+        <w:t xml:space="preserve">characteristics </w:t>
+      </w:r>
+      <w:bookmarkStart w:id="0" w:name="_GoBack"/>
+      <w:bookmarkEnd w:id="0"/>
+      <w:r>
+        <w:rPr>
+          <w:rFonts w:asciiTheme="majorBidi" w:hAnsiTheme="majorBidi" w:cstheme="majorBidi"/>
+          <w:sz w:val="22"/>
+          <w:szCs w:val="22"/>
+        </w:rPr>
+        <w:t xml:space="preserve">of bots </w:t>
+      </w:r>
+      <w:r>
+        <w:rPr>
+          <w:rFonts w:asciiTheme="majorBidi" w:hAnsiTheme="majorBidi" w:cstheme="majorBidi"/>
+          <w:sz w:val="22"/>
+          <w:szCs w:val="22"/>
+        </w:rPr>
+        <w:t>in Twitter datasets</w:t>
       </w:r>
     </w:p>
     <w:p>
@@ -999,72 +1059,47 @@
           <w:sz w:val="22"/>
           <w:szCs w:val="22"/>
         </w:rPr>
-        <w:t xml:space="preserve">Presented a poster about the case study </w:t>
-      </w:r>
-      <w:r>
-        <w:rPr>
-          <w:rFonts w:asciiTheme="majorBidi" w:hAnsiTheme="majorBidi" w:cstheme="majorBidi"/>
-          <w:sz w:val="22"/>
-          <w:szCs w:val="22"/>
-        </w:rPr>
-        <w:t xml:space="preserve">at </w:t>
-      </w:r>
-      <w:r>
-        <w:rPr>
-          <w:rFonts w:asciiTheme="majorBidi" w:hAnsiTheme="majorBidi" w:cstheme="majorBidi"/>
-          <w:sz w:val="22"/>
-          <w:szCs w:val="22"/>
-        </w:rPr>
-        <w:t>T</w:t>
-      </w:r>
-      <w:r>
-        <w:rPr>
-          <w:rFonts w:asciiTheme="majorBidi" w:hAnsiTheme="majorBidi" w:cstheme="majorBidi"/>
-          <w:sz w:val="22"/>
-          <w:szCs w:val="22"/>
-        </w:rPr>
-        <w:t xml:space="preserve">he </w:t>
-      </w:r>
-      <w:r>
-        <w:rPr>
-          <w:rFonts w:asciiTheme="majorBidi" w:hAnsiTheme="majorBidi" w:cstheme="majorBidi"/>
-          <w:sz w:val="22"/>
-          <w:szCs w:val="22"/>
-        </w:rPr>
-        <w:t>Event Event</w:t>
-      </w:r>
-      <w:r>
-        <w:rPr>
-          <w:rFonts w:asciiTheme="majorBidi" w:hAnsiTheme="majorBidi" w:cstheme="majorBidi"/>
-          <w:sz w:val="22"/>
-          <w:szCs w:val="22"/>
-          <w:vertAlign w:val="superscript"/>
-        </w:rPr>
-        <w:t>1</w:t>
-      </w:r>
-      <w:r>
-        <w:rPr>
-          <w:rFonts w:asciiTheme="majorBidi" w:hAnsiTheme="majorBidi" w:cstheme="majorBidi"/>
-          <w:sz w:val="22"/>
-          <w:szCs w:val="22"/>
-        </w:rPr>
-        <w:t xml:space="preserve"> workshop in the VIS</w:t>
-      </w:r>
-      <w:r>
-        <w:rPr>
-          <w:rFonts w:asciiTheme="majorBidi" w:hAnsiTheme="majorBidi" w:cstheme="majorBidi"/>
-          <w:sz w:val="22"/>
-          <w:szCs w:val="22"/>
-        </w:rPr>
-        <w:t xml:space="preserve"> conference 20</w:t>
-      </w:r>
-      <w:r>
-        <w:rPr>
-          <w:rFonts w:asciiTheme="majorBidi" w:hAnsiTheme="majorBidi" w:cstheme="majorBidi"/>
-          <w:sz w:val="22"/>
-          <w:szCs w:val="22"/>
-        </w:rPr>
-        <w:t>16</w:t>
+        <w:t xml:space="preserve">Published a </w:t>
+      </w:r>
+      <w:r>
+        <w:rPr>
+          <w:rFonts w:asciiTheme="majorBidi" w:hAnsiTheme="majorBidi" w:cstheme="majorBidi"/>
+          <w:sz w:val="22"/>
+          <w:szCs w:val="22"/>
+        </w:rPr>
+        <w:t>poster</w:t>
+      </w:r>
+      <w:r>
+        <w:rPr>
+          <w:rFonts w:asciiTheme="majorBidi" w:hAnsiTheme="majorBidi" w:cstheme="majorBidi"/>
+          <w:sz w:val="22"/>
+          <w:szCs w:val="22"/>
+        </w:rPr>
+        <w:t xml:space="preserve"> </w:t>
+      </w:r>
+      <w:r>
+        <w:rPr>
+          <w:rFonts w:asciiTheme="majorBidi" w:hAnsiTheme="majorBidi" w:cstheme="majorBidi"/>
+          <w:sz w:val="22"/>
+          <w:szCs w:val="22"/>
+        </w:rPr>
+        <w:t xml:space="preserve">on </w:t>
+      </w:r>
+      <w:r>
+        <w:rPr>
+          <w:rFonts w:asciiTheme="majorBidi" w:hAnsiTheme="majorBidi" w:cstheme="majorBidi"/>
+          <w:sz w:val="22"/>
+          <w:szCs w:val="22"/>
+        </w:rPr>
+        <w:t xml:space="preserve">a </w:t>
+      </w:r>
+      <w:r>
+        <w:rPr>
+          <w:rFonts w:asciiTheme="majorBidi" w:hAnsiTheme="majorBidi" w:cstheme="majorBidi"/>
+          <w:sz w:val="22"/>
+          <w:szCs w:val="22"/>
+        </w:rPr>
+        <w:t>novel observational study of the frequency and significance of social media users’ profile changes</w:t>
       </w:r>
     </w:p>
     <w:p>
@@ -1077,7 +1112,6 @@
           <w:szCs w:val="22"/>
         </w:rPr>
       </w:pPr>
-      <w:proofErr w:type="spellStart"/>
       <w:r>
         <w:rPr>
           <w:rFonts w:asciiTheme="majorBidi" w:hAnsiTheme="majorBidi" w:cstheme="majorBidi"/>
@@ -1085,9 +1119,8 @@
           <w:szCs w:val="22"/>
           <w:u w:val="single"/>
         </w:rPr>
-        <w:t>DemographicVis</w:t>
-      </w:r>
-      <w:proofErr w:type="spellEnd"/>
+        <w:t>Learning Analytics</w:t>
+      </w:r>
       <w:r>
         <w:rPr>
           <w:rFonts w:asciiTheme="majorBidi" w:hAnsiTheme="majorBidi" w:cstheme="majorBidi"/>
@@ -1103,25 +1136,185 @@
           <w:sz w:val="22"/>
           <w:szCs w:val="22"/>
         </w:rPr>
-        <w:t xml:space="preserve"> used: Python, HTML, CSS, JavaScript, D3, </w:t>
-      </w:r>
-      <w:proofErr w:type="spellStart"/>
-      <w:r>
-        <w:rPr>
-          <w:rFonts w:asciiTheme="majorBidi" w:hAnsiTheme="majorBidi" w:cstheme="majorBidi"/>
-          <w:sz w:val="22"/>
-          <w:szCs w:val="22"/>
-        </w:rPr>
-        <w:t>MongDB</w:t>
-      </w:r>
-      <w:proofErr w:type="spellEnd"/>
-      <w:r>
-        <w:rPr>
-          <w:rFonts w:asciiTheme="majorBidi" w:hAnsiTheme="majorBidi" w:cstheme="majorBidi"/>
-          <w:sz w:val="22"/>
-          <w:szCs w:val="22"/>
-        </w:rPr>
-        <w:t>, Linux</w:t>
+        <w:t xml:space="preserve"> used: Python, Linux</w:t>
+      </w:r>
+    </w:p>
+    <w:p>
+      <w:pPr>
+        <w:pStyle w:val="Default"/>
+        <w:numPr>
+          <w:ilvl w:val="0"/>
+          <w:numId w:val="8"/>
+        </w:numPr>
+        <w:ind w:right="-360"/>
+        <w:rPr>
+          <w:rFonts w:asciiTheme="majorBidi" w:hAnsiTheme="majorBidi" w:cstheme="majorBidi"/>
+          <w:sz w:val="22"/>
+          <w:szCs w:val="22"/>
+        </w:rPr>
+      </w:pPr>
+      <w:r>
+        <w:rPr>
+          <w:rFonts w:asciiTheme="majorBidi" w:hAnsiTheme="majorBidi" w:cstheme="majorBidi"/>
+          <w:sz w:val="22"/>
+          <w:szCs w:val="22"/>
+        </w:rPr>
+        <w:t xml:space="preserve">Developed a case study with faculty leaders to address their hypotheses about </w:t>
+      </w:r>
+      <w:r>
+        <w:rPr>
+          <w:rFonts w:asciiTheme="majorBidi" w:hAnsiTheme="majorBidi" w:cstheme="majorBidi"/>
+          <w:sz w:val="22"/>
+          <w:szCs w:val="22"/>
+        </w:rPr>
+        <w:t>students’</w:t>
+      </w:r>
+      <w:r>
+        <w:rPr>
+          <w:rFonts w:asciiTheme="majorBidi" w:hAnsiTheme="majorBidi" w:cstheme="majorBidi"/>
+          <w:sz w:val="22"/>
+          <w:szCs w:val="22"/>
+        </w:rPr>
+        <w:t xml:space="preserve"> attrition reasons</w:t>
+      </w:r>
+    </w:p>
+    <w:p>
+      <w:pPr>
+        <w:pStyle w:val="Default"/>
+        <w:numPr>
+          <w:ilvl w:val="0"/>
+          <w:numId w:val="8"/>
+        </w:numPr>
+        <w:ind w:right="-360"/>
+        <w:rPr>
+          <w:rFonts w:asciiTheme="majorBidi" w:hAnsiTheme="majorBidi" w:cstheme="majorBidi"/>
+          <w:sz w:val="22"/>
+          <w:szCs w:val="22"/>
+        </w:rPr>
+      </w:pPr>
+      <w:r>
+        <w:rPr>
+          <w:rFonts w:asciiTheme="majorBidi" w:hAnsiTheme="majorBidi" w:cstheme="majorBidi"/>
+          <w:sz w:val="22"/>
+          <w:szCs w:val="22"/>
+        </w:rPr>
+        <w:t>Developed a model to predict students’ success according to their interactions with a Learning Management System</w:t>
+      </w:r>
+    </w:p>
+    <w:p>
+      <w:pPr>
+        <w:pStyle w:val="Default"/>
+        <w:numPr>
+          <w:ilvl w:val="0"/>
+          <w:numId w:val="8"/>
+        </w:numPr>
+        <w:ind w:right="-360"/>
+        <w:rPr>
+          <w:rFonts w:asciiTheme="majorBidi" w:hAnsiTheme="majorBidi" w:cstheme="majorBidi"/>
+          <w:sz w:val="22"/>
+          <w:szCs w:val="22"/>
+        </w:rPr>
+      </w:pPr>
+      <w:r>
+        <w:rPr>
+          <w:rFonts w:asciiTheme="majorBidi" w:hAnsiTheme="majorBidi" w:cstheme="majorBidi"/>
+          <w:sz w:val="22"/>
+          <w:szCs w:val="22"/>
+        </w:rPr>
+        <w:t xml:space="preserve">Presented a poster about the case study </w:t>
+      </w:r>
+      <w:r>
+        <w:rPr>
+          <w:rFonts w:asciiTheme="majorBidi" w:hAnsiTheme="majorBidi" w:cstheme="majorBidi"/>
+          <w:sz w:val="22"/>
+          <w:szCs w:val="22"/>
+        </w:rPr>
+        <w:t xml:space="preserve">at </w:t>
+      </w:r>
+      <w:r>
+        <w:rPr>
+          <w:rFonts w:asciiTheme="majorBidi" w:hAnsiTheme="majorBidi" w:cstheme="majorBidi"/>
+          <w:sz w:val="22"/>
+          <w:szCs w:val="22"/>
+        </w:rPr>
+        <w:t>T</w:t>
+      </w:r>
+      <w:r>
+        <w:rPr>
+          <w:rFonts w:asciiTheme="majorBidi" w:hAnsiTheme="majorBidi" w:cstheme="majorBidi"/>
+          <w:sz w:val="22"/>
+          <w:szCs w:val="22"/>
+        </w:rPr>
+        <w:t xml:space="preserve">he </w:t>
+      </w:r>
+      <w:r>
+        <w:rPr>
+          <w:rFonts w:asciiTheme="majorBidi" w:hAnsiTheme="majorBidi" w:cstheme="majorBidi"/>
+          <w:sz w:val="22"/>
+          <w:szCs w:val="22"/>
+        </w:rPr>
+        <w:t>Event Event</w:t>
+      </w:r>
+      <w:r>
+        <w:rPr>
+          <w:rFonts w:asciiTheme="majorBidi" w:hAnsiTheme="majorBidi" w:cstheme="majorBidi"/>
+          <w:sz w:val="22"/>
+          <w:szCs w:val="22"/>
+          <w:vertAlign w:val="superscript"/>
+        </w:rPr>
+        <w:t>1</w:t>
+      </w:r>
+      <w:r>
+        <w:rPr>
+          <w:rFonts w:asciiTheme="majorBidi" w:hAnsiTheme="majorBidi" w:cstheme="majorBidi"/>
+          <w:sz w:val="22"/>
+          <w:szCs w:val="22"/>
+        </w:rPr>
+        <w:t xml:space="preserve"> workshop in the VIS</w:t>
+      </w:r>
+      <w:r>
+        <w:rPr>
+          <w:rFonts w:asciiTheme="majorBidi" w:hAnsiTheme="majorBidi" w:cstheme="majorBidi"/>
+          <w:sz w:val="22"/>
+          <w:szCs w:val="22"/>
+        </w:rPr>
+        <w:t xml:space="preserve"> conference 20</w:t>
+      </w:r>
+      <w:r>
+        <w:rPr>
+          <w:rFonts w:asciiTheme="majorBidi" w:hAnsiTheme="majorBidi" w:cstheme="majorBidi"/>
+          <w:sz w:val="22"/>
+          <w:szCs w:val="22"/>
+        </w:rPr>
+        <w:t>16</w:t>
+      </w:r>
+    </w:p>
+    <w:p>
+      <w:pPr>
+        <w:pStyle w:val="Default"/>
+        <w:ind w:left="-360" w:right="-360"/>
+        <w:rPr>
+          <w:rFonts w:asciiTheme="majorBidi" w:hAnsiTheme="majorBidi" w:cstheme="majorBidi"/>
+          <w:sz w:val="22"/>
+          <w:szCs w:val="22"/>
+        </w:rPr>
+      </w:pPr>
+      <w:r>
+        <w:rPr>
+          <w:rFonts w:asciiTheme="majorBidi" w:hAnsiTheme="majorBidi" w:cstheme="majorBidi"/>
+          <w:sz w:val="22"/>
+          <w:szCs w:val="22"/>
+          <w:u w:val="single"/>
+        </w:rPr>
+        <w:t>DemographicVis:</w:t>
+      </w:r>
+      <w:r>
+        <w:rPr>
+          <w:rFonts w:asciiTheme="majorBidi" w:hAnsiTheme="majorBidi" w:cstheme="majorBidi"/>
+          <w:sz w:val="22"/>
+          <w:szCs w:val="22"/>
+        </w:rPr>
+        <w:t xml:space="preserve"> used: Python, HTML, CSS, JavaScript, D3, MongDB, Linux</w:t>
       </w:r>
     </w:p>
     <w:p>
@@ -1603,7 +1796,15 @@
           <w:sz w:val="22"/>
           <w:szCs w:val="22"/>
         </w:rPr>
-        <w:t>for comparing</w:t>
+        <w:t xml:space="preserve">for comparing </w:t>
+      </w:r>
+      <w:r>
+        <w:rPr>
+          <w:rFonts w:asciiTheme="majorBidi" w:hAnsiTheme="majorBidi" w:cstheme="majorBidi"/>
+          <w:sz w:val="22"/>
+          <w:szCs w:val="22"/>
+        </w:rPr>
+        <w:t>change in disease mention,</w:t>
       </w:r>
       <w:r>
         <w:rPr>
@@ -1619,22 +1820,6 @@
           <w:sz w:val="22"/>
           <w:szCs w:val="22"/>
         </w:rPr>
-        <w:t>change in disease mention,</w:t>
-      </w:r>
-      <w:r>
-        <w:rPr>
-          <w:rFonts w:asciiTheme="majorBidi" w:hAnsiTheme="majorBidi" w:cstheme="majorBidi"/>
-          <w:sz w:val="22"/>
-          <w:szCs w:val="22"/>
-        </w:rPr>
-        <w:t xml:space="preserve"> </w:t>
-      </w:r>
-      <w:r>
-        <w:rPr>
-          <w:rFonts w:asciiTheme="majorBidi" w:hAnsiTheme="majorBidi" w:cstheme="majorBidi"/>
-          <w:sz w:val="22"/>
-          <w:szCs w:val="22"/>
-        </w:rPr>
         <w:t>sentiment</w:t>
       </w:r>
       <w:r>
@@ -1661,8 +1846,6 @@
         </w:rPr>
         <w:t xml:space="preserve"> over time</w:t>
       </w:r>
-      <w:bookmarkStart w:id="0" w:name="_GoBack"/>
-      <w:bookmarkEnd w:id="0"/>
     </w:p>
     <w:p>
       <w:pPr>
@@ -1900,6 +2083,7 @@
           <w:sz w:val="22"/>
           <w:szCs w:val="22"/>
         </w:rPr>
+        <w:lastRenderedPageBreak/>
         <w:t>User Assistance Intern</w:t>
       </w:r>
       <w:r>
@@ -1950,7 +2134,6 @@
           <w:szCs w:val="22"/>
         </w:rPr>
       </w:pPr>
-      <w:proofErr w:type="spellStart"/>
       <w:r>
         <w:rPr>
           <w:rFonts w:asciiTheme="majorBidi" w:hAnsiTheme="majorBidi" w:cstheme="majorBidi"/>
@@ -1958,36 +2141,16 @@
           <w:szCs w:val="22"/>
           <w:u w:val="single"/>
         </w:rPr>
-        <w:t>Lustre</w:t>
-      </w:r>
-      <w:proofErr w:type="spellEnd"/>
-      <w:r>
-        <w:rPr>
-          <w:rFonts w:asciiTheme="majorBidi" w:hAnsiTheme="majorBidi" w:cstheme="majorBidi"/>
-          <w:sz w:val="22"/>
-          <w:szCs w:val="22"/>
-          <w:u w:val="single"/>
-        </w:rPr>
-        <w:t xml:space="preserve"> file system Monitor:</w:t>
-      </w:r>
-      <w:r>
-        <w:rPr>
-          <w:rFonts w:asciiTheme="majorBidi" w:hAnsiTheme="majorBidi" w:cstheme="majorBidi"/>
-          <w:sz w:val="22"/>
-          <w:szCs w:val="22"/>
-        </w:rPr>
-        <w:t xml:space="preserve"> used: Python, HTML, CSS, JavaScript, D3 &amp; </w:t>
-      </w:r>
-      <w:proofErr w:type="spellStart"/>
-      <w:r>
-        <w:rPr>
-          <w:rFonts w:asciiTheme="majorBidi" w:hAnsiTheme="majorBidi" w:cstheme="majorBidi"/>
-          <w:sz w:val="22"/>
-          <w:szCs w:val="22"/>
-        </w:rPr>
-        <w:t>Highcharts</w:t>
-      </w:r>
-      <w:proofErr w:type="spellEnd"/>
+        <w:t>Lustre file system Monitor:</w:t>
+      </w:r>
+      <w:r>
+        <w:rPr>
+          <w:rFonts w:asciiTheme="majorBidi" w:hAnsiTheme="majorBidi" w:cstheme="majorBidi"/>
+          <w:sz w:val="22"/>
+          <w:szCs w:val="22"/>
+        </w:rPr>
+        <w:t xml:space="preserve"> used: Python, HTML, CSS, JavaScript, D3 &amp; Highcharts</w:t>
+      </w:r>
     </w:p>
     <w:p>
       <w:pPr>
@@ -2144,7 +2307,6 @@
           <w:sz w:val="22"/>
           <w:szCs w:val="22"/>
         </w:rPr>
-        <w:lastRenderedPageBreak/>
         <w:t>Research Assistant</w:t>
       </w:r>
       <w:r>
@@ -2230,25 +2392,7 @@
           <w:sz w:val="22"/>
           <w:szCs w:val="22"/>
         </w:rPr>
-        <w:t xml:space="preserve"> used: Python, NLTK, </w:t>
-      </w:r>
-      <w:proofErr w:type="spellStart"/>
-      <w:r>
-        <w:rPr>
-          <w:rFonts w:asciiTheme="majorBidi" w:hAnsiTheme="majorBidi" w:cstheme="majorBidi"/>
-          <w:sz w:val="22"/>
-          <w:szCs w:val="22"/>
-        </w:rPr>
-        <w:t>Weka</w:t>
-      </w:r>
-      <w:proofErr w:type="spellEnd"/>
-      <w:r>
-        <w:rPr>
-          <w:rFonts w:asciiTheme="majorBidi" w:hAnsiTheme="majorBidi" w:cstheme="majorBidi"/>
-          <w:sz w:val="22"/>
-          <w:szCs w:val="22"/>
-        </w:rPr>
-        <w:t>, C++, SQL, Linux</w:t>
+        <w:t xml:space="preserve"> used: Python, NLTK, Weka, C++, SQL, Linux</w:t>
       </w:r>
     </w:p>
     <w:p>
@@ -2358,396 +2502,6 @@
           <w:szCs w:val="22"/>
         </w:rPr>
         <w:t>lex Adaptive Systems Conference</w:t>
-      </w:r>
-    </w:p>
-    <w:p>
-      <w:pPr>
-        <w:pStyle w:val="Default"/>
-        <w:ind w:left="-360" w:right="-360"/>
-        <w:rPr>
-          <w:rFonts w:asciiTheme="majorBidi" w:hAnsiTheme="majorBidi" w:cstheme="majorBidi"/>
-          <w:sz w:val="22"/>
-          <w:szCs w:val="22"/>
-          <w:u w:val="single"/>
-        </w:rPr>
-      </w:pPr>
-      <w:r>
-        <w:rPr>
-          <w:rFonts w:asciiTheme="majorBidi" w:hAnsiTheme="majorBidi" w:cstheme="majorBidi"/>
-          <w:sz w:val="22"/>
-          <w:szCs w:val="22"/>
-          <w:u w:val="single"/>
-        </w:rPr>
-        <w:t>C</w:t>
-      </w:r>
-      <w:r>
-        <w:rPr>
-          <w:rFonts w:asciiTheme="majorBidi" w:hAnsiTheme="majorBidi" w:cstheme="majorBidi"/>
-          <w:sz w:val="22"/>
-          <w:szCs w:val="22"/>
-          <w:u w:val="single"/>
-        </w:rPr>
-        <w:t>ancer genes</w:t>
-      </w:r>
-      <w:r>
-        <w:rPr>
-          <w:rFonts w:asciiTheme="majorBidi" w:hAnsiTheme="majorBidi" w:cstheme="majorBidi"/>
-          <w:sz w:val="22"/>
-          <w:szCs w:val="22"/>
-          <w:u w:val="single"/>
-        </w:rPr>
-        <w:t xml:space="preserve"> analysis:</w:t>
-      </w:r>
-      <w:r>
-        <w:rPr>
-          <w:rFonts w:asciiTheme="majorBidi" w:hAnsiTheme="majorBidi" w:cstheme="majorBidi"/>
-          <w:sz w:val="22"/>
-          <w:szCs w:val="22"/>
-        </w:rPr>
-        <w:t xml:space="preserve"> used: C, MPI, Linux</w:t>
-      </w:r>
-    </w:p>
-    <w:p>
-      <w:pPr>
-        <w:pStyle w:val="Default"/>
-        <w:numPr>
-          <w:ilvl w:val="0"/>
-          <w:numId w:val="12"/>
-        </w:numPr>
-        <w:ind w:right="-360"/>
-        <w:rPr>
-          <w:rFonts w:asciiTheme="majorBidi" w:hAnsiTheme="majorBidi" w:cstheme="majorBidi"/>
-          <w:sz w:val="22"/>
-          <w:szCs w:val="22"/>
-        </w:rPr>
-      </w:pPr>
-      <w:r>
-        <w:rPr>
-          <w:rFonts w:asciiTheme="majorBidi" w:hAnsiTheme="majorBidi" w:cstheme="majorBidi"/>
-          <w:sz w:val="22"/>
-          <w:szCs w:val="22"/>
-        </w:rPr>
-        <w:t>Measured the interaction stability of a DNA-protein complex of a cancerous cell</w:t>
-      </w:r>
-    </w:p>
-    <w:p>
-      <w:pPr>
-        <w:pStyle w:val="Default"/>
-        <w:numPr>
-          <w:ilvl w:val="0"/>
-          <w:numId w:val="12"/>
-        </w:numPr>
-        <w:ind w:right="-360"/>
-        <w:rPr>
-          <w:rFonts w:asciiTheme="majorBidi" w:hAnsiTheme="majorBidi" w:cstheme="majorBidi"/>
-          <w:sz w:val="22"/>
-          <w:szCs w:val="22"/>
-        </w:rPr>
-      </w:pPr>
-      <w:r>
-        <w:rPr>
-          <w:rFonts w:asciiTheme="majorBidi" w:hAnsiTheme="majorBidi" w:cstheme="majorBidi"/>
-          <w:sz w:val="22"/>
-          <w:szCs w:val="22"/>
-        </w:rPr>
-        <w:t>Used relative motion detection and free energy perturbation methods</w:t>
-      </w:r>
-      <w:r>
-        <w:rPr>
-          <w:rFonts w:asciiTheme="majorBidi" w:hAnsiTheme="majorBidi" w:cstheme="majorBidi"/>
-          <w:sz w:val="22"/>
-          <w:szCs w:val="22"/>
-        </w:rPr>
-        <w:t xml:space="preserve"> to measure the interaction stability</w:t>
-      </w:r>
-    </w:p>
-    <w:p>
-      <w:pPr>
-        <w:pStyle w:val="Default"/>
-        <w:numPr>
-          <w:ilvl w:val="0"/>
-          <w:numId w:val="12"/>
-        </w:numPr>
-        <w:ind w:right="-360"/>
-        <w:rPr>
-          <w:rFonts w:asciiTheme="majorBidi" w:hAnsiTheme="majorBidi" w:cstheme="majorBidi"/>
-          <w:sz w:val="22"/>
-          <w:szCs w:val="22"/>
-        </w:rPr>
-      </w:pPr>
-      <w:r>
-        <w:rPr>
-          <w:rFonts w:asciiTheme="majorBidi" w:hAnsiTheme="majorBidi" w:cstheme="majorBidi"/>
-          <w:sz w:val="22"/>
-          <w:szCs w:val="22"/>
-        </w:rPr>
-        <w:t xml:space="preserve">Implemented </w:t>
-      </w:r>
-      <w:r>
-        <w:rPr>
-          <w:rFonts w:asciiTheme="majorBidi" w:hAnsiTheme="majorBidi" w:cstheme="majorBidi"/>
-          <w:sz w:val="22"/>
-          <w:szCs w:val="22"/>
-        </w:rPr>
-        <w:t>parallel algorithms</w:t>
-      </w:r>
-      <w:r>
-        <w:rPr>
-          <w:rFonts w:asciiTheme="majorBidi" w:hAnsiTheme="majorBidi" w:cstheme="majorBidi"/>
-          <w:sz w:val="22"/>
-          <w:szCs w:val="22"/>
-        </w:rPr>
-        <w:t xml:space="preserve"> on a high performance </w:t>
-      </w:r>
-      <w:r>
-        <w:rPr>
-          <w:rFonts w:asciiTheme="majorBidi" w:hAnsiTheme="majorBidi" w:cstheme="majorBidi"/>
-          <w:sz w:val="22"/>
-          <w:szCs w:val="22"/>
-        </w:rPr>
-        <w:t>cluster</w:t>
-      </w:r>
-      <w:r>
-        <w:rPr>
-          <w:rFonts w:asciiTheme="majorBidi" w:hAnsiTheme="majorBidi" w:cstheme="majorBidi"/>
-          <w:sz w:val="22"/>
-          <w:szCs w:val="22"/>
-        </w:rPr>
-        <w:t xml:space="preserve"> using the Message Passing Interface (MPI) in C</w:t>
-      </w:r>
-    </w:p>
-    <w:p>
-      <w:pPr>
-        <w:pStyle w:val="Default"/>
-        <w:ind w:right="-360"/>
-        <w:rPr>
-          <w:rFonts w:asciiTheme="majorBidi" w:hAnsiTheme="majorBidi" w:cstheme="majorBidi"/>
-          <w:sz w:val="22"/>
-          <w:szCs w:val="22"/>
-        </w:rPr>
-      </w:pPr>
-    </w:p>
-    <w:p>
-      <w:pPr>
-        <w:pStyle w:val="Default"/>
-        <w:tabs>
-          <w:tab w:val="right" w:pos="11070"/>
-        </w:tabs>
-        <w:ind w:right="-360" w:hanging="360"/>
-        <w:rPr>
-          <w:rFonts w:asciiTheme="majorBidi" w:hAnsiTheme="majorBidi" w:cstheme="majorBidi"/>
-          <w:b/>
-          <w:bCs/>
-          <w:sz w:val="22"/>
-          <w:szCs w:val="22"/>
-        </w:rPr>
-      </w:pPr>
-      <w:r>
-        <w:rPr>
-          <w:rFonts w:asciiTheme="majorBidi" w:hAnsiTheme="majorBidi" w:cstheme="majorBidi"/>
-          <w:b/>
-          <w:bCs/>
-          <w:sz w:val="22"/>
-          <w:szCs w:val="22"/>
-        </w:rPr>
-        <w:t>Control Systems Intern</w:t>
-      </w:r>
-      <w:r>
-        <w:rPr>
-          <w:rFonts w:asciiTheme="majorBidi" w:hAnsiTheme="majorBidi" w:cstheme="majorBidi"/>
-          <w:b/>
-          <w:bCs/>
-          <w:sz w:val="22"/>
-          <w:szCs w:val="22"/>
-        </w:rPr>
-        <w:t xml:space="preserve">: </w:t>
-      </w:r>
-      <w:r>
-        <w:rPr>
-          <w:rFonts w:asciiTheme="majorBidi" w:hAnsiTheme="majorBidi" w:cstheme="majorBidi"/>
-          <w:b/>
-          <w:bCs/>
-          <w:sz w:val="22"/>
-          <w:szCs w:val="22"/>
-        </w:rPr>
-        <w:t>SUMED (Arab Petroleum Pipelines Co.)</w:t>
-      </w:r>
-      <w:r>
-        <w:rPr>
-          <w:rFonts w:asciiTheme="majorBidi" w:hAnsiTheme="majorBidi" w:cstheme="majorBidi"/>
-          <w:b/>
-          <w:bCs/>
-          <w:sz w:val="22"/>
-          <w:szCs w:val="22"/>
-        </w:rPr>
-        <w:t xml:space="preserve">, </w:t>
-      </w:r>
-      <w:r>
-        <w:rPr>
-          <w:rFonts w:asciiTheme="majorBidi" w:hAnsiTheme="majorBidi" w:cstheme="majorBidi"/>
-          <w:b/>
-          <w:bCs/>
-          <w:sz w:val="22"/>
-          <w:szCs w:val="22"/>
-        </w:rPr>
-        <w:t>Alexandria, Egypt</w:t>
-      </w:r>
-      <w:r>
-        <w:rPr>
-          <w:rFonts w:asciiTheme="majorBidi" w:hAnsiTheme="majorBidi" w:cstheme="majorBidi"/>
-          <w:sz w:val="22"/>
-          <w:szCs w:val="22"/>
-        </w:rPr>
-        <w:tab/>
-      </w:r>
-      <w:r>
-        <w:rPr>
-          <w:rFonts w:asciiTheme="majorBidi" w:hAnsiTheme="majorBidi" w:cstheme="majorBidi"/>
-          <w:sz w:val="22"/>
-          <w:szCs w:val="22"/>
-        </w:rPr>
-        <w:t>Summer 2009</w:t>
-      </w:r>
-    </w:p>
-    <w:p>
-      <w:pPr>
-        <w:pStyle w:val="Default"/>
-        <w:numPr>
-          <w:ilvl w:val="0"/>
-          <w:numId w:val="13"/>
-        </w:numPr>
-        <w:ind w:right="-360"/>
-        <w:rPr>
-          <w:rFonts w:asciiTheme="majorBidi" w:hAnsiTheme="majorBidi" w:cstheme="majorBidi"/>
-          <w:sz w:val="22"/>
-          <w:szCs w:val="22"/>
-        </w:rPr>
-      </w:pPr>
-      <w:r>
-        <w:rPr>
-          <w:rFonts w:asciiTheme="majorBidi" w:hAnsiTheme="majorBidi" w:cstheme="majorBidi"/>
-          <w:sz w:val="22"/>
-          <w:szCs w:val="22"/>
-        </w:rPr>
-        <w:t>Designed</w:t>
-      </w:r>
-      <w:r>
-        <w:rPr>
-          <w:rFonts w:asciiTheme="majorBidi" w:hAnsiTheme="majorBidi" w:cstheme="majorBidi"/>
-          <w:sz w:val="22"/>
-          <w:szCs w:val="22"/>
-        </w:rPr>
-        <w:t xml:space="preserve"> Programmable Logic Controller </w:t>
-      </w:r>
-      <w:r>
-        <w:rPr>
-          <w:rFonts w:asciiTheme="majorBidi" w:hAnsiTheme="majorBidi" w:cstheme="majorBidi"/>
-          <w:sz w:val="22"/>
-          <w:szCs w:val="22"/>
-        </w:rPr>
-        <w:t xml:space="preserve">circuits </w:t>
-      </w:r>
-      <w:r>
-        <w:rPr>
-          <w:rFonts w:asciiTheme="majorBidi" w:hAnsiTheme="majorBidi" w:cstheme="majorBidi"/>
-          <w:sz w:val="22"/>
-          <w:szCs w:val="22"/>
-        </w:rPr>
-        <w:t>that</w:t>
-      </w:r>
-      <w:r>
-        <w:rPr>
-          <w:rFonts w:asciiTheme="majorBidi" w:hAnsiTheme="majorBidi" w:cstheme="majorBidi"/>
-          <w:sz w:val="22"/>
-          <w:szCs w:val="22"/>
-        </w:rPr>
-        <w:t xml:space="preserve"> control pumping motors </w:t>
-      </w:r>
-      <w:r>
-        <w:rPr>
-          <w:rFonts w:asciiTheme="majorBidi" w:hAnsiTheme="majorBidi" w:cstheme="majorBidi"/>
-          <w:sz w:val="22"/>
-          <w:szCs w:val="22"/>
-        </w:rPr>
-        <w:t>of oil pipelines</w:t>
-      </w:r>
-    </w:p>
-    <w:p>
-      <w:pPr>
-        <w:pStyle w:val="Default"/>
-        <w:numPr>
-          <w:ilvl w:val="0"/>
-          <w:numId w:val="13"/>
-        </w:numPr>
-        <w:ind w:right="-360"/>
-        <w:rPr>
-          <w:rFonts w:asciiTheme="majorBidi" w:hAnsiTheme="majorBidi" w:cstheme="majorBidi"/>
-          <w:sz w:val="22"/>
-          <w:szCs w:val="22"/>
-        </w:rPr>
-      </w:pPr>
-      <w:r>
-        <w:rPr>
-          <w:rFonts w:asciiTheme="majorBidi" w:hAnsiTheme="majorBidi" w:cstheme="majorBidi"/>
-          <w:sz w:val="22"/>
-          <w:szCs w:val="22"/>
-        </w:rPr>
-        <w:t>Emulated the circuits on Siemens S7 platform using LADDER diagram</w:t>
-      </w:r>
-      <w:r>
-        <w:rPr>
-          <w:rFonts w:asciiTheme="majorBidi" w:hAnsiTheme="majorBidi" w:cstheme="majorBidi"/>
-          <w:sz w:val="22"/>
-          <w:szCs w:val="22"/>
-        </w:rPr>
-        <w:t xml:space="preserve"> for</w:t>
-      </w:r>
-      <w:r>
-        <w:rPr>
-          <w:rFonts w:asciiTheme="majorBidi" w:hAnsiTheme="majorBidi" w:cstheme="majorBidi"/>
-          <w:sz w:val="22"/>
-          <w:szCs w:val="22"/>
-        </w:rPr>
-        <w:t xml:space="preserve"> emerg</w:t>
-      </w:r>
-      <w:r>
-        <w:rPr>
-          <w:rFonts w:asciiTheme="majorBidi" w:hAnsiTheme="majorBidi" w:cstheme="majorBidi"/>
-          <w:sz w:val="22"/>
-          <w:szCs w:val="22"/>
-        </w:rPr>
-        <w:t>ency and high load</w:t>
-      </w:r>
-    </w:p>
-    <w:p>
-      <w:pPr>
-        <w:pStyle w:val="Default"/>
-        <w:numPr>
-          <w:ilvl w:val="0"/>
-          <w:numId w:val="13"/>
-        </w:numPr>
-        <w:ind w:right="-360"/>
-        <w:rPr>
-          <w:rFonts w:asciiTheme="majorBidi" w:hAnsiTheme="majorBidi" w:cstheme="majorBidi"/>
-          <w:sz w:val="22"/>
-          <w:szCs w:val="22"/>
-        </w:rPr>
-      </w:pPr>
-      <w:r>
-        <w:rPr>
-          <w:rFonts w:asciiTheme="majorBidi" w:hAnsiTheme="majorBidi" w:cstheme="majorBidi"/>
-          <w:sz w:val="22"/>
-          <w:szCs w:val="22"/>
-        </w:rPr>
-        <w:t xml:space="preserve">Verified the consistency of the circuits for different inputs and test </w:t>
-      </w:r>
-      <w:r>
-        <w:rPr>
-          <w:rFonts w:asciiTheme="majorBidi" w:hAnsiTheme="majorBidi" w:cstheme="majorBidi"/>
-          <w:sz w:val="22"/>
-          <w:szCs w:val="22"/>
-        </w:rPr>
-        <w:t>scenarios</w:t>
       </w:r>
     </w:p>
     <w:p>
@@ -2802,6 +2556,15 @@
       <w:r>
         <w:rPr>
           <w:rFonts w:asciiTheme="majorBidi" w:hAnsiTheme="majorBidi" w:cstheme="majorBidi"/>
+          <w:sz w:val="22"/>
+          <w:szCs w:val="22"/>
+          <w:shd w:val="clear" w:color="auto" w:fill="FFFFFF"/>
+        </w:rPr>
+        <w:t xml:space="preserve">Huang, M., </w:t>
+      </w:r>
+      <w:r>
+        <w:rPr>
+          <w:rFonts w:asciiTheme="majorBidi" w:hAnsiTheme="majorBidi" w:cstheme="majorBidi"/>
           <w:b/>
           <w:sz w:val="22"/>
           <w:szCs w:val="22"/>
@@ -2816,65 +2579,7 @@
           <w:szCs w:val="22"/>
           <w:shd w:val="clear" w:color="auto" w:fill="FFFFFF"/>
         </w:rPr>
-        <w:t xml:space="preserve">, </w:t>
-      </w:r>
-      <w:proofErr w:type="spellStart"/>
-      <w:r>
-        <w:rPr>
-          <w:rFonts w:asciiTheme="majorBidi" w:hAnsiTheme="majorBidi" w:cstheme="majorBidi"/>
-          <w:sz w:val="22"/>
-          <w:szCs w:val="22"/>
-          <w:shd w:val="clear" w:color="auto" w:fill="FFFFFF"/>
-        </w:rPr>
-        <w:t>Eaglin</w:t>
-      </w:r>
-      <w:proofErr w:type="spellEnd"/>
-      <w:r>
-        <w:rPr>
-          <w:rFonts w:asciiTheme="majorBidi" w:hAnsiTheme="majorBidi" w:cstheme="majorBidi"/>
-          <w:sz w:val="22"/>
-          <w:szCs w:val="22"/>
-          <w:shd w:val="clear" w:color="auto" w:fill="FFFFFF"/>
-        </w:rPr>
-        <w:t xml:space="preserve">, T., Abdullah, M., </w:t>
-      </w:r>
-      <w:proofErr w:type="spellStart"/>
-      <w:r>
-        <w:rPr>
-          <w:rFonts w:asciiTheme="majorBidi" w:hAnsiTheme="majorBidi" w:cstheme="majorBidi"/>
-          <w:sz w:val="22"/>
-          <w:szCs w:val="22"/>
-          <w:shd w:val="clear" w:color="auto" w:fill="FFFFFF"/>
-        </w:rPr>
-        <w:t>Bur</w:t>
-      </w:r>
-      <w:r>
-        <w:rPr>
-          <w:rFonts w:asciiTheme="majorBidi" w:hAnsiTheme="majorBidi" w:cstheme="majorBidi"/>
-          <w:sz w:val="22"/>
-          <w:szCs w:val="22"/>
-          <w:shd w:val="clear" w:color="auto" w:fill="FFFFFF"/>
-        </w:rPr>
-        <w:t>linson</w:t>
-      </w:r>
-      <w:proofErr w:type="spellEnd"/>
-      <w:r>
-        <w:rPr>
-          <w:rFonts w:asciiTheme="majorBidi" w:hAnsiTheme="majorBidi" w:cstheme="majorBidi"/>
-          <w:sz w:val="22"/>
-          <w:szCs w:val="22"/>
-          <w:shd w:val="clear" w:color="auto" w:fill="FFFFFF"/>
-        </w:rPr>
-        <w:t>, D., Dou, W. and Yao, L</w:t>
-      </w:r>
-      <w:r>
-        <w:rPr>
-          <w:rFonts w:asciiTheme="majorBidi" w:hAnsiTheme="majorBidi" w:cstheme="majorBidi"/>
-          <w:sz w:val="22"/>
-          <w:szCs w:val="22"/>
-          <w:shd w:val="clear" w:color="auto" w:fill="FFFFFF"/>
-        </w:rPr>
-        <w:t xml:space="preserve">. </w:t>
+        <w:t xml:space="preserve">, Zolnoori, M. and Yao, L., 2018. </w:t>
       </w:r>
       <w:r>
         <w:rPr>
@@ -2892,7 +2597,7 @@
           <w:szCs w:val="22"/>
           <w:shd w:val="clear" w:color="auto" w:fill="FFFFFF"/>
         </w:rPr>
-        <w:t>Detecting Drinking-Related Contents on Social Media by Classifying Heterogeneous Data Types.</w:t>
+        <w:t>Public Opinions Toward Diseases: Infodemiological Study on News Media Data.</w:t>
       </w:r>
       <w:r>
         <w:rPr>
@@ -2910,63 +2615,7 @@
           <w:szCs w:val="22"/>
           <w:shd w:val="clear" w:color="auto" w:fill="FFFFFF"/>
         </w:rPr>
-        <w:t xml:space="preserve"> In </w:t>
-      </w:r>
-      <w:r>
-        <w:rPr>
-          <w:rFonts w:asciiTheme="majorBidi" w:hAnsiTheme="majorBidi" w:cstheme="majorBidi"/>
-          <w:i/>
-          <w:sz w:val="22"/>
-          <w:szCs w:val="22"/>
-          <w:shd w:val="clear" w:color="auto" w:fill="FFFFFF"/>
-        </w:rPr>
-        <w:t>International Conference on Industrial, Engineering and Other Applications of Applied Intelligent Systems</w:t>
-      </w:r>
-      <w:r>
-        <w:rPr>
-          <w:rFonts w:asciiTheme="majorBidi" w:hAnsiTheme="majorBidi" w:cstheme="majorBidi"/>
-          <w:i/>
-          <w:sz w:val="22"/>
-          <w:szCs w:val="22"/>
-          <w:shd w:val="clear" w:color="auto" w:fill="FFFFFF"/>
-        </w:rPr>
-        <w:t>,</w:t>
-      </w:r>
-      <w:r>
-        <w:rPr>
-          <w:rFonts w:asciiTheme="majorBidi" w:hAnsiTheme="majorBidi" w:cstheme="majorBidi"/>
-          <w:sz w:val="22"/>
-          <w:szCs w:val="22"/>
-          <w:shd w:val="clear" w:color="auto" w:fill="FFFFFF"/>
-        </w:rPr>
-        <w:t xml:space="preserve"> </w:t>
-      </w:r>
-      <w:r>
-        <w:rPr>
-          <w:rFonts w:asciiTheme="majorBidi" w:hAnsiTheme="majorBidi" w:cstheme="majorBidi"/>
-          <w:sz w:val="22"/>
-          <w:szCs w:val="22"/>
-          <w:shd w:val="clear" w:color="auto" w:fill="FFFFFF"/>
-        </w:rPr>
-        <w:t xml:space="preserve">2017 </w:t>
-      </w:r>
-      <w:r>
-        <w:rPr>
-          <w:rFonts w:asciiTheme="majorBidi" w:hAnsiTheme="majorBidi" w:cstheme="majorBidi"/>
-          <w:sz w:val="22"/>
-          <w:szCs w:val="22"/>
-          <w:shd w:val="clear" w:color="auto" w:fill="FFFFFF"/>
-        </w:rPr>
-        <w:t>(pp. 364-373). Springer, Cham</w:t>
-      </w:r>
-      <w:r>
-        <w:rPr>
-          <w:rFonts w:asciiTheme="majorBidi" w:hAnsiTheme="majorBidi" w:cstheme="majorBidi"/>
-          <w:sz w:val="22"/>
-          <w:szCs w:val="22"/>
-          <w:shd w:val="clear" w:color="auto" w:fill="FFFFFF"/>
-        </w:rPr>
-        <w:t>.</w:t>
+        <w:t xml:space="preserve"> Journal of medical Internet research, 20(5), p.e10047.</w:t>
       </w:r>
     </w:p>
     <w:p>
@@ -2983,114 +2632,66 @@
       <w:r>
         <w:rPr>
           <w:rFonts w:asciiTheme="majorBidi" w:hAnsiTheme="majorBidi" w:cstheme="majorBidi"/>
+          <w:sz w:val="22"/>
+          <w:szCs w:val="22"/>
+          <w:shd w:val="clear" w:color="auto" w:fill="FFFFFF"/>
+        </w:rPr>
+        <w:t xml:space="preserve">Mahzoon, M.J., Maher, M.L., </w:t>
+      </w:r>
+      <w:r>
+        <w:rPr>
+          <w:rFonts w:asciiTheme="majorBidi" w:hAnsiTheme="majorBidi" w:cstheme="majorBidi"/>
           <w:b/>
           <w:sz w:val="22"/>
           <w:szCs w:val="22"/>
           <w:shd w:val="clear" w:color="auto" w:fill="FFFFFF"/>
         </w:rPr>
-        <w:t>ElTayeby, O.</w:t>
-      </w:r>
-      <w:r>
-        <w:rPr>
-          <w:rFonts w:asciiTheme="majorBidi" w:hAnsiTheme="majorBidi" w:cstheme="majorBidi"/>
-          <w:sz w:val="22"/>
-          <w:szCs w:val="22"/>
-          <w:shd w:val="clear" w:color="auto" w:fill="FFFFFF"/>
-        </w:rPr>
-        <w:t xml:space="preserve">, </w:t>
-      </w:r>
-      <w:r>
-        <w:rPr>
-          <w:rFonts w:asciiTheme="majorBidi" w:hAnsiTheme="majorBidi" w:cstheme="majorBidi"/>
-          <w:sz w:val="22"/>
-          <w:szCs w:val="22"/>
-          <w:shd w:val="clear" w:color="auto" w:fill="FFFFFF"/>
-        </w:rPr>
-        <w:t>Dou, W</w:t>
-      </w:r>
-      <w:r>
-        <w:rPr>
-          <w:rFonts w:asciiTheme="majorBidi" w:hAnsiTheme="majorBidi" w:cstheme="majorBidi"/>
-          <w:sz w:val="22"/>
-          <w:szCs w:val="22"/>
-          <w:shd w:val="clear" w:color="auto" w:fill="FFFFFF"/>
-        </w:rPr>
-        <w:t>.</w:t>
-      </w:r>
-      <w:r>
-        <w:rPr>
-          <w:rFonts w:asciiTheme="majorBidi" w:hAnsiTheme="majorBidi" w:cstheme="majorBidi"/>
-          <w:sz w:val="22"/>
-          <w:szCs w:val="22"/>
-          <w:shd w:val="clear" w:color="auto" w:fill="FFFFFF"/>
-        </w:rPr>
-        <w:t xml:space="preserve"> “</w:t>
-      </w:r>
-      <w:r>
-        <w:rPr>
-          <w:rFonts w:asciiTheme="majorBidi" w:hAnsiTheme="majorBidi" w:cstheme="majorBidi"/>
-          <w:sz w:val="22"/>
-          <w:szCs w:val="22"/>
-          <w:shd w:val="clear" w:color="auto" w:fill="FFFFFF"/>
-        </w:rPr>
-        <w:t>A Survey on Interaction Log Analysis for Evaluating Exploratory Visualizations</w:t>
-      </w:r>
-      <w:r>
-        <w:rPr>
-          <w:rFonts w:asciiTheme="majorBidi" w:hAnsiTheme="majorBidi" w:cstheme="majorBidi"/>
-          <w:sz w:val="22"/>
-          <w:szCs w:val="22"/>
-          <w:shd w:val="clear" w:color="auto" w:fill="FFFFFF"/>
-        </w:rPr>
-        <w:t>.</w:t>
-      </w:r>
-      <w:r>
-        <w:rPr>
-          <w:rFonts w:asciiTheme="majorBidi" w:hAnsiTheme="majorBidi" w:cstheme="majorBidi"/>
-          <w:sz w:val="22"/>
-          <w:szCs w:val="22"/>
-          <w:shd w:val="clear" w:color="auto" w:fill="FFFFFF"/>
-        </w:rPr>
-        <w:t xml:space="preserve">” In </w:t>
-      </w:r>
-      <w:r>
-        <w:rPr>
-          <w:rFonts w:asciiTheme="majorBidi" w:hAnsiTheme="majorBidi" w:cstheme="majorBidi"/>
-          <w:i/>
-          <w:sz w:val="22"/>
-          <w:szCs w:val="22"/>
-          <w:shd w:val="clear" w:color="auto" w:fill="FFFFFF"/>
-        </w:rPr>
-        <w:t>BELIV Workshop</w:t>
-      </w:r>
-      <w:r>
-        <w:rPr>
-          <w:rFonts w:asciiTheme="majorBidi" w:hAnsiTheme="majorBidi" w:cstheme="majorBidi"/>
-          <w:i/>
-          <w:sz w:val="22"/>
-          <w:szCs w:val="22"/>
-          <w:shd w:val="clear" w:color="auto" w:fill="FFFFFF"/>
-        </w:rPr>
-        <w:t xml:space="preserve">, 2016, </w:t>
-      </w:r>
-      <w:r>
-        <w:rPr>
-          <w:rFonts w:asciiTheme="majorBidi" w:hAnsiTheme="majorBidi" w:cstheme="majorBidi"/>
-          <w:i/>
-          <w:sz w:val="22"/>
-          <w:szCs w:val="22"/>
-          <w:shd w:val="clear" w:color="auto" w:fill="FFFFFF"/>
-        </w:rPr>
-        <w:t>IEEE Conference on Information Visualization</w:t>
-      </w:r>
-      <w:r>
-        <w:rPr>
-          <w:rFonts w:asciiTheme="majorBidi" w:hAnsiTheme="majorBidi" w:cstheme="majorBidi"/>
-          <w:sz w:val="22"/>
-          <w:szCs w:val="22"/>
-          <w:shd w:val="clear" w:color="auto" w:fill="FFFFFF"/>
-        </w:rPr>
-        <w:t>. IEEE.</w:t>
+        <w:t>Eltayeby, O.</w:t>
+      </w:r>
+      <w:r>
+        <w:rPr>
+          <w:rFonts w:asciiTheme="majorBidi" w:hAnsiTheme="majorBidi" w:cstheme="majorBidi"/>
+          <w:sz w:val="22"/>
+          <w:szCs w:val="22"/>
+          <w:shd w:val="clear" w:color="auto" w:fill="FFFFFF"/>
+        </w:rPr>
+        <w:t xml:space="preserve">, Dou, W. and Grace, K., 2018. </w:t>
+      </w:r>
+      <w:r>
+        <w:rPr>
+          <w:rFonts w:asciiTheme="majorBidi" w:hAnsiTheme="majorBidi" w:cstheme="majorBidi"/>
+          <w:sz w:val="22"/>
+          <w:szCs w:val="22"/>
+          <w:shd w:val="clear" w:color="auto" w:fill="FFFFFF"/>
+        </w:rPr>
+        <w:t>“</w:t>
+      </w:r>
+      <w:r>
+        <w:rPr>
+          <w:rFonts w:asciiTheme="majorBidi" w:hAnsiTheme="majorBidi" w:cstheme="majorBidi"/>
+          <w:sz w:val="22"/>
+          <w:szCs w:val="22"/>
+          <w:shd w:val="clear" w:color="auto" w:fill="FFFFFF"/>
+        </w:rPr>
+        <w:t>A Sequence Data Model for Analyzing Temporal Patterns of Student Data.</w:t>
+      </w:r>
+      <w:r>
+        <w:rPr>
+          <w:rFonts w:asciiTheme="majorBidi" w:hAnsiTheme="majorBidi" w:cstheme="majorBidi"/>
+          <w:sz w:val="22"/>
+          <w:szCs w:val="22"/>
+          <w:shd w:val="clear" w:color="auto" w:fill="FFFFFF"/>
+        </w:rPr>
+        <w:t>”</w:t>
+      </w:r>
+      <w:r>
+        <w:rPr>
+          <w:rFonts w:asciiTheme="majorBidi" w:hAnsiTheme="majorBidi" w:cstheme="majorBidi"/>
+          <w:sz w:val="22"/>
+          <w:szCs w:val="22"/>
+          <w:shd w:val="clear" w:color="auto" w:fill="FFFFFF"/>
+        </w:rPr>
+        <w:t xml:space="preserve"> Journal of Learning Analytics, 5(1), pp.55-74.</w:t>
       </w:r>
     </w:p>
     <w:p>
@@ -3121,36 +2722,16 @@
           <w:szCs w:val="22"/>
           <w:shd w:val="clear" w:color="auto" w:fill="FFFFFF"/>
         </w:rPr>
-        <w:t xml:space="preserve">, </w:t>
-      </w:r>
-      <w:proofErr w:type="spellStart"/>
-      <w:r>
-        <w:rPr>
-          <w:rFonts w:asciiTheme="majorBidi" w:hAnsiTheme="majorBidi" w:cstheme="majorBidi"/>
-          <w:sz w:val="22"/>
-          <w:szCs w:val="22"/>
-          <w:shd w:val="clear" w:color="auto" w:fill="FFFFFF"/>
-        </w:rPr>
-        <w:t>Seminario</w:t>
-      </w:r>
-      <w:proofErr w:type="spellEnd"/>
-      <w:r>
-        <w:rPr>
-          <w:rFonts w:asciiTheme="majorBidi" w:hAnsiTheme="majorBidi" w:cstheme="majorBidi"/>
-          <w:sz w:val="22"/>
-          <w:szCs w:val="22"/>
-          <w:shd w:val="clear" w:color="auto" w:fill="FFFFFF"/>
-        </w:rPr>
-        <w:t>, C. E., Dou, W., M</w:t>
-      </w:r>
-      <w:r>
-        <w:rPr>
-          <w:rFonts w:asciiTheme="majorBidi" w:hAnsiTheme="majorBidi" w:cstheme="majorBidi"/>
-          <w:sz w:val="22"/>
-          <w:szCs w:val="22"/>
-          <w:shd w:val="clear" w:color="auto" w:fill="FFFFFF"/>
-        </w:rPr>
-        <w:t>aher, M. L., and Murphy, E</w:t>
+        <w:t>, Eaglin, T., Abdullah, M., Bur</w:t>
+      </w:r>
+      <w:r>
+        <w:rPr>
+          <w:rFonts w:asciiTheme="majorBidi" w:hAnsiTheme="majorBidi" w:cstheme="majorBidi"/>
+          <w:sz w:val="22"/>
+          <w:szCs w:val="22"/>
+          <w:shd w:val="clear" w:color="auto" w:fill="FFFFFF"/>
+        </w:rPr>
+        <w:t>linson, D., Dou, W. and Yao, L</w:t>
       </w:r>
       <w:r>
         <w:rPr>
@@ -3177,16 +2758,25 @@
           <w:szCs w:val="22"/>
           <w:shd w:val="clear" w:color="auto" w:fill="FFFFFF"/>
         </w:rPr>
-        <w:t>A Case Study: Exploring Student Academic Performance Data for Actionable Knowledge</w:t>
-      </w:r>
-      <w:r>
-        <w:rPr>
-          <w:rFonts w:asciiTheme="majorBidi" w:hAnsiTheme="majorBidi" w:cstheme="majorBidi"/>
-          <w:sz w:val="22"/>
-          <w:szCs w:val="22"/>
-          <w:shd w:val="clear" w:color="auto" w:fill="FFFFFF"/>
-        </w:rPr>
-        <w:t xml:space="preserve">.” In </w:t>
+        <w:t>Detecting Drinking-Related Contents on Social Media by Classifying Heterogeneous Data Types.</w:t>
+      </w:r>
+      <w:r>
+        <w:rPr>
+          <w:rFonts w:asciiTheme="majorBidi" w:hAnsiTheme="majorBidi" w:cstheme="majorBidi"/>
+          <w:sz w:val="22"/>
+          <w:szCs w:val="22"/>
+          <w:shd w:val="clear" w:color="auto" w:fill="FFFFFF"/>
+        </w:rPr>
+        <w:t>”</w:t>
+      </w:r>
+      <w:r>
+        <w:rPr>
+          <w:rFonts w:asciiTheme="majorBidi" w:hAnsiTheme="majorBidi" w:cstheme="majorBidi"/>
+          <w:sz w:val="22"/>
+          <w:szCs w:val="22"/>
+          <w:shd w:val="clear" w:color="auto" w:fill="FFFFFF"/>
+        </w:rPr>
+        <w:t xml:space="preserve"> In </w:t>
       </w:r>
       <w:r>
         <w:rPr>
@@ -3196,7 +2786,7 @@
           <w:szCs w:val="22"/>
           <w:shd w:val="clear" w:color="auto" w:fill="FFFFFF"/>
         </w:rPr>
-        <w:t>The Event</w:t>
+        <w:t>International Conference on Industrial, Engineering and Other Applications of Applied Intelligent Systems</w:t>
       </w:r>
       <w:r>
         <w:rPr>
@@ -3206,30 +2796,34 @@
           <w:szCs w:val="22"/>
           <w:shd w:val="clear" w:color="auto" w:fill="FFFFFF"/>
         </w:rPr>
-        <w:t>:</w:t>
-      </w:r>
-      <w:r>
+        <w:t>,</w:t>
+      </w:r>
+      <w:r>
+        <w:rPr>
+          <w:rFonts w:asciiTheme="majorBidi" w:hAnsiTheme="majorBidi" w:cstheme="majorBidi"/>
+          <w:sz w:val="22"/>
+          <w:szCs w:val="22"/>
+          <w:shd w:val="clear" w:color="auto" w:fill="FFFFFF"/>
+        </w:rPr>
         <w:t xml:space="preserve"> </w:t>
       </w:r>
       <w:r>
         <w:rPr>
           <w:rFonts w:asciiTheme="majorBidi" w:hAnsiTheme="majorBidi" w:cstheme="majorBidi"/>
-          <w:i/>
-          <w:sz w:val="22"/>
-          <w:szCs w:val="22"/>
-          <w:shd w:val="clear" w:color="auto" w:fill="FFFFFF"/>
-        </w:rPr>
-        <w:t>Workshop on Temporal &amp; Sequential Event Analysis</w:t>
-      </w:r>
-      <w:r>
-        <w:rPr>
-          <w:rFonts w:asciiTheme="majorBidi" w:hAnsiTheme="majorBidi" w:cstheme="majorBidi"/>
-          <w:i/>
-          <w:sz w:val="22"/>
-          <w:szCs w:val="22"/>
-          <w:shd w:val="clear" w:color="auto" w:fill="FFFFFF"/>
-        </w:rPr>
-        <w:t>, 2016, IEEE Conference on Information Visualization</w:t>
+          <w:sz w:val="22"/>
+          <w:szCs w:val="22"/>
+          <w:shd w:val="clear" w:color="auto" w:fill="FFFFFF"/>
+        </w:rPr>
+        <w:t xml:space="preserve">2017 </w:t>
+      </w:r>
+      <w:r>
+        <w:rPr>
+          <w:rFonts w:asciiTheme="majorBidi" w:hAnsiTheme="majorBidi" w:cstheme="majorBidi"/>
+          <w:sz w:val="22"/>
+          <w:szCs w:val="22"/>
+          <w:shd w:val="clear" w:color="auto" w:fill="FFFFFF"/>
+        </w:rPr>
+        <w:t>(pp. 364-373). Springer, Cham</w:t>
       </w:r>
       <w:r>
         <w:rPr>
@@ -3239,33 +2833,6 @@
           <w:shd w:val="clear" w:color="auto" w:fill="FFFFFF"/>
         </w:rPr>
         <w:t>.</w:t>
-      </w:r>
-      <w:r>
-        <w:rPr>
-          <w:rFonts w:asciiTheme="majorBidi" w:hAnsiTheme="majorBidi" w:cstheme="majorBidi"/>
-          <w:sz w:val="22"/>
-          <w:szCs w:val="22"/>
-          <w:shd w:val="clear" w:color="auto" w:fill="FFFFFF"/>
-        </w:rPr>
-        <w:t xml:space="preserve"> IEEE.</w:t>
-      </w:r>
-      <w:r>
-        <w:rPr>
-          <w:rFonts w:asciiTheme="majorBidi" w:hAnsiTheme="majorBidi" w:cstheme="majorBidi"/>
-          <w:sz w:val="22"/>
-          <w:szCs w:val="22"/>
-          <w:shd w:val="clear" w:color="auto" w:fill="FFFFFF"/>
-        </w:rPr>
-        <w:t xml:space="preserve"> </w:t>
-      </w:r>
-      <w:r>
-        <w:rPr>
-          <w:rFonts w:asciiTheme="majorBidi" w:hAnsiTheme="majorBidi" w:cstheme="majorBidi"/>
-          <w:sz w:val="22"/>
-          <w:szCs w:val="22"/>
-          <w:shd w:val="clear" w:color="auto" w:fill="FFFFFF"/>
-        </w:rPr>
-        <w:t>[Poster]</w:t>
       </w:r>
     </w:p>
     <w:p>
@@ -3282,29 +2849,12 @@
       <w:r>
         <w:rPr>
           <w:rFonts w:asciiTheme="majorBidi" w:hAnsiTheme="majorBidi" w:cstheme="majorBidi"/>
-          <w:sz w:val="22"/>
-          <w:szCs w:val="22"/>
-          <w:shd w:val="clear" w:color="auto" w:fill="FFFFFF"/>
-        </w:rPr>
-        <w:t xml:space="preserve">Dou, W., </w:t>
-      </w:r>
-      <w:r>
-        <w:rPr>
-          <w:rFonts w:asciiTheme="majorBidi" w:hAnsiTheme="majorBidi" w:cstheme="majorBidi"/>
-          <w:sz w:val="22"/>
-          <w:szCs w:val="22"/>
-          <w:shd w:val="clear" w:color="auto" w:fill="FFFFFF"/>
-        </w:rPr>
-        <w:t>Cho</w:t>
-      </w:r>
-      <w:r>
-        <w:rPr>
-          <w:rFonts w:asciiTheme="majorBidi" w:hAnsiTheme="majorBidi" w:cstheme="majorBidi"/>
-          <w:sz w:val="22"/>
-          <w:szCs w:val="22"/>
-          <w:shd w:val="clear" w:color="auto" w:fill="FFFFFF"/>
-        </w:rPr>
-        <w:t>, I.</w:t>
+          <w:b/>
+          <w:sz w:val="22"/>
+          <w:szCs w:val="22"/>
+          <w:shd w:val="clear" w:color="auto" w:fill="FFFFFF"/>
+        </w:rPr>
+        <w:t>ElTayeby, O.</w:t>
       </w:r>
       <w:r>
         <w:rPr>
@@ -3318,127 +2868,56 @@
       <w:r>
         <w:rPr>
           <w:rFonts w:asciiTheme="majorBidi" w:hAnsiTheme="majorBidi" w:cstheme="majorBidi"/>
-          <w:b/>
-          <w:sz w:val="22"/>
-          <w:szCs w:val="22"/>
-          <w:shd w:val="clear" w:color="auto" w:fill="FFFFFF"/>
-        </w:rPr>
-        <w:t>ElTayeby</w:t>
-      </w:r>
-      <w:r>
-        <w:rPr>
-          <w:rFonts w:asciiTheme="majorBidi" w:hAnsiTheme="majorBidi" w:cstheme="majorBidi"/>
-          <w:b/>
-          <w:sz w:val="22"/>
-          <w:szCs w:val="22"/>
-          <w:shd w:val="clear" w:color="auto" w:fill="FFFFFF"/>
-        </w:rPr>
-        <w:t>, O.</w:t>
-      </w:r>
-      <w:r>
-        <w:rPr>
-          <w:rFonts w:asciiTheme="majorBidi" w:hAnsiTheme="majorBidi" w:cstheme="majorBidi"/>
-          <w:sz w:val="22"/>
-          <w:szCs w:val="22"/>
-          <w:shd w:val="clear" w:color="auto" w:fill="FFFFFF"/>
-        </w:rPr>
-        <w:t xml:space="preserve">, </w:t>
-      </w:r>
-      <w:proofErr w:type="spellStart"/>
-      <w:r>
-        <w:rPr>
-          <w:rFonts w:asciiTheme="majorBidi" w:hAnsiTheme="majorBidi" w:cstheme="majorBidi"/>
-          <w:sz w:val="22"/>
-          <w:szCs w:val="22"/>
-          <w:shd w:val="clear" w:color="auto" w:fill="FFFFFF"/>
-        </w:rPr>
-        <w:t>Choo</w:t>
-      </w:r>
-      <w:proofErr w:type="spellEnd"/>
-      <w:r>
-        <w:rPr>
-          <w:rFonts w:asciiTheme="majorBidi" w:hAnsiTheme="majorBidi" w:cstheme="majorBidi"/>
-          <w:sz w:val="22"/>
-          <w:szCs w:val="22"/>
-          <w:shd w:val="clear" w:color="auto" w:fill="FFFFFF"/>
-        </w:rPr>
-        <w:t>, J.</w:t>
-      </w:r>
-      <w:r>
-        <w:rPr>
-          <w:rFonts w:asciiTheme="majorBidi" w:hAnsiTheme="majorBidi" w:cstheme="majorBidi"/>
-          <w:sz w:val="22"/>
-          <w:szCs w:val="22"/>
-          <w:shd w:val="clear" w:color="auto" w:fill="FFFFFF"/>
-        </w:rPr>
-        <w:t xml:space="preserve">, </w:t>
-      </w:r>
-      <w:r>
-        <w:rPr>
-          <w:rFonts w:asciiTheme="majorBidi" w:hAnsiTheme="majorBidi" w:cstheme="majorBidi"/>
-          <w:sz w:val="22"/>
-          <w:szCs w:val="22"/>
-          <w:shd w:val="clear" w:color="auto" w:fill="FFFFFF"/>
-        </w:rPr>
-        <w:t xml:space="preserve">Wang X., and </w:t>
-      </w:r>
-      <w:proofErr w:type="spellStart"/>
-      <w:r>
-        <w:rPr>
-          <w:rFonts w:asciiTheme="majorBidi" w:hAnsiTheme="majorBidi" w:cstheme="majorBidi"/>
-          <w:sz w:val="22"/>
-          <w:szCs w:val="22"/>
-          <w:shd w:val="clear" w:color="auto" w:fill="FFFFFF"/>
-        </w:rPr>
-        <w:t>Ribarsky</w:t>
-      </w:r>
-      <w:proofErr w:type="spellEnd"/>
-      <w:r>
-        <w:rPr>
-          <w:rFonts w:asciiTheme="majorBidi" w:hAnsiTheme="majorBidi" w:cstheme="majorBidi"/>
-          <w:sz w:val="22"/>
-          <w:szCs w:val="22"/>
-          <w:shd w:val="clear" w:color="auto" w:fill="FFFFFF"/>
-        </w:rPr>
-        <w:t>, W. “</w:t>
-      </w:r>
-      <w:proofErr w:type="spellStart"/>
-      <w:r>
-        <w:rPr>
-          <w:rFonts w:asciiTheme="majorBidi" w:hAnsiTheme="majorBidi" w:cstheme="majorBidi"/>
-          <w:sz w:val="22"/>
-          <w:szCs w:val="22"/>
-          <w:shd w:val="clear" w:color="auto" w:fill="FFFFFF"/>
-        </w:rPr>
-        <w:t>DemographicVis</w:t>
-      </w:r>
-      <w:proofErr w:type="spellEnd"/>
-      <w:r>
-        <w:rPr>
-          <w:rFonts w:asciiTheme="majorBidi" w:hAnsiTheme="majorBidi" w:cstheme="majorBidi"/>
-          <w:sz w:val="22"/>
-          <w:szCs w:val="22"/>
-          <w:shd w:val="clear" w:color="auto" w:fill="FFFFFF"/>
-        </w:rPr>
-        <w:t>: Analyzing demographic information based on user generated content.</w:t>
-      </w:r>
-      <w:r>
-        <w:rPr>
-          <w:rFonts w:asciiTheme="majorBidi" w:hAnsiTheme="majorBidi" w:cstheme="majorBidi"/>
-          <w:sz w:val="22"/>
-          <w:szCs w:val="22"/>
-          <w:shd w:val="clear" w:color="auto" w:fill="FFFFFF"/>
-        </w:rPr>
-        <w:t>”</w:t>
-      </w:r>
-      <w:r>
-        <w:rPr>
-          <w:rFonts w:asciiTheme="majorBidi" w:hAnsiTheme="majorBidi" w:cstheme="majorBidi"/>
-          <w:sz w:val="22"/>
-          <w:szCs w:val="22"/>
-          <w:shd w:val="clear" w:color="auto" w:fill="FFFFFF"/>
-        </w:rPr>
-        <w:t xml:space="preserve"> In </w:t>
+          <w:sz w:val="22"/>
+          <w:szCs w:val="22"/>
+          <w:shd w:val="clear" w:color="auto" w:fill="FFFFFF"/>
+        </w:rPr>
+        <w:t>Dou, W</w:t>
+      </w:r>
+      <w:r>
+        <w:rPr>
+          <w:rFonts w:asciiTheme="majorBidi" w:hAnsiTheme="majorBidi" w:cstheme="majorBidi"/>
+          <w:sz w:val="22"/>
+          <w:szCs w:val="22"/>
+          <w:shd w:val="clear" w:color="auto" w:fill="FFFFFF"/>
+        </w:rPr>
+        <w:t>.</w:t>
+      </w:r>
+      <w:r>
+        <w:rPr>
+          <w:rFonts w:asciiTheme="majorBidi" w:hAnsiTheme="majorBidi" w:cstheme="majorBidi"/>
+          <w:sz w:val="22"/>
+          <w:szCs w:val="22"/>
+          <w:shd w:val="clear" w:color="auto" w:fill="FFFFFF"/>
+        </w:rPr>
+        <w:t xml:space="preserve"> “</w:t>
+      </w:r>
+      <w:r>
+        <w:rPr>
+          <w:rFonts w:asciiTheme="majorBidi" w:hAnsiTheme="majorBidi" w:cstheme="majorBidi"/>
+          <w:sz w:val="22"/>
+          <w:szCs w:val="22"/>
+          <w:shd w:val="clear" w:color="auto" w:fill="FFFFFF"/>
+        </w:rPr>
+        <w:t>A Survey on Interaction Log Analysis for Evaluating Exploratory Visualizations</w:t>
+      </w:r>
+      <w:r>
+        <w:rPr>
+          <w:rFonts w:asciiTheme="majorBidi" w:hAnsiTheme="majorBidi" w:cstheme="majorBidi"/>
+          <w:sz w:val="22"/>
+          <w:szCs w:val="22"/>
+          <w:shd w:val="clear" w:color="auto" w:fill="FFFFFF"/>
+        </w:rPr>
+        <w:t>.</w:t>
+      </w:r>
+      <w:r>
+        <w:rPr>
+          <w:rFonts w:asciiTheme="majorBidi" w:hAnsiTheme="majorBidi" w:cstheme="majorBidi"/>
+          <w:sz w:val="22"/>
+          <w:szCs w:val="22"/>
+          <w:shd w:val="clear" w:color="auto" w:fill="FFFFFF"/>
+        </w:rPr>
+        <w:t xml:space="preserve">” In </w:t>
       </w:r>
       <w:r>
         <w:rPr>
@@ -3448,16 +2927,7 @@
           <w:szCs w:val="22"/>
           <w:shd w:val="clear" w:color="auto" w:fill="FFFFFF"/>
         </w:rPr>
-        <w:t>Visual Analytics Science and Technology (VAST)</w:t>
-      </w:r>
-      <w:r>
-        <w:rPr>
-          <w:rFonts w:asciiTheme="majorBidi" w:hAnsiTheme="majorBidi" w:cstheme="majorBidi"/>
-          <w:sz w:val="22"/>
-          <w:szCs w:val="22"/>
-          <w:shd w:val="clear" w:color="auto" w:fill="FFFFFF"/>
-        </w:rPr>
-        <w:t xml:space="preserve">, 2015 </w:t>
+        <w:t>BELIV Workshop</w:t>
       </w:r>
       <w:r>
         <w:rPr>
@@ -3467,6 +2937,16 @@
           <w:szCs w:val="22"/>
           <w:shd w:val="clear" w:color="auto" w:fill="FFFFFF"/>
         </w:rPr>
+        <w:t xml:space="preserve">, 2016, </w:t>
+      </w:r>
+      <w:r>
+        <w:rPr>
+          <w:rFonts w:asciiTheme="majorBidi" w:hAnsiTheme="majorBidi" w:cstheme="majorBidi"/>
+          <w:i/>
+          <w:sz w:val="22"/>
+          <w:szCs w:val="22"/>
+          <w:shd w:val="clear" w:color="auto" w:fill="FFFFFF"/>
+        </w:rPr>
         <w:t>IEEE Conference on Information Visualization</w:t>
       </w:r>
       <w:r>
@@ -3476,11 +2956,12 @@
           <w:szCs w:val="22"/>
           <w:shd w:val="clear" w:color="auto" w:fill="FFFFFF"/>
         </w:rPr>
-        <w:t>, (pp. 57-64). IEEE.</w:t>
+        <w:t>. IEEE.</w:t>
       </w:r>
     </w:p>
     <w:p>
       <w:pPr>
+        <w:spacing w:before="60"/>
         <w:ind w:right="-360" w:hanging="360"/>
         <w:rPr>
           <w:rFonts w:asciiTheme="majorBidi" w:hAnsiTheme="majorBidi" w:cstheme="majorBidi"/>
@@ -3492,57 +2973,103 @@
       <w:r>
         <w:rPr>
           <w:rFonts w:asciiTheme="majorBidi" w:hAnsiTheme="majorBidi" w:cstheme="majorBidi"/>
+          <w:sz w:val="22"/>
+          <w:szCs w:val="22"/>
+          <w:shd w:val="clear" w:color="auto" w:fill="FFFFFF"/>
+        </w:rPr>
+        <w:t xml:space="preserve">Dou, W., </w:t>
+      </w:r>
+      <w:r>
+        <w:rPr>
+          <w:rFonts w:asciiTheme="majorBidi" w:hAnsiTheme="majorBidi" w:cstheme="majorBidi"/>
+          <w:sz w:val="22"/>
+          <w:szCs w:val="22"/>
+          <w:shd w:val="clear" w:color="auto" w:fill="FFFFFF"/>
+        </w:rPr>
+        <w:t>Cho</w:t>
+      </w:r>
+      <w:r>
+        <w:rPr>
+          <w:rFonts w:asciiTheme="majorBidi" w:hAnsiTheme="majorBidi" w:cstheme="majorBidi"/>
+          <w:sz w:val="22"/>
+          <w:szCs w:val="22"/>
+          <w:shd w:val="clear" w:color="auto" w:fill="FFFFFF"/>
+        </w:rPr>
+        <w:t>, I.</w:t>
+      </w:r>
+      <w:r>
+        <w:rPr>
+          <w:rFonts w:asciiTheme="majorBidi" w:hAnsiTheme="majorBidi" w:cstheme="majorBidi"/>
+          <w:sz w:val="22"/>
+          <w:szCs w:val="22"/>
+          <w:shd w:val="clear" w:color="auto" w:fill="FFFFFF"/>
+        </w:rPr>
+        <w:t xml:space="preserve">, </w:t>
+      </w:r>
+      <w:r>
+        <w:rPr>
+          <w:rFonts w:asciiTheme="majorBidi" w:hAnsiTheme="majorBidi" w:cstheme="majorBidi"/>
           <w:b/>
           <w:sz w:val="22"/>
           <w:szCs w:val="22"/>
           <w:shd w:val="clear" w:color="auto" w:fill="FFFFFF"/>
         </w:rPr>
-        <w:t>ElTayeby, O.</w:t>
-      </w:r>
-      <w:r>
-        <w:rPr>
-          <w:rFonts w:asciiTheme="majorBidi" w:hAnsiTheme="majorBidi" w:cstheme="majorBidi"/>
-          <w:sz w:val="22"/>
-          <w:szCs w:val="22"/>
-          <w:shd w:val="clear" w:color="auto" w:fill="FFFFFF"/>
-        </w:rPr>
-        <w:t>, Moln</w:t>
-      </w:r>
-      <w:r>
-        <w:rPr>
-          <w:rFonts w:asciiTheme="majorBidi" w:hAnsiTheme="majorBidi" w:cstheme="majorBidi"/>
-          <w:sz w:val="22"/>
-          <w:szCs w:val="22"/>
-          <w:shd w:val="clear" w:color="auto" w:fill="FFFFFF"/>
-        </w:rPr>
-        <w:t>ar, P. and George, R</w:t>
-      </w:r>
-      <w:r>
-        <w:rPr>
-          <w:rFonts w:asciiTheme="majorBidi" w:hAnsiTheme="majorBidi" w:cstheme="majorBidi"/>
-          <w:sz w:val="22"/>
-          <w:szCs w:val="22"/>
-          <w:shd w:val="clear" w:color="auto" w:fill="FFFFFF"/>
-        </w:rPr>
-        <w:t xml:space="preserve">. </w:t>
-      </w:r>
-      <w:r>
-        <w:rPr>
-          <w:rFonts w:asciiTheme="majorBidi" w:hAnsiTheme="majorBidi" w:cstheme="majorBidi"/>
-          <w:sz w:val="22"/>
-          <w:szCs w:val="22"/>
-          <w:shd w:val="clear" w:color="auto" w:fill="FFFFFF"/>
-        </w:rPr>
-        <w:t>“</w:t>
-      </w:r>
-      <w:r>
-        <w:rPr>
-          <w:rFonts w:asciiTheme="majorBidi" w:hAnsiTheme="majorBidi" w:cstheme="majorBidi"/>
-          <w:sz w:val="22"/>
-          <w:szCs w:val="22"/>
-          <w:shd w:val="clear" w:color="auto" w:fill="FFFFFF"/>
-        </w:rPr>
-        <w:t>Measuring the Influence of Mass Media on Opinion Segregation through Twitter.</w:t>
+        <w:t>ElTayeby</w:t>
+      </w:r>
+      <w:r>
+        <w:rPr>
+          <w:rFonts w:asciiTheme="majorBidi" w:hAnsiTheme="majorBidi" w:cstheme="majorBidi"/>
+          <w:b/>
+          <w:sz w:val="22"/>
+          <w:szCs w:val="22"/>
+          <w:shd w:val="clear" w:color="auto" w:fill="FFFFFF"/>
+        </w:rPr>
+        <w:t>, O.</w:t>
+      </w:r>
+      <w:r>
+        <w:rPr>
+          <w:rFonts w:asciiTheme="majorBidi" w:hAnsiTheme="majorBidi" w:cstheme="majorBidi"/>
+          <w:sz w:val="22"/>
+          <w:szCs w:val="22"/>
+          <w:shd w:val="clear" w:color="auto" w:fill="FFFFFF"/>
+        </w:rPr>
+        <w:t>, Choo</w:t>
+      </w:r>
+      <w:r>
+        <w:rPr>
+          <w:rFonts w:asciiTheme="majorBidi" w:hAnsiTheme="majorBidi" w:cstheme="majorBidi"/>
+          <w:sz w:val="22"/>
+          <w:szCs w:val="22"/>
+          <w:shd w:val="clear" w:color="auto" w:fill="FFFFFF"/>
+        </w:rPr>
+        <w:t>, J.</w:t>
+      </w:r>
+      <w:r>
+        <w:rPr>
+          <w:rFonts w:asciiTheme="majorBidi" w:hAnsiTheme="majorBidi" w:cstheme="majorBidi"/>
+          <w:sz w:val="22"/>
+          <w:szCs w:val="22"/>
+          <w:shd w:val="clear" w:color="auto" w:fill="FFFFFF"/>
+        </w:rPr>
+        <w:t xml:space="preserve">, </w:t>
+      </w:r>
+      <w:r>
+        <w:rPr>
+          <w:rFonts w:asciiTheme="majorBidi" w:hAnsiTheme="majorBidi" w:cstheme="majorBidi"/>
+          <w:sz w:val="22"/>
+          <w:szCs w:val="22"/>
+          <w:shd w:val="clear" w:color="auto" w:fill="FFFFFF"/>
+        </w:rPr>
+        <w:t>Wang X., and Ribarsky, W. “</w:t>
+      </w:r>
+      <w:r>
+        <w:rPr>
+          <w:rFonts w:asciiTheme="majorBidi" w:hAnsiTheme="majorBidi" w:cstheme="majorBidi"/>
+          <w:sz w:val="22"/>
+          <w:szCs w:val="22"/>
+          <w:shd w:val="clear" w:color="auto" w:fill="FFFFFF"/>
+        </w:rPr>
+        <w:t>DemographicVis: Analyzing demographic information based on user generated content.</w:t>
       </w:r>
       <w:r>
         <w:rPr>
@@ -3560,9 +3087,8 @@
           <w:szCs w:val="22"/>
           <w:shd w:val="clear" w:color="auto" w:fill="FFFFFF"/>
         </w:rPr>
-        <w:t xml:space="preserve"> </w:t>
-      </w:r>
-      <w:proofErr w:type="spellStart"/>
+        <w:t xml:space="preserve"> In </w:t>
+      </w:r>
       <w:r>
         <w:rPr>
           <w:rFonts w:asciiTheme="majorBidi" w:hAnsiTheme="majorBidi" w:cstheme="majorBidi"/>
@@ -3571,9 +3097,17 @@
           <w:szCs w:val="22"/>
           <w:shd w:val="clear" w:color="auto" w:fill="FFFFFF"/>
         </w:rPr>
-        <w:t>Procedia</w:t>
-      </w:r>
-      <w:proofErr w:type="spellEnd"/>
+        <w:t>Visual Analytics Science and Technology (VAST)</w:t>
+      </w:r>
+      <w:r>
+        <w:rPr>
+          <w:rFonts w:asciiTheme="majorBidi" w:hAnsiTheme="majorBidi" w:cstheme="majorBidi"/>
+          <w:sz w:val="22"/>
+          <w:szCs w:val="22"/>
+          <w:shd w:val="clear" w:color="auto" w:fill="FFFFFF"/>
+        </w:rPr>
+        <w:t xml:space="preserve">, 2015 </w:t>
+      </w:r>
       <w:r>
         <w:rPr>
           <w:rFonts w:asciiTheme="majorBidi" w:hAnsiTheme="majorBidi" w:cstheme="majorBidi"/>
@@ -3582,108 +3116,16 @@
           <w:szCs w:val="22"/>
           <w:shd w:val="clear" w:color="auto" w:fill="FFFFFF"/>
         </w:rPr>
-        <w:t xml:space="preserve"> Computer Science, 36</w:t>
-      </w:r>
-      <w:r>
-        <w:rPr>
-          <w:rFonts w:asciiTheme="majorBidi" w:hAnsiTheme="majorBidi" w:cstheme="majorBidi"/>
-          <w:sz w:val="22"/>
-          <w:szCs w:val="22"/>
-          <w:shd w:val="clear" w:color="auto" w:fill="FFFFFF"/>
-        </w:rPr>
-        <w:t xml:space="preserve">, </w:t>
-      </w:r>
-      <w:r>
-        <w:rPr>
-          <w:rFonts w:asciiTheme="majorBidi" w:hAnsiTheme="majorBidi" w:cstheme="majorBidi"/>
-          <w:sz w:val="22"/>
-          <w:szCs w:val="22"/>
-          <w:shd w:val="clear" w:color="auto" w:fill="FFFFFF"/>
-        </w:rPr>
-        <w:t>(</w:t>
-      </w:r>
-      <w:r>
-        <w:rPr>
-          <w:rFonts w:asciiTheme="majorBidi" w:hAnsiTheme="majorBidi" w:cstheme="majorBidi"/>
-          <w:sz w:val="22"/>
-          <w:szCs w:val="22"/>
-          <w:shd w:val="clear" w:color="auto" w:fill="FFFFFF"/>
-        </w:rPr>
-        <w:t>pp.152-159</w:t>
-      </w:r>
-      <w:r>
-        <w:rPr>
-          <w:rFonts w:asciiTheme="majorBidi" w:hAnsiTheme="majorBidi" w:cstheme="majorBidi"/>
-          <w:sz w:val="22"/>
-          <w:szCs w:val="22"/>
-          <w:shd w:val="clear" w:color="auto" w:fill="FFFFFF"/>
-        </w:rPr>
-        <w:t>)</w:t>
-      </w:r>
-      <w:r>
-        <w:rPr>
-          <w:rFonts w:asciiTheme="majorBidi" w:hAnsiTheme="majorBidi" w:cstheme="majorBidi"/>
-          <w:sz w:val="22"/>
-          <w:szCs w:val="22"/>
-          <w:shd w:val="clear" w:color="auto" w:fill="FFFFFF"/>
-        </w:rPr>
-        <w:t>.</w:t>
-      </w:r>
-      <w:r>
-        <w:rPr>
-          <w:rFonts w:asciiTheme="majorBidi" w:hAnsiTheme="majorBidi" w:cstheme="majorBidi"/>
-          <w:sz w:val="22"/>
-          <w:szCs w:val="22"/>
-          <w:shd w:val="clear" w:color="auto" w:fill="FFFFFF"/>
-        </w:rPr>
-        <w:t xml:space="preserve"> </w:t>
-      </w:r>
-      <w:proofErr w:type="spellStart"/>
-      <w:r>
-        <w:rPr>
-          <w:rFonts w:asciiTheme="majorBidi" w:hAnsiTheme="majorBidi" w:cstheme="majorBidi"/>
-          <w:sz w:val="22"/>
-          <w:szCs w:val="22"/>
-          <w:shd w:val="clear" w:color="auto" w:fill="FFFFFF"/>
-        </w:rPr>
-        <w:t>S</w:t>
-      </w:r>
-      <w:r>
-        <w:rPr>
-          <w:rFonts w:asciiTheme="majorBidi" w:hAnsiTheme="majorBidi" w:cstheme="majorBidi"/>
-          <w:sz w:val="22"/>
-          <w:szCs w:val="22"/>
-          <w:shd w:val="clear" w:color="auto" w:fill="FFFFFF"/>
-        </w:rPr>
-        <w:t>cience</w:t>
-      </w:r>
-      <w:r>
-        <w:rPr>
-          <w:rFonts w:asciiTheme="majorBidi" w:hAnsiTheme="majorBidi" w:cstheme="majorBidi"/>
-          <w:sz w:val="22"/>
-          <w:szCs w:val="22"/>
-          <w:shd w:val="clear" w:color="auto" w:fill="FFFFFF"/>
-        </w:rPr>
-        <w:t>D</w:t>
-      </w:r>
-      <w:r>
-        <w:rPr>
-          <w:rFonts w:asciiTheme="majorBidi" w:hAnsiTheme="majorBidi" w:cstheme="majorBidi"/>
-          <w:sz w:val="22"/>
-          <w:szCs w:val="22"/>
-          <w:shd w:val="clear" w:color="auto" w:fill="FFFFFF"/>
-        </w:rPr>
-        <w:t>irect</w:t>
-      </w:r>
-      <w:proofErr w:type="spellEnd"/>
-      <w:r>
-        <w:rPr>
-          <w:rFonts w:asciiTheme="majorBidi" w:hAnsiTheme="majorBidi" w:cstheme="majorBidi"/>
-          <w:sz w:val="22"/>
-          <w:szCs w:val="22"/>
-          <w:shd w:val="clear" w:color="auto" w:fill="FFFFFF"/>
-        </w:rPr>
-        <w:t>.</w:t>
+        <w:t>IEEE Conference on Information Visualization</w:t>
+      </w:r>
+      <w:r>
+        <w:rPr>
+          <w:rFonts w:asciiTheme="majorBidi" w:hAnsiTheme="majorBidi" w:cstheme="majorBidi"/>
+          <w:sz w:val="22"/>
+          <w:szCs w:val="22"/>
+          <w:shd w:val="clear" w:color="auto" w:fill="FFFFFF"/>
+        </w:rPr>
+        <w:t>, (pp. 57-64). IEEE.</w:t>
       </w:r>
     </w:p>
     <w:p>
@@ -3713,36 +3155,16 @@
           <w:szCs w:val="22"/>
           <w:shd w:val="clear" w:color="auto" w:fill="FFFFFF"/>
         </w:rPr>
-        <w:t>, John, D., Pa</w:t>
-      </w:r>
-      <w:r>
-        <w:rPr>
-          <w:rFonts w:asciiTheme="majorBidi" w:hAnsiTheme="majorBidi" w:cstheme="majorBidi"/>
-          <w:sz w:val="22"/>
-          <w:szCs w:val="22"/>
-          <w:shd w:val="clear" w:color="auto" w:fill="FFFFFF"/>
-        </w:rPr>
-        <w:t xml:space="preserve">tel, P. and </w:t>
-      </w:r>
-      <w:proofErr w:type="spellStart"/>
-      <w:r>
-        <w:rPr>
-          <w:rFonts w:asciiTheme="majorBidi" w:hAnsiTheme="majorBidi" w:cstheme="majorBidi"/>
-          <w:sz w:val="22"/>
-          <w:szCs w:val="22"/>
-          <w:shd w:val="clear" w:color="auto" w:fill="FFFFFF"/>
-        </w:rPr>
-        <w:t>Simmerman</w:t>
-      </w:r>
-      <w:proofErr w:type="spellEnd"/>
-      <w:r>
-        <w:rPr>
-          <w:rFonts w:asciiTheme="majorBidi" w:hAnsiTheme="majorBidi" w:cstheme="majorBidi"/>
-          <w:sz w:val="22"/>
-          <w:szCs w:val="22"/>
-          <w:shd w:val="clear" w:color="auto" w:fill="FFFFFF"/>
-        </w:rPr>
-        <w:t>, S</w:t>
+        <w:t>, Moln</w:t>
+      </w:r>
+      <w:r>
+        <w:rPr>
+          <w:rFonts w:asciiTheme="majorBidi" w:hAnsiTheme="majorBidi" w:cstheme="majorBidi"/>
+          <w:sz w:val="22"/>
+          <w:szCs w:val="22"/>
+          <w:shd w:val="clear" w:color="auto" w:fill="FFFFFF"/>
+        </w:rPr>
+        <w:t>ar, P. and George, R</w:t>
       </w:r>
       <w:r>
         <w:rPr>
@@ -3769,47 +3191,7 @@
           <w:szCs w:val="22"/>
           <w:shd w:val="clear" w:color="auto" w:fill="FFFFFF"/>
         </w:rPr>
-        <w:t xml:space="preserve">Comparative case study between D3 &amp; </w:t>
-      </w:r>
-      <w:proofErr w:type="spellStart"/>
-      <w:r>
-        <w:rPr>
-          <w:rFonts w:asciiTheme="majorBidi" w:hAnsiTheme="majorBidi" w:cstheme="majorBidi"/>
-          <w:sz w:val="22"/>
-          <w:szCs w:val="22"/>
-          <w:shd w:val="clear" w:color="auto" w:fill="FFFFFF"/>
-        </w:rPr>
-        <w:t>Highcharts</w:t>
-      </w:r>
-      <w:proofErr w:type="spellEnd"/>
-      <w:r>
-        <w:rPr>
-          <w:rFonts w:asciiTheme="majorBidi" w:hAnsiTheme="majorBidi" w:cstheme="majorBidi"/>
-          <w:sz w:val="22"/>
-          <w:szCs w:val="22"/>
-          <w:shd w:val="clear" w:color="auto" w:fill="FFFFFF"/>
-        </w:rPr>
-        <w:t xml:space="preserve"> on </w:t>
-      </w:r>
-      <w:proofErr w:type="spellStart"/>
-      <w:r>
-        <w:rPr>
-          <w:rFonts w:asciiTheme="majorBidi" w:hAnsiTheme="majorBidi" w:cstheme="majorBidi"/>
-          <w:sz w:val="22"/>
-          <w:szCs w:val="22"/>
-          <w:shd w:val="clear" w:color="auto" w:fill="FFFFFF"/>
-        </w:rPr>
-        <w:t>Lustre</w:t>
-      </w:r>
-      <w:proofErr w:type="spellEnd"/>
-      <w:r>
-        <w:rPr>
-          <w:rFonts w:asciiTheme="majorBidi" w:hAnsiTheme="majorBidi" w:cstheme="majorBidi"/>
-          <w:sz w:val="22"/>
-          <w:szCs w:val="22"/>
-          <w:shd w:val="clear" w:color="auto" w:fill="FFFFFF"/>
-        </w:rPr>
-        <w:t xml:space="preserve"> metadata visualization.</w:t>
+        <w:t>Measuring the Influence of Mass Media on Opinion Segregation through Twitter.</w:t>
       </w:r>
       <w:r>
         <w:rPr>
@@ -3837,16 +3219,97 @@
           <w:szCs w:val="22"/>
           <w:shd w:val="clear" w:color="auto" w:fill="FFFFFF"/>
         </w:rPr>
-        <w:t>IEEE Symposium on Large-Scale Data Analysis and Visualization (LDAV), 2013</w:t>
-      </w:r>
-      <w:r>
-        <w:rPr>
-          <w:rFonts w:asciiTheme="majorBidi" w:hAnsiTheme="majorBidi" w:cstheme="majorBidi"/>
-          <w:sz w:val="22"/>
-          <w:szCs w:val="22"/>
-          <w:shd w:val="clear" w:color="auto" w:fill="FFFFFF"/>
-        </w:rPr>
-        <w:t xml:space="preserve"> (pp. 127-128). IEEE [Poster]</w:t>
+        <w:t>Procedia Computer Science, 36</w:t>
+      </w:r>
+      <w:r>
+        <w:rPr>
+          <w:rFonts w:asciiTheme="majorBidi" w:hAnsiTheme="majorBidi" w:cstheme="majorBidi"/>
+          <w:sz w:val="22"/>
+          <w:szCs w:val="22"/>
+          <w:shd w:val="clear" w:color="auto" w:fill="FFFFFF"/>
+        </w:rPr>
+        <w:t xml:space="preserve">, </w:t>
+      </w:r>
+      <w:r>
+        <w:rPr>
+          <w:rFonts w:asciiTheme="majorBidi" w:hAnsiTheme="majorBidi" w:cstheme="majorBidi"/>
+          <w:sz w:val="22"/>
+          <w:szCs w:val="22"/>
+          <w:shd w:val="clear" w:color="auto" w:fill="FFFFFF"/>
+        </w:rPr>
+        <w:t>(</w:t>
+      </w:r>
+      <w:r>
+        <w:rPr>
+          <w:rFonts w:asciiTheme="majorBidi" w:hAnsiTheme="majorBidi" w:cstheme="majorBidi"/>
+          <w:sz w:val="22"/>
+          <w:szCs w:val="22"/>
+          <w:shd w:val="clear" w:color="auto" w:fill="FFFFFF"/>
+        </w:rPr>
+        <w:t>pp.152-159</w:t>
+      </w:r>
+      <w:r>
+        <w:rPr>
+          <w:rFonts w:asciiTheme="majorBidi" w:hAnsiTheme="majorBidi" w:cstheme="majorBidi"/>
+          <w:sz w:val="22"/>
+          <w:szCs w:val="22"/>
+          <w:shd w:val="clear" w:color="auto" w:fill="FFFFFF"/>
+        </w:rPr>
+        <w:t>)</w:t>
+      </w:r>
+      <w:r>
+        <w:rPr>
+          <w:rFonts w:asciiTheme="majorBidi" w:hAnsiTheme="majorBidi" w:cstheme="majorBidi"/>
+          <w:sz w:val="22"/>
+          <w:szCs w:val="22"/>
+          <w:shd w:val="clear" w:color="auto" w:fill="FFFFFF"/>
+        </w:rPr>
+        <w:t>.</w:t>
+      </w:r>
+      <w:r>
+        <w:rPr>
+          <w:rFonts w:asciiTheme="majorBidi" w:hAnsiTheme="majorBidi" w:cstheme="majorBidi"/>
+          <w:sz w:val="22"/>
+          <w:szCs w:val="22"/>
+          <w:shd w:val="clear" w:color="auto" w:fill="FFFFFF"/>
+        </w:rPr>
+        <w:t xml:space="preserve"> S</w:t>
+      </w:r>
+      <w:r>
+        <w:rPr>
+          <w:rFonts w:asciiTheme="majorBidi" w:hAnsiTheme="majorBidi" w:cstheme="majorBidi"/>
+          <w:sz w:val="22"/>
+          <w:szCs w:val="22"/>
+          <w:shd w:val="clear" w:color="auto" w:fill="FFFFFF"/>
+        </w:rPr>
+        <w:t>cience</w:t>
+      </w:r>
+      <w:r>
+        <w:rPr>
+          <w:rFonts w:asciiTheme="majorBidi" w:hAnsiTheme="majorBidi" w:cstheme="majorBidi"/>
+          <w:sz w:val="22"/>
+          <w:szCs w:val="22"/>
+          <w:shd w:val="clear" w:color="auto" w:fill="FFFFFF"/>
+        </w:rPr>
+        <w:t>D</w:t>
+      </w:r>
+      <w:r>
+        <w:rPr>
+          <w:rFonts w:asciiTheme="majorBidi" w:hAnsiTheme="majorBidi" w:cstheme="majorBidi"/>
+          <w:sz w:val="22"/>
+          <w:szCs w:val="22"/>
+          <w:shd w:val="clear" w:color="auto" w:fill="FFFFFF"/>
+        </w:rPr>
+        <w:t>irect</w:t>
+      </w:r>
+      <w:r>
+        <w:rPr>
+          <w:rFonts w:asciiTheme="majorBidi" w:hAnsiTheme="majorBidi" w:cstheme="majorBidi"/>
+          <w:sz w:val="22"/>
+          <w:szCs w:val="22"/>
+          <w:shd w:val="clear" w:color="auto" w:fill="FFFFFF"/>
+        </w:rPr>
+        <w:t>.</w:t>
       </w:r>
     </w:p>
     <w:p>
@@ -3854,7 +3317,6 @@
         <w:ind w:right="-360" w:hanging="360"/>
         <w:rPr>
           <w:rFonts w:asciiTheme="majorBidi" w:hAnsiTheme="majorBidi" w:cstheme="majorBidi"/>
-          <w:iCs/>
           <w:sz w:val="22"/>
           <w:szCs w:val="22"/>
           <w:shd w:val="clear" w:color="auto" w:fill="FFFFFF"/>
@@ -3868,52 +3330,61 @@
           <w:szCs w:val="22"/>
           <w:shd w:val="clear" w:color="auto" w:fill="FFFFFF"/>
         </w:rPr>
-        <w:t>Presenter</w:t>
-      </w:r>
-      <w:r>
-        <w:rPr>
-          <w:rFonts w:asciiTheme="majorBidi" w:hAnsiTheme="majorBidi" w:cstheme="majorBidi"/>
-          <w:sz w:val="22"/>
-          <w:szCs w:val="22"/>
-          <w:shd w:val="clear" w:color="auto" w:fill="FFFFFF"/>
-        </w:rPr>
-        <w:t>, “</w:t>
-      </w:r>
-      <w:r>
-        <w:rPr>
-          <w:rFonts w:asciiTheme="majorBidi" w:hAnsiTheme="majorBidi" w:cstheme="majorBidi"/>
-          <w:sz w:val="22"/>
-          <w:szCs w:val="22"/>
-          <w:shd w:val="clear" w:color="auto" w:fill="FFFFFF"/>
-        </w:rPr>
-        <w:t>Visualizati</w:t>
-      </w:r>
-      <w:r>
-        <w:rPr>
-          <w:rFonts w:asciiTheme="majorBidi" w:hAnsiTheme="majorBidi" w:cstheme="majorBidi"/>
-          <w:sz w:val="22"/>
-          <w:szCs w:val="22"/>
-          <w:shd w:val="clear" w:color="auto" w:fill="FFFFFF"/>
-        </w:rPr>
-        <w:t>ons using JavaScript libraries.”</w:t>
-      </w:r>
-      <w:r>
-        <w:rPr>
-          <w:rFonts w:asciiTheme="majorBidi" w:hAnsiTheme="majorBidi" w:cstheme="majorBidi"/>
-          <w:sz w:val="22"/>
-          <w:szCs w:val="22"/>
-          <w:shd w:val="clear" w:color="auto" w:fill="FFFFFF"/>
-        </w:rPr>
-        <w:t xml:space="preserve"> Invited talk at</w:t>
-      </w:r>
-      <w:r>
-        <w:rPr>
-          <w:rFonts w:asciiTheme="majorBidi" w:hAnsiTheme="majorBidi" w:cstheme="majorBidi"/>
-          <w:sz w:val="22"/>
-          <w:szCs w:val="22"/>
-          <w:shd w:val="clear" w:color="auto" w:fill="FFFFFF"/>
-        </w:rPr>
-        <w:t xml:space="preserve"> the</w:t>
+        <w:t>ElTayeby, O.</w:t>
+      </w:r>
+      <w:r>
+        <w:rPr>
+          <w:rFonts w:asciiTheme="majorBidi" w:hAnsiTheme="majorBidi" w:cstheme="majorBidi"/>
+          <w:sz w:val="22"/>
+          <w:szCs w:val="22"/>
+          <w:shd w:val="clear" w:color="auto" w:fill="FFFFFF"/>
+        </w:rPr>
+        <w:t>, John, D., Pa</w:t>
+      </w:r>
+      <w:r>
+        <w:rPr>
+          <w:rFonts w:asciiTheme="majorBidi" w:hAnsiTheme="majorBidi" w:cstheme="majorBidi"/>
+          <w:sz w:val="22"/>
+          <w:szCs w:val="22"/>
+          <w:shd w:val="clear" w:color="auto" w:fill="FFFFFF"/>
+        </w:rPr>
+        <w:t>tel, P. and Simmerman, S</w:t>
+      </w:r>
+      <w:r>
+        <w:rPr>
+          <w:rFonts w:asciiTheme="majorBidi" w:hAnsiTheme="majorBidi" w:cstheme="majorBidi"/>
+          <w:sz w:val="22"/>
+          <w:szCs w:val="22"/>
+          <w:shd w:val="clear" w:color="auto" w:fill="FFFFFF"/>
+        </w:rPr>
+        <w:t xml:space="preserve">. </w:t>
+      </w:r>
+      <w:r>
+        <w:rPr>
+          <w:rFonts w:asciiTheme="majorBidi" w:hAnsiTheme="majorBidi" w:cstheme="majorBidi"/>
+          <w:sz w:val="22"/>
+          <w:szCs w:val="22"/>
+          <w:shd w:val="clear" w:color="auto" w:fill="FFFFFF"/>
+        </w:rPr>
+        <w:t>“</w:t>
+      </w:r>
+      <w:r>
+        <w:rPr>
+          <w:rFonts w:asciiTheme="majorBidi" w:hAnsiTheme="majorBidi" w:cstheme="majorBidi"/>
+          <w:sz w:val="22"/>
+          <w:szCs w:val="22"/>
+          <w:shd w:val="clear" w:color="auto" w:fill="FFFFFF"/>
+        </w:rPr>
+        <w:t>Comparative case study between D3 &amp; Highcharts on Lustre metadata visualization.</w:t>
+      </w:r>
+      <w:r>
+        <w:rPr>
+          <w:rFonts w:asciiTheme="majorBidi" w:hAnsiTheme="majorBidi" w:cstheme="majorBidi"/>
+          <w:sz w:val="22"/>
+          <w:szCs w:val="22"/>
+          <w:shd w:val="clear" w:color="auto" w:fill="FFFFFF"/>
+        </w:rPr>
+        <w:t>”</w:t>
       </w:r>
       <w:r>
         <w:rPr>
@@ -3928,32 +3399,20 @@
         <w:rPr>
           <w:rFonts w:asciiTheme="majorBidi" w:hAnsiTheme="majorBidi" w:cstheme="majorBidi"/>
           <w:i/>
-          <w:iCs/>
-          <w:sz w:val="22"/>
-          <w:szCs w:val="22"/>
-          <w:shd w:val="clear" w:color="auto" w:fill="FFFFFF"/>
-        </w:rPr>
-        <w:t>Processing &amp; Analysis of very Large Datasets workshop</w:t>
-      </w:r>
-      <w:r>
-        <w:rPr>
-          <w:rFonts w:asciiTheme="majorBidi" w:hAnsiTheme="majorBidi" w:cstheme="majorBidi"/>
-          <w:iCs/>
-          <w:sz w:val="22"/>
-          <w:szCs w:val="22"/>
-          <w:shd w:val="clear" w:color="auto" w:fill="FFFFFF"/>
-        </w:rPr>
-        <w:t>, sponsored by Oak Ridge National Leadership Computing Facility 2013 in Knoxville, TN</w:t>
-      </w:r>
-      <w:r>
-        <w:rPr>
-          <w:rFonts w:asciiTheme="majorBidi" w:hAnsiTheme="majorBidi" w:cstheme="majorBidi"/>
-          <w:iCs/>
-          <w:sz w:val="22"/>
-          <w:szCs w:val="22"/>
-          <w:shd w:val="clear" w:color="auto" w:fill="FFFFFF"/>
-        </w:rPr>
-        <w:t>.</w:t>
+          <w:sz w:val="22"/>
+          <w:szCs w:val="22"/>
+          <w:shd w:val="clear" w:color="auto" w:fill="FFFFFF"/>
+        </w:rPr>
+        <w:t>IEEE Symposium on Large-Scale Data Analysis and Visualization (LDAV), 2013</w:t>
+      </w:r>
+      <w:r>
+        <w:rPr>
+          <w:rFonts w:asciiTheme="majorBidi" w:hAnsiTheme="majorBidi" w:cstheme="majorBidi"/>
+          <w:sz w:val="22"/>
+          <w:szCs w:val="22"/>
+          <w:shd w:val="clear" w:color="auto" w:fill="FFFFFF"/>
+        </w:rPr>
+        <w:t xml:space="preserve"> (pp. 127-128). IEEE [Poster]</w:t>
       </w:r>
     </w:p>
     <w:p>
@@ -3993,27 +3452,7 @@
           <w:szCs w:val="22"/>
           <w:shd w:val="clear" w:color="auto" w:fill="FFFFFF"/>
         </w:rPr>
-        <w:t xml:space="preserve"> and El </w:t>
-      </w:r>
-      <w:proofErr w:type="spellStart"/>
-      <w:r>
-        <w:rPr>
-          <w:rFonts w:asciiTheme="majorBidi" w:hAnsiTheme="majorBidi" w:cstheme="majorBidi"/>
-          <w:sz w:val="22"/>
-          <w:szCs w:val="22"/>
-          <w:shd w:val="clear" w:color="auto" w:fill="FFFFFF"/>
-        </w:rPr>
-        <w:t>Kamchouchi</w:t>
-      </w:r>
-      <w:proofErr w:type="spellEnd"/>
-      <w:r>
-        <w:rPr>
-          <w:rFonts w:asciiTheme="majorBidi" w:hAnsiTheme="majorBidi" w:cstheme="majorBidi"/>
-          <w:sz w:val="22"/>
-          <w:szCs w:val="22"/>
-          <w:shd w:val="clear" w:color="auto" w:fill="FFFFFF"/>
-        </w:rPr>
-        <w:t>, H</w:t>
+        <w:t xml:space="preserve"> and El Kamchouchi, H</w:t>
       </w:r>
       <w:r>
         <w:rPr>
@@ -4058,17 +3497,7 @@
           <w:szCs w:val="22"/>
           <w:shd w:val="clear" w:color="auto" w:fill="FFFFFF"/>
         </w:rPr>
-        <w:t xml:space="preserve"> </w:t>
-      </w:r>
-      <w:proofErr w:type="gramStart"/>
-      <w:r>
-        <w:rPr>
-          <w:rFonts w:asciiTheme="majorBidi" w:hAnsiTheme="majorBidi" w:cstheme="majorBidi"/>
-          <w:sz w:val="22"/>
-          <w:szCs w:val="22"/>
-          <w:shd w:val="clear" w:color="auto" w:fill="FFFFFF"/>
-        </w:rPr>
-        <w:t xml:space="preserve">In </w:t>
+        <w:t xml:space="preserve"> In </w:t>
       </w:r>
       <w:r>
         <w:rPr>
@@ -4078,78 +3507,16 @@
           <w:szCs w:val="22"/>
           <w:shd w:val="clear" w:color="auto" w:fill="FFFFFF"/>
         </w:rPr>
-        <w:t>9th European Conference on Synthetic Aperture Radar, 2012.</w:t>
-      </w:r>
-      <w:proofErr w:type="gramEnd"/>
-      <w:r>
-        <w:rPr>
-          <w:rFonts w:asciiTheme="majorBidi" w:hAnsiTheme="majorBidi" w:cstheme="majorBidi"/>
-          <w:i/>
-          <w:sz w:val="22"/>
-          <w:szCs w:val="22"/>
-          <w:shd w:val="clear" w:color="auto" w:fill="FFFFFF"/>
-        </w:rPr>
-        <w:t xml:space="preserve"> EUSAR. </w:t>
-      </w:r>
-      <w:r>
-        <w:rPr>
-          <w:rFonts w:asciiTheme="majorBidi" w:hAnsiTheme="majorBidi" w:cstheme="majorBidi"/>
-          <w:sz w:val="22"/>
-          <w:szCs w:val="22"/>
-          <w:shd w:val="clear" w:color="auto" w:fill="FFFFFF"/>
-        </w:rPr>
-        <w:t>(</w:t>
-      </w:r>
-      <w:proofErr w:type="gramStart"/>
-      <w:r>
-        <w:rPr>
-          <w:rFonts w:asciiTheme="majorBidi" w:hAnsiTheme="majorBidi" w:cstheme="majorBidi"/>
-          <w:sz w:val="22"/>
-          <w:szCs w:val="22"/>
-          <w:shd w:val="clear" w:color="auto" w:fill="FFFFFF"/>
-        </w:rPr>
-        <w:t>pp</w:t>
-      </w:r>
-      <w:proofErr w:type="gramEnd"/>
-      <w:r>
-        <w:rPr>
-          <w:rFonts w:asciiTheme="majorBidi" w:hAnsiTheme="majorBidi" w:cstheme="majorBidi"/>
-          <w:sz w:val="22"/>
-          <w:szCs w:val="22"/>
-          <w:shd w:val="clear" w:color="auto" w:fill="FFFFFF"/>
-        </w:rPr>
-        <w:t>. 107-110). VDE.</w:t>
-      </w:r>
-    </w:p>
-    <w:p>
-      <w:pPr>
-        <w:ind w:right="-360" w:hanging="360"/>
-        <w:rPr>
-          <w:rFonts w:asciiTheme="majorBidi" w:hAnsiTheme="majorBidi" w:cstheme="majorBidi"/>
-          <w:iCs/>
-          <w:sz w:val="22"/>
-          <w:szCs w:val="22"/>
-          <w:shd w:val="clear" w:color="auto" w:fill="FFFFFF"/>
-        </w:rPr>
-      </w:pPr>
-      <w:r>
-        <w:rPr>
-          <w:rFonts w:asciiTheme="majorBidi" w:hAnsiTheme="majorBidi" w:cstheme="majorBidi"/>
-          <w:b/>
-          <w:sz w:val="22"/>
-          <w:szCs w:val="22"/>
-          <w:shd w:val="clear" w:color="auto" w:fill="FFFFFF"/>
-        </w:rPr>
-        <w:t>Presenter</w:t>
-      </w:r>
-      <w:r>
-        <w:rPr>
-          <w:rFonts w:asciiTheme="majorBidi" w:hAnsiTheme="majorBidi" w:cstheme="majorBidi"/>
-          <w:sz w:val="22"/>
-          <w:szCs w:val="22"/>
-          <w:shd w:val="clear" w:color="auto" w:fill="FFFFFF"/>
-        </w:rPr>
-        <w:t>, “Introduction to Synthetic Aperture Radar &amp; current research.” Invited talk by IEEE Alex Student Branch in Alexandria, Egypt.</w:t>
+        <w:t xml:space="preserve">9th European Conference on Synthetic Aperture Radar, 2012. EUSAR. </w:t>
+      </w:r>
+      <w:r>
+        <w:rPr>
+          <w:rFonts w:asciiTheme="majorBidi" w:hAnsiTheme="majorBidi" w:cstheme="majorBidi"/>
+          <w:sz w:val="22"/>
+          <w:szCs w:val="22"/>
+          <w:shd w:val="clear" w:color="auto" w:fill="FFFFFF"/>
+        </w:rPr>
+        <w:t>(pp. 107-110). VDE.</w:t>
       </w:r>
     </w:p>
     <w:p>
@@ -4284,18 +3651,32 @@
           <w:sz w:val="22"/>
           <w:szCs w:val="22"/>
         </w:rPr>
-        <w:t>Python (</w:t>
-      </w:r>
-      <w:proofErr w:type="spellStart"/>
-      <w:r>
-        <w:rPr>
-          <w:rFonts w:asciiTheme="majorBidi" w:hAnsiTheme="majorBidi" w:cstheme="majorBidi"/>
-          <w:sz w:val="22"/>
-          <w:szCs w:val="22"/>
-        </w:rPr>
-        <w:t>Numpy</w:t>
-      </w:r>
-      <w:proofErr w:type="spellEnd"/>
+        <w:t>Python (Numpy, Scipy, PyMongo</w:t>
+      </w:r>
+      <w:r>
+        <w:rPr>
+          <w:rFonts w:asciiTheme="majorBidi" w:hAnsiTheme="majorBidi" w:cstheme="majorBidi"/>
+          <w:sz w:val="22"/>
+          <w:szCs w:val="22"/>
+        </w:rPr>
+        <w:t>, PySpark</w:t>
+      </w:r>
+      <w:r>
+        <w:rPr>
+          <w:rFonts w:asciiTheme="majorBidi" w:hAnsiTheme="majorBidi" w:cstheme="majorBidi"/>
+          <w:sz w:val="22"/>
+          <w:szCs w:val="22"/>
+        </w:rPr>
+        <w:t>, Jupyter</w:t>
+      </w:r>
+      <w:r>
+        <w:rPr>
+          <w:rFonts w:asciiTheme="majorBidi" w:hAnsiTheme="majorBidi" w:cstheme="majorBidi"/>
+          <w:sz w:val="22"/>
+          <w:szCs w:val="22"/>
+        </w:rPr>
+        <w:t>)</w:t>
+      </w:r>
       <w:r>
         <w:rPr>
           <w:rFonts w:asciiTheme="majorBidi" w:hAnsiTheme="majorBidi" w:cstheme="majorBidi"/>
@@ -4304,16 +3685,62 @@
         </w:rPr>
         <w:t xml:space="preserve">, </w:t>
       </w:r>
-      <w:proofErr w:type="spellStart"/>
-      <w:r>
-        <w:rPr>
-          <w:rFonts w:asciiTheme="majorBidi" w:hAnsiTheme="majorBidi" w:cstheme="majorBidi"/>
-          <w:sz w:val="22"/>
-          <w:szCs w:val="22"/>
-        </w:rPr>
-        <w:t>Scipy</w:t>
-      </w:r>
-      <w:proofErr w:type="spellEnd"/>
+      <w:r>
+        <w:rPr>
+          <w:rFonts w:asciiTheme="majorBidi" w:hAnsiTheme="majorBidi" w:cstheme="majorBidi"/>
+          <w:sz w:val="22"/>
+          <w:szCs w:val="22"/>
+        </w:rPr>
+        <w:t xml:space="preserve">Java (JDBC), </w:t>
+      </w:r>
+      <w:r>
+        <w:rPr>
+          <w:rFonts w:asciiTheme="majorBidi" w:hAnsiTheme="majorBidi" w:cstheme="majorBidi"/>
+          <w:sz w:val="22"/>
+          <w:szCs w:val="22"/>
+        </w:rPr>
+        <w:t>C/C++</w:t>
+      </w:r>
+      <w:r>
+        <w:rPr>
+          <w:rFonts w:asciiTheme="majorBidi" w:hAnsiTheme="majorBidi" w:cstheme="majorBidi"/>
+          <w:sz w:val="22"/>
+          <w:szCs w:val="22"/>
+        </w:rPr>
+        <w:t>, MATLAB, HTML5, CSS, PHP, JavaScript (</w:t>
+      </w:r>
+      <w:r>
+        <w:rPr>
+          <w:rFonts w:asciiTheme="majorBidi" w:hAnsiTheme="majorBidi" w:cstheme="majorBidi"/>
+          <w:sz w:val="22"/>
+          <w:szCs w:val="22"/>
+        </w:rPr>
+        <w:t xml:space="preserve">jQuery, D3, Esri, Leaflet, AJAX, </w:t>
+      </w:r>
+      <w:r>
+        <w:rPr>
+          <w:rFonts w:asciiTheme="majorBidi" w:hAnsiTheme="majorBidi" w:cstheme="majorBidi"/>
+          <w:sz w:val="22"/>
+          <w:szCs w:val="22"/>
+        </w:rPr>
+        <w:t xml:space="preserve">Bootstrap), </w:t>
+      </w:r>
+      <w:r>
+        <w:rPr>
+          <w:rFonts w:asciiTheme="majorBidi" w:hAnsiTheme="majorBidi" w:cstheme="majorBidi"/>
+          <w:sz w:val="22"/>
+          <w:szCs w:val="22"/>
+        </w:rPr>
+        <w:t>Hadoop, Pig,</w:t>
+      </w:r>
+      <w:r>
+        <w:rPr>
+          <w:rFonts w:asciiTheme="majorBidi" w:hAnsiTheme="majorBidi" w:cstheme="majorBidi"/>
+          <w:sz w:val="22"/>
+          <w:szCs w:val="22"/>
+        </w:rPr>
+        <w:t xml:space="preserve"> XML, Assembly, Bash and Shell scripting</w:t>
+      </w:r>
       <w:r>
         <w:rPr>
           <w:rFonts w:asciiTheme="majorBidi" w:hAnsiTheme="majorBidi" w:cstheme="majorBidi"/>
@@ -4322,195 +3749,13 @@
         </w:rPr>
         <w:t xml:space="preserve">, </w:t>
       </w:r>
-      <w:proofErr w:type="spellStart"/>
-      <w:r>
-        <w:rPr>
-          <w:rFonts w:asciiTheme="majorBidi" w:hAnsiTheme="majorBidi" w:cstheme="majorBidi"/>
-          <w:sz w:val="22"/>
-          <w:szCs w:val="22"/>
-        </w:rPr>
-        <w:t>PyMongo</w:t>
-      </w:r>
-      <w:proofErr w:type="spellEnd"/>
-      <w:r>
-        <w:rPr>
-          <w:rFonts w:asciiTheme="majorBidi" w:hAnsiTheme="majorBidi" w:cstheme="majorBidi"/>
-          <w:sz w:val="22"/>
-          <w:szCs w:val="22"/>
-        </w:rPr>
-        <w:t xml:space="preserve">, </w:t>
-      </w:r>
-      <w:proofErr w:type="spellStart"/>
-      <w:r>
-        <w:rPr>
-          <w:rFonts w:asciiTheme="majorBidi" w:hAnsiTheme="majorBidi" w:cstheme="majorBidi"/>
-          <w:sz w:val="22"/>
-          <w:szCs w:val="22"/>
-        </w:rPr>
-        <w:t>PySpark</w:t>
-      </w:r>
-      <w:proofErr w:type="spellEnd"/>
-      <w:r>
-        <w:rPr>
-          <w:rFonts w:asciiTheme="majorBidi" w:hAnsiTheme="majorBidi" w:cstheme="majorBidi"/>
-          <w:sz w:val="22"/>
-          <w:szCs w:val="22"/>
-        </w:rPr>
-        <w:t xml:space="preserve">, </w:t>
-      </w:r>
-      <w:proofErr w:type="spellStart"/>
-      <w:r>
-        <w:rPr>
-          <w:rFonts w:asciiTheme="majorBidi" w:hAnsiTheme="majorBidi" w:cstheme="majorBidi"/>
-          <w:sz w:val="22"/>
-          <w:szCs w:val="22"/>
-        </w:rPr>
-        <w:t>Jupyter</w:t>
-      </w:r>
-      <w:proofErr w:type="spellEnd"/>
-      <w:r>
-        <w:rPr>
-          <w:rFonts w:asciiTheme="majorBidi" w:hAnsiTheme="majorBidi" w:cstheme="majorBidi"/>
-          <w:sz w:val="22"/>
-          <w:szCs w:val="22"/>
-        </w:rPr>
-        <w:t>)</w:t>
-      </w:r>
-      <w:r>
-        <w:rPr>
-          <w:rFonts w:asciiTheme="majorBidi" w:hAnsiTheme="majorBidi" w:cstheme="majorBidi"/>
-          <w:sz w:val="22"/>
-          <w:szCs w:val="22"/>
-        </w:rPr>
-        <w:t xml:space="preserve">, </w:t>
-      </w:r>
-      <w:r>
-        <w:rPr>
-          <w:rFonts w:asciiTheme="majorBidi" w:hAnsiTheme="majorBidi" w:cstheme="majorBidi"/>
-          <w:sz w:val="22"/>
-          <w:szCs w:val="22"/>
-        </w:rPr>
-        <w:t xml:space="preserve">Java (JDBC), </w:t>
-      </w:r>
-      <w:r>
-        <w:rPr>
-          <w:rFonts w:asciiTheme="majorBidi" w:hAnsiTheme="majorBidi" w:cstheme="majorBidi"/>
-          <w:sz w:val="22"/>
-          <w:szCs w:val="22"/>
-        </w:rPr>
-        <w:t>C/C++</w:t>
-      </w:r>
-      <w:r>
-        <w:rPr>
-          <w:rFonts w:asciiTheme="majorBidi" w:hAnsiTheme="majorBidi" w:cstheme="majorBidi"/>
-          <w:sz w:val="22"/>
-          <w:szCs w:val="22"/>
-        </w:rPr>
-        <w:t>, MATLAB, HTML5, CSS, PHP, JavaScript (</w:t>
-      </w:r>
-      <w:proofErr w:type="spellStart"/>
-      <w:r>
-        <w:rPr>
-          <w:rFonts w:asciiTheme="majorBidi" w:hAnsiTheme="majorBidi" w:cstheme="majorBidi"/>
-          <w:sz w:val="22"/>
-          <w:szCs w:val="22"/>
-        </w:rPr>
-        <w:t>jQuery</w:t>
-      </w:r>
-      <w:proofErr w:type="spellEnd"/>
-      <w:r>
-        <w:rPr>
-          <w:rFonts w:asciiTheme="majorBidi" w:hAnsiTheme="majorBidi" w:cstheme="majorBidi"/>
-          <w:sz w:val="22"/>
-          <w:szCs w:val="22"/>
-        </w:rPr>
-        <w:t xml:space="preserve">, D3, </w:t>
-      </w:r>
-      <w:proofErr w:type="spellStart"/>
-      <w:r>
-        <w:rPr>
-          <w:rFonts w:asciiTheme="majorBidi" w:hAnsiTheme="majorBidi" w:cstheme="majorBidi"/>
-          <w:sz w:val="22"/>
-          <w:szCs w:val="22"/>
-        </w:rPr>
-        <w:t>Esri</w:t>
-      </w:r>
-      <w:proofErr w:type="spellEnd"/>
-      <w:r>
-        <w:rPr>
-          <w:rFonts w:asciiTheme="majorBidi" w:hAnsiTheme="majorBidi" w:cstheme="majorBidi"/>
-          <w:sz w:val="22"/>
-          <w:szCs w:val="22"/>
-        </w:rPr>
-        <w:t xml:space="preserve">, Leaflet, AJAX, </w:t>
-      </w:r>
-      <w:r>
-        <w:rPr>
-          <w:rFonts w:asciiTheme="majorBidi" w:hAnsiTheme="majorBidi" w:cstheme="majorBidi"/>
-          <w:sz w:val="22"/>
-          <w:szCs w:val="22"/>
-        </w:rPr>
-        <w:t xml:space="preserve">Bootstrap), </w:t>
-      </w:r>
-      <w:proofErr w:type="spellStart"/>
-      <w:r>
-        <w:rPr>
-          <w:rFonts w:asciiTheme="majorBidi" w:hAnsiTheme="majorBidi" w:cstheme="majorBidi"/>
-          <w:sz w:val="22"/>
-          <w:szCs w:val="22"/>
-        </w:rPr>
-        <w:t>Hadoop</w:t>
-      </w:r>
-      <w:proofErr w:type="spellEnd"/>
-      <w:r>
-        <w:rPr>
-          <w:rFonts w:asciiTheme="majorBidi" w:hAnsiTheme="majorBidi" w:cstheme="majorBidi"/>
-          <w:sz w:val="22"/>
-          <w:szCs w:val="22"/>
-        </w:rPr>
-        <w:t>, Pig,</w:t>
-      </w:r>
-      <w:r>
-        <w:rPr>
-          <w:rFonts w:asciiTheme="majorBidi" w:hAnsiTheme="majorBidi" w:cstheme="majorBidi"/>
-          <w:sz w:val="22"/>
-          <w:szCs w:val="22"/>
-        </w:rPr>
-        <w:t xml:space="preserve"> XML, Assembly, Bash and Shell scripting</w:t>
-      </w:r>
-      <w:r>
-        <w:rPr>
-          <w:rFonts w:asciiTheme="majorBidi" w:hAnsiTheme="majorBidi" w:cstheme="majorBidi"/>
-          <w:sz w:val="22"/>
-          <w:szCs w:val="22"/>
-        </w:rPr>
-        <w:t xml:space="preserve">, </w:t>
-      </w:r>
-      <w:r>
-        <w:rPr>
-          <w:rFonts w:asciiTheme="majorBidi" w:hAnsiTheme="majorBidi" w:cstheme="majorBidi"/>
-          <w:sz w:val="22"/>
-          <w:szCs w:val="22"/>
-        </w:rPr>
-        <w:t xml:space="preserve">Parallel Computing (MPI, </w:t>
-      </w:r>
-      <w:proofErr w:type="spellStart"/>
-      <w:r>
-        <w:rPr>
-          <w:rFonts w:asciiTheme="majorBidi" w:hAnsiTheme="majorBidi" w:cstheme="majorBidi"/>
-          <w:sz w:val="22"/>
-          <w:szCs w:val="22"/>
-        </w:rPr>
-        <w:t>OpenMP</w:t>
-      </w:r>
-      <w:proofErr w:type="spellEnd"/>
-      <w:r>
-        <w:rPr>
-          <w:rFonts w:asciiTheme="majorBidi" w:hAnsiTheme="majorBidi" w:cstheme="majorBidi"/>
-          <w:sz w:val="22"/>
-          <w:szCs w:val="22"/>
-        </w:rPr>
-        <w:t>, CUDA)</w:t>
+      <w:r>
+        <w:rPr>
+          <w:rFonts w:asciiTheme="majorBidi" w:hAnsiTheme="majorBidi" w:cstheme="majorBidi"/>
+          <w:sz w:val="22"/>
+          <w:szCs w:val="22"/>
+        </w:rPr>
+        <w:t>Parallel Computing (MPI, OpenMP, CUDA)</w:t>
       </w:r>
       <w:r>
         <w:rPr>
@@ -4589,18 +3834,8 @@
           <w:sz w:val="22"/>
           <w:szCs w:val="22"/>
         </w:rPr>
-        <w:t xml:space="preserve">SQL, </w:t>
-      </w:r>
-      <w:proofErr w:type="spellStart"/>
-      <w:r>
-        <w:rPr>
-          <w:rFonts w:asciiTheme="majorBidi" w:hAnsiTheme="majorBidi" w:cstheme="majorBidi"/>
-          <w:sz w:val="22"/>
-          <w:szCs w:val="22"/>
-        </w:rPr>
-        <w:t>MongoDB</w:t>
-      </w:r>
-      <w:proofErr w:type="spellEnd"/>
+        <w:t>SQL, MongoDB</w:t>
+      </w:r>
       <w:r>
         <w:rPr>
           <w:rFonts w:asciiTheme="majorBidi" w:hAnsiTheme="majorBidi" w:cstheme="majorBidi"/>
@@ -4616,7 +3851,7 @@
       <w:headerReference w:type="first" r:id="rId11"/>
       <w:footerReference w:type="first" r:id="rId12"/>
       <w:pgSz w:w="12240" w:h="15840"/>
-      <w:pgMar w:top="1440" w:right="720" w:bottom="1440" w:left="720" w:header="0" w:footer="1152" w:gutter="0"/>
+      <w:pgMar w:top="1440" w:right="720" w:bottom="1440" w:left="720" w:header="0" w:footer="2016" w:gutter="0"/>
       <w:cols w:space="720"/>
       <w:titlePg/>
       <w:docGrid w:linePitch="360"/>
@@ -4626,7 +3861,7 @@
 </file>
 
 <file path=word/endnotes.xml><?xml version="1.0" encoding="utf-8"?>
-<w:endnotes xmlns:wpc="http://schemas.microsoft.com/office/word/2010/wordprocessingCanvas" xmlns:mo="http://schemas.microsoft.com/office/mac/office/2008/main" xmlns:mc="http://schemas.openxmlformats.org/markup-compatibility/2006" xmlns:mv="urn:schemas-microsoft-com:mac:vml" xmlns:o="urn:schemas-microsoft-com:office:office" xmlns:r="http://schemas.openxmlformats.org/officeDocument/2006/relationships" xmlns:m="http://schemas.openxmlformats.org/officeDocument/2006/math" xmlns:v="urn:schemas-microsoft-com:vml" xmlns:wp14="http://schemas.microsoft.com/office/word/2010/wordprocessingDrawing" xmlns:wp="http://schemas.openxmlformats.org/drawingml/2006/wordprocessingDrawing" xmlns:w10="urn:schemas-microsoft-com:office:word" xmlns:w="http://schemas.openxmlformats.org/wordprocessingml/2006/main" xmlns:w14="http://schemas.microsoft.com/office/word/2010/wordml" xmlns:wpg="http://schemas.microsoft.com/office/word/2010/wordprocessingGroup" xmlns:wpi="http://schemas.microsoft.com/office/word/2010/wordprocessingInk" xmlns:wne="http://schemas.microsoft.com/office/word/2006/wordml" xmlns:wps="http://schemas.microsoft.com/office/word/2010/wordprocessingShape" mc:Ignorable="w14 wp14">
+<w:endnotes xmlns:wpc="http://schemas.microsoft.com/office/word/2010/wordprocessingCanvas" xmlns:cx="http://schemas.microsoft.com/office/drawing/2014/chartex" xmlns:cx1="http://schemas.microsoft.com/office/drawing/2015/9/8/chartex" xmlns:cx2="http://schemas.microsoft.com/office/drawing/2015/10/21/chartex" xmlns:cx3="http://schemas.microsoft.com/office/drawing/2016/5/9/chartex" xmlns:cx4="http://schemas.microsoft.com/office/drawing/2016/5/10/chartex" xmlns:cx5="http://schemas.microsoft.com/office/drawing/2016/5/11/chartex" xmlns:cx6="http://schemas.microsoft.com/office/drawing/2016/5/12/chartex" xmlns:cx7="http://schemas.microsoft.com/office/drawing/2016/5/13/chartex" xmlns:cx8="http://schemas.microsoft.com/office/drawing/2016/5/14/chartex" xmlns:mc="http://schemas.openxmlformats.org/markup-compatibility/2006" xmlns:aink="http://schemas.microsoft.com/office/drawing/2016/ink" xmlns:am3d="http://schemas.microsoft.com/office/drawing/2017/model3d" xmlns:o="urn:schemas-microsoft-com:office:office" xmlns:r="http://schemas.openxmlformats.org/officeDocument/2006/relationships" xmlns:m="http://schemas.openxmlformats.org/officeDocument/2006/math" xmlns:v="urn:schemas-microsoft-com:vml" xmlns:wp14="http://schemas.microsoft.com/office/word/2010/wordprocessingDrawing" xmlns:wp="http://schemas.openxmlformats.org/drawingml/2006/wordprocessingDrawing" xmlns:w10="urn:schemas-microsoft-com:office:word" xmlns:w="http://schemas.openxmlformats.org/wordprocessingml/2006/main" xmlns:w14="http://schemas.microsoft.com/office/word/2010/wordml" xmlns:w15="http://schemas.microsoft.com/office/word/2012/wordml" xmlns:w16cid="http://schemas.microsoft.com/office/word/2016/wordml/cid" xmlns:w16se="http://schemas.microsoft.com/office/word/2015/wordml/symex" xmlns:wpg="http://schemas.microsoft.com/office/word/2010/wordprocessingGroup" xmlns:wpi="http://schemas.microsoft.com/office/word/2010/wordprocessingInk" xmlns:wne="http://schemas.microsoft.com/office/word/2006/wordml" xmlns:wps="http://schemas.microsoft.com/office/word/2010/wordprocessingShape" mc:Ignorable="w14 w15 w16se w16cid wp14">
   <w:endnote w:type="separator" w:id="-1">
     <w:p>
       <w:r>
@@ -4645,7 +3880,7 @@
 </file>
 
 <file path=word/footer1.xml><?xml version="1.0" encoding="utf-8"?>
-<w:ftr xmlns:wpc="http://schemas.microsoft.com/office/word/2010/wordprocessingCanvas" xmlns:mo="http://schemas.microsoft.com/office/mac/office/2008/main" xmlns:mc="http://schemas.openxmlformats.org/markup-compatibility/2006" xmlns:mv="urn:schemas-microsoft-com:mac:vml" xmlns:o="urn:schemas-microsoft-com:office:office" xmlns:r="http://schemas.openxmlformats.org/officeDocument/2006/relationships" xmlns:m="http://schemas.openxmlformats.org/officeDocument/2006/math" xmlns:v="urn:schemas-microsoft-com:vml" xmlns:wp14="http://schemas.microsoft.com/office/word/2010/wordprocessingDrawing" xmlns:wp="http://schemas.openxmlformats.org/drawingml/2006/wordprocessingDrawing" xmlns:w10="urn:schemas-microsoft-com:office:word" xmlns:w="http://schemas.openxmlformats.org/wordprocessingml/2006/main" xmlns:w14="http://schemas.microsoft.com/office/word/2010/wordml" xmlns:wpg="http://schemas.microsoft.com/office/word/2010/wordprocessingGroup" xmlns:wpi="http://schemas.microsoft.com/office/word/2010/wordprocessingInk" xmlns:wne="http://schemas.microsoft.com/office/word/2006/wordml" xmlns:wps="http://schemas.microsoft.com/office/word/2010/wordprocessingShape" mc:Ignorable="w14 wp14">
+<w:ftr xmlns:wpc="http://schemas.microsoft.com/office/word/2010/wordprocessingCanvas" xmlns:cx="http://schemas.microsoft.com/office/drawing/2014/chartex" xmlns:cx1="http://schemas.microsoft.com/office/drawing/2015/9/8/chartex" xmlns:cx2="http://schemas.microsoft.com/office/drawing/2015/10/21/chartex" xmlns:cx3="http://schemas.microsoft.com/office/drawing/2016/5/9/chartex" xmlns:cx4="http://schemas.microsoft.com/office/drawing/2016/5/10/chartex" xmlns:cx5="http://schemas.microsoft.com/office/drawing/2016/5/11/chartex" xmlns:cx6="http://schemas.microsoft.com/office/drawing/2016/5/12/chartex" xmlns:cx7="http://schemas.microsoft.com/office/drawing/2016/5/13/chartex" xmlns:cx8="http://schemas.microsoft.com/office/drawing/2016/5/14/chartex" xmlns:mc="http://schemas.openxmlformats.org/markup-compatibility/2006" xmlns:aink="http://schemas.microsoft.com/office/drawing/2016/ink" xmlns:am3d="http://schemas.microsoft.com/office/drawing/2017/model3d" xmlns:o="urn:schemas-microsoft-com:office:office" xmlns:r="http://schemas.openxmlformats.org/officeDocument/2006/relationships" xmlns:m="http://schemas.openxmlformats.org/officeDocument/2006/math" xmlns:v="urn:schemas-microsoft-com:vml" xmlns:wp14="http://schemas.microsoft.com/office/word/2010/wordprocessingDrawing" xmlns:wp="http://schemas.openxmlformats.org/drawingml/2006/wordprocessingDrawing" xmlns:w10="urn:schemas-microsoft-com:office:word" xmlns:w="http://schemas.openxmlformats.org/wordprocessingml/2006/main" xmlns:w14="http://schemas.microsoft.com/office/word/2010/wordml" xmlns:w15="http://schemas.microsoft.com/office/word/2012/wordml" xmlns:w16cid="http://schemas.microsoft.com/office/word/2016/wordml/cid" xmlns:w16se="http://schemas.microsoft.com/office/word/2015/wordml/symex" xmlns:wpg="http://schemas.microsoft.com/office/word/2010/wordprocessingGroup" xmlns:wpi="http://schemas.microsoft.com/office/word/2010/wordprocessingInk" xmlns:wne="http://schemas.microsoft.com/office/word/2006/wordml" xmlns:wps="http://schemas.microsoft.com/office/word/2010/wordprocessingShape" mc:Ignorable="w14 w15 w16se w16cid wp14">
   <w:sdt>
     <w:sdtPr>
       <w:id w:val="2023657375"/>
@@ -4698,7 +3933,7 @@
 </file>
 
 <file path=word/footer2.xml><?xml version="1.0" encoding="utf-8"?>
-<w:ftr xmlns:wpc="http://schemas.microsoft.com/office/word/2010/wordprocessingCanvas" xmlns:mo="http://schemas.microsoft.com/office/mac/office/2008/main" xmlns:mc="http://schemas.openxmlformats.org/markup-compatibility/2006" xmlns:mv="urn:schemas-microsoft-com:mac:vml" xmlns:o="urn:schemas-microsoft-com:office:office" xmlns:r="http://schemas.openxmlformats.org/officeDocument/2006/relationships" xmlns:m="http://schemas.openxmlformats.org/officeDocument/2006/math" xmlns:v="urn:schemas-microsoft-com:vml" xmlns:wp14="http://schemas.microsoft.com/office/word/2010/wordprocessingDrawing" xmlns:wp="http://schemas.openxmlformats.org/drawingml/2006/wordprocessingDrawing" xmlns:w10="urn:schemas-microsoft-com:office:word" xmlns:w="http://schemas.openxmlformats.org/wordprocessingml/2006/main" xmlns:w14="http://schemas.microsoft.com/office/word/2010/wordml" xmlns:wpg="http://schemas.microsoft.com/office/word/2010/wordprocessingGroup" xmlns:wpi="http://schemas.microsoft.com/office/word/2010/wordprocessingInk" xmlns:wne="http://schemas.microsoft.com/office/word/2006/wordml" xmlns:wps="http://schemas.microsoft.com/office/word/2010/wordprocessingShape" mc:Ignorable="w14 wp14">
+<w:ftr xmlns:wpc="http://schemas.microsoft.com/office/word/2010/wordprocessingCanvas" xmlns:cx="http://schemas.microsoft.com/office/drawing/2014/chartex" xmlns:cx1="http://schemas.microsoft.com/office/drawing/2015/9/8/chartex" xmlns:cx2="http://schemas.microsoft.com/office/drawing/2015/10/21/chartex" xmlns:cx3="http://schemas.microsoft.com/office/drawing/2016/5/9/chartex" xmlns:cx4="http://schemas.microsoft.com/office/drawing/2016/5/10/chartex" xmlns:cx5="http://schemas.microsoft.com/office/drawing/2016/5/11/chartex" xmlns:cx6="http://schemas.microsoft.com/office/drawing/2016/5/12/chartex" xmlns:cx7="http://schemas.microsoft.com/office/drawing/2016/5/13/chartex" xmlns:cx8="http://schemas.microsoft.com/office/drawing/2016/5/14/chartex" xmlns:mc="http://schemas.openxmlformats.org/markup-compatibility/2006" xmlns:aink="http://schemas.microsoft.com/office/drawing/2016/ink" xmlns:am3d="http://schemas.microsoft.com/office/drawing/2017/model3d" xmlns:o="urn:schemas-microsoft-com:office:office" xmlns:r="http://schemas.openxmlformats.org/officeDocument/2006/relationships" xmlns:m="http://schemas.openxmlformats.org/officeDocument/2006/math" xmlns:v="urn:schemas-microsoft-com:vml" xmlns:wp14="http://schemas.microsoft.com/office/word/2010/wordprocessingDrawing" xmlns:wp="http://schemas.openxmlformats.org/drawingml/2006/wordprocessingDrawing" xmlns:w10="urn:schemas-microsoft-com:office:word" xmlns:w="http://schemas.openxmlformats.org/wordprocessingml/2006/main" xmlns:w14="http://schemas.microsoft.com/office/word/2010/wordml" xmlns:w15="http://schemas.microsoft.com/office/word/2012/wordml" xmlns:w16cid="http://schemas.microsoft.com/office/word/2016/wordml/cid" xmlns:w16se="http://schemas.microsoft.com/office/word/2015/wordml/symex" xmlns:wpg="http://schemas.microsoft.com/office/word/2010/wordprocessingGroup" xmlns:wpi="http://schemas.microsoft.com/office/word/2010/wordprocessingInk" xmlns:wne="http://schemas.microsoft.com/office/word/2006/wordml" xmlns:wps="http://schemas.microsoft.com/office/word/2010/wordprocessingShape" mc:Ignorable="w14 w15 w16se w16cid wp14">
   <w:p>
     <w:pPr>
       <w:pStyle w:val="Default"/>
@@ -4815,7 +4050,7 @@
 </file>
 
 <file path=word/footnotes.xml><?xml version="1.0" encoding="utf-8"?>
-<w:footnotes xmlns:wpc="http://schemas.microsoft.com/office/word/2010/wordprocessingCanvas" xmlns:mo="http://schemas.microsoft.com/office/mac/office/2008/main" xmlns:mc="http://schemas.openxmlformats.org/markup-compatibility/2006" xmlns:mv="urn:schemas-microsoft-com:mac:vml" xmlns:o="urn:schemas-microsoft-com:office:office" xmlns:r="http://schemas.openxmlformats.org/officeDocument/2006/relationships" xmlns:m="http://schemas.openxmlformats.org/officeDocument/2006/math" xmlns:v="urn:schemas-microsoft-com:vml" xmlns:wp14="http://schemas.microsoft.com/office/word/2010/wordprocessingDrawing" xmlns:wp="http://schemas.openxmlformats.org/drawingml/2006/wordprocessingDrawing" xmlns:w10="urn:schemas-microsoft-com:office:word" xmlns:w="http://schemas.openxmlformats.org/wordprocessingml/2006/main" xmlns:w14="http://schemas.microsoft.com/office/word/2010/wordml" xmlns:wpg="http://schemas.microsoft.com/office/word/2010/wordprocessingGroup" xmlns:wpi="http://schemas.microsoft.com/office/word/2010/wordprocessingInk" xmlns:wne="http://schemas.microsoft.com/office/word/2006/wordml" xmlns:wps="http://schemas.microsoft.com/office/word/2010/wordprocessingShape" mc:Ignorable="w14 wp14">
+<w:footnotes xmlns:wpc="http://schemas.microsoft.com/office/word/2010/wordprocessingCanvas" xmlns:cx="http://schemas.microsoft.com/office/drawing/2014/chartex" xmlns:cx1="http://schemas.microsoft.com/office/drawing/2015/9/8/chartex" xmlns:cx2="http://schemas.microsoft.com/office/drawing/2015/10/21/chartex" xmlns:cx3="http://schemas.microsoft.com/office/drawing/2016/5/9/chartex" xmlns:cx4="http://schemas.microsoft.com/office/drawing/2016/5/10/chartex" xmlns:cx5="http://schemas.microsoft.com/office/drawing/2016/5/11/chartex" xmlns:cx6="http://schemas.microsoft.com/office/drawing/2016/5/12/chartex" xmlns:cx7="http://schemas.microsoft.com/office/drawing/2016/5/13/chartex" xmlns:cx8="http://schemas.microsoft.com/office/drawing/2016/5/14/chartex" xmlns:mc="http://schemas.openxmlformats.org/markup-compatibility/2006" xmlns:aink="http://schemas.microsoft.com/office/drawing/2016/ink" xmlns:am3d="http://schemas.microsoft.com/office/drawing/2017/model3d" xmlns:o="urn:schemas-microsoft-com:office:office" xmlns:r="http://schemas.openxmlformats.org/officeDocument/2006/relationships" xmlns:m="http://schemas.openxmlformats.org/officeDocument/2006/math" xmlns:v="urn:schemas-microsoft-com:vml" xmlns:wp14="http://schemas.microsoft.com/office/word/2010/wordprocessingDrawing" xmlns:wp="http://schemas.openxmlformats.org/drawingml/2006/wordprocessingDrawing" xmlns:w10="urn:schemas-microsoft-com:office:word" xmlns:w="http://schemas.openxmlformats.org/wordprocessingml/2006/main" xmlns:w14="http://schemas.microsoft.com/office/word/2010/wordml" xmlns:w15="http://schemas.microsoft.com/office/word/2012/wordml" xmlns:w16cid="http://schemas.microsoft.com/office/word/2016/wordml/cid" xmlns:w16se="http://schemas.microsoft.com/office/word/2015/wordml/symex" xmlns:wpg="http://schemas.microsoft.com/office/word/2010/wordprocessingGroup" xmlns:wpi="http://schemas.microsoft.com/office/word/2010/wordprocessingInk" xmlns:wne="http://schemas.microsoft.com/office/word/2006/wordml" xmlns:wps="http://schemas.microsoft.com/office/word/2010/wordprocessingShape" mc:Ignorable="w14 w15 w16se w16cid wp14">
   <w:footnote w:type="separator" w:id="-1">
     <w:p>
       <w:r>
@@ -4834,7 +4069,7 @@
 </file>
 
 <file path=word/header1.xml><?xml version="1.0" encoding="utf-8"?>
-<w:hdr xmlns:wpc="http://schemas.microsoft.com/office/word/2010/wordprocessingCanvas" xmlns:mo="http://schemas.microsoft.com/office/mac/office/2008/main" xmlns:mc="http://schemas.openxmlformats.org/markup-compatibility/2006" xmlns:mv="urn:schemas-microsoft-com:mac:vml" xmlns:o="urn:schemas-microsoft-com:office:office" xmlns:r="http://schemas.openxmlformats.org/officeDocument/2006/relationships" xmlns:m="http://schemas.openxmlformats.org/officeDocument/2006/math" xmlns:v="urn:schemas-microsoft-com:vml" xmlns:wp14="http://schemas.microsoft.com/office/word/2010/wordprocessingDrawing" xmlns:wp="http://schemas.openxmlformats.org/drawingml/2006/wordprocessingDrawing" xmlns:w10="urn:schemas-microsoft-com:office:word" xmlns:w="http://schemas.openxmlformats.org/wordprocessingml/2006/main" xmlns:w14="http://schemas.microsoft.com/office/word/2010/wordml" xmlns:wpg="http://schemas.microsoft.com/office/word/2010/wordprocessingGroup" xmlns:wpi="http://schemas.microsoft.com/office/word/2010/wordprocessingInk" xmlns:wne="http://schemas.microsoft.com/office/word/2006/wordml" xmlns:wps="http://schemas.microsoft.com/office/word/2010/wordprocessingShape" mc:Ignorable="w14 wp14">
+<w:hdr xmlns:wpc="http://schemas.microsoft.com/office/word/2010/wordprocessingCanvas" xmlns:cx="http://schemas.microsoft.com/office/drawing/2014/chartex" xmlns:cx1="http://schemas.microsoft.com/office/drawing/2015/9/8/chartex" xmlns:cx2="http://schemas.microsoft.com/office/drawing/2015/10/21/chartex" xmlns:cx3="http://schemas.microsoft.com/office/drawing/2016/5/9/chartex" xmlns:cx4="http://schemas.microsoft.com/office/drawing/2016/5/10/chartex" xmlns:cx5="http://schemas.microsoft.com/office/drawing/2016/5/11/chartex" xmlns:cx6="http://schemas.microsoft.com/office/drawing/2016/5/12/chartex" xmlns:cx7="http://schemas.microsoft.com/office/drawing/2016/5/13/chartex" xmlns:cx8="http://schemas.microsoft.com/office/drawing/2016/5/14/chartex" xmlns:mc="http://schemas.openxmlformats.org/markup-compatibility/2006" xmlns:aink="http://schemas.microsoft.com/office/drawing/2016/ink" xmlns:am3d="http://schemas.microsoft.com/office/drawing/2017/model3d" xmlns:o="urn:schemas-microsoft-com:office:office" xmlns:r="http://schemas.openxmlformats.org/officeDocument/2006/relationships" xmlns:m="http://schemas.openxmlformats.org/officeDocument/2006/math" xmlns:v="urn:schemas-microsoft-com:vml" xmlns:wp14="http://schemas.microsoft.com/office/word/2010/wordprocessingDrawing" xmlns:wp="http://schemas.openxmlformats.org/drawingml/2006/wordprocessingDrawing" xmlns:w10="urn:schemas-microsoft-com:office:word" xmlns:w="http://schemas.openxmlformats.org/wordprocessingml/2006/main" xmlns:w14="http://schemas.microsoft.com/office/word/2010/wordml" xmlns:w15="http://schemas.microsoft.com/office/word/2012/wordml" xmlns:w16cid="http://schemas.microsoft.com/office/word/2016/wordml/cid" xmlns:w16se="http://schemas.microsoft.com/office/word/2015/wordml/symex" xmlns:wpg="http://schemas.microsoft.com/office/word/2010/wordprocessingGroup" xmlns:wpi="http://schemas.microsoft.com/office/word/2010/wordprocessingInk" xmlns:wne="http://schemas.microsoft.com/office/word/2006/wordml" xmlns:wps="http://schemas.microsoft.com/office/word/2010/wordprocessingShape" mc:Ignorable="w14 w15 w16se w16cid wp14">
   <w:p>
     <w:pPr>
       <w:pStyle w:val="Header"/>
@@ -4852,7 +4087,7 @@
 </file>
 
 <file path=word/header2.xml><?xml version="1.0" encoding="utf-8"?>
-<w:hdr xmlns:wpc="http://schemas.microsoft.com/office/word/2010/wordprocessingCanvas" xmlns:mo="http://schemas.microsoft.com/office/mac/office/2008/main" xmlns:mc="http://schemas.openxmlformats.org/markup-compatibility/2006" xmlns:mv="urn:schemas-microsoft-com:mac:vml" xmlns:o="urn:schemas-microsoft-com:office:office" xmlns:r="http://schemas.openxmlformats.org/officeDocument/2006/relationships" xmlns:m="http://schemas.openxmlformats.org/officeDocument/2006/math" xmlns:v="urn:schemas-microsoft-com:vml" xmlns:wp14="http://schemas.microsoft.com/office/word/2010/wordprocessingDrawing" xmlns:wp="http://schemas.openxmlformats.org/drawingml/2006/wordprocessingDrawing" xmlns:w10="urn:schemas-microsoft-com:office:word" xmlns:w="http://schemas.openxmlformats.org/wordprocessingml/2006/main" xmlns:w14="http://schemas.microsoft.com/office/word/2010/wordml" xmlns:wpg="http://schemas.microsoft.com/office/word/2010/wordprocessingGroup" xmlns:wpi="http://schemas.microsoft.com/office/word/2010/wordprocessingInk" xmlns:wne="http://schemas.microsoft.com/office/word/2006/wordml" xmlns:wps="http://schemas.microsoft.com/office/word/2010/wordprocessingShape" mc:Ignorable="w14 wp14">
+<w:hdr xmlns:wpc="http://schemas.microsoft.com/office/word/2010/wordprocessingCanvas" xmlns:cx="http://schemas.microsoft.com/office/drawing/2014/chartex" xmlns:cx1="http://schemas.microsoft.com/office/drawing/2015/9/8/chartex" xmlns:cx2="http://schemas.microsoft.com/office/drawing/2015/10/21/chartex" xmlns:cx3="http://schemas.microsoft.com/office/drawing/2016/5/9/chartex" xmlns:cx4="http://schemas.microsoft.com/office/drawing/2016/5/10/chartex" xmlns:cx5="http://schemas.microsoft.com/office/drawing/2016/5/11/chartex" xmlns:cx6="http://schemas.microsoft.com/office/drawing/2016/5/12/chartex" xmlns:cx7="http://schemas.microsoft.com/office/drawing/2016/5/13/chartex" xmlns:cx8="http://schemas.microsoft.com/office/drawing/2016/5/14/chartex" xmlns:mc="http://schemas.openxmlformats.org/markup-compatibility/2006" xmlns:aink="http://schemas.microsoft.com/office/drawing/2016/ink" xmlns:am3d="http://schemas.microsoft.com/office/drawing/2017/model3d" xmlns:o="urn:schemas-microsoft-com:office:office" xmlns:r="http://schemas.openxmlformats.org/officeDocument/2006/relationships" xmlns:m="http://schemas.openxmlformats.org/officeDocument/2006/math" xmlns:v="urn:schemas-microsoft-com:vml" xmlns:wp14="http://schemas.microsoft.com/office/word/2010/wordprocessingDrawing" xmlns:wp="http://schemas.openxmlformats.org/drawingml/2006/wordprocessingDrawing" xmlns:w10="urn:schemas-microsoft-com:office:word" xmlns:w="http://schemas.openxmlformats.org/wordprocessingml/2006/main" xmlns:w14="http://schemas.microsoft.com/office/word/2010/wordml" xmlns:w15="http://schemas.microsoft.com/office/word/2012/wordml" xmlns:w16cid="http://schemas.microsoft.com/office/word/2016/wordml/cid" xmlns:w16se="http://schemas.microsoft.com/office/word/2015/wordml/symex" xmlns:wpg="http://schemas.microsoft.com/office/word/2010/wordprocessingGroup" xmlns:wpi="http://schemas.microsoft.com/office/word/2010/wordprocessingInk" xmlns:wne="http://schemas.microsoft.com/office/word/2006/wordml" xmlns:wps="http://schemas.microsoft.com/office/word/2010/wordprocessingShape" mc:Ignorable="w14 w15 w16se w16cid wp14">
   <w:p>
     <w:pPr>
       <w:pStyle w:val="Header"/>
@@ -4876,8 +4111,8 @@
 </file>
 
 <file path=word/numbering.xml><?xml version="1.0" encoding="utf-8"?>
-<w:numbering xmlns:wpc="http://schemas.microsoft.com/office/word/2010/wordprocessingCanvas" xmlns:mo="http://schemas.microsoft.com/office/mac/office/2008/main" xmlns:mc="http://schemas.openxmlformats.org/markup-compatibility/2006" xmlns:mv="urn:schemas-microsoft-com:mac:vml" xmlns:o="urn:schemas-microsoft-com:office:office" xmlns:r="http://schemas.openxmlformats.org/officeDocument/2006/relationships" xmlns:m="http://schemas.openxmlformats.org/officeDocument/2006/math" xmlns:v="urn:schemas-microsoft-com:vml" xmlns:wp14="http://schemas.microsoft.com/office/word/2010/wordprocessingDrawing" xmlns:wp="http://schemas.openxmlformats.org/drawingml/2006/wordprocessingDrawing" xmlns:w10="urn:schemas-microsoft-com:office:word" xmlns:w="http://schemas.openxmlformats.org/wordprocessingml/2006/main" xmlns:w14="http://schemas.microsoft.com/office/word/2010/wordml" xmlns:wpg="http://schemas.microsoft.com/office/word/2010/wordprocessingGroup" xmlns:wpi="http://schemas.microsoft.com/office/word/2010/wordprocessingInk" xmlns:wne="http://schemas.microsoft.com/office/word/2006/wordml" xmlns:wps="http://schemas.microsoft.com/office/word/2010/wordprocessingShape" mc:Ignorable="w14 wp14">
-  <w:abstractNum w:abstractNumId="0">
+<w:numbering xmlns:wpc="http://schemas.microsoft.com/office/word/2010/wordprocessingCanvas" xmlns:cx="http://schemas.microsoft.com/office/drawing/2014/chartex" xmlns:cx1="http://schemas.microsoft.com/office/drawing/2015/9/8/chartex" xmlns:cx2="http://schemas.microsoft.com/office/drawing/2015/10/21/chartex" xmlns:cx3="http://schemas.microsoft.com/office/drawing/2016/5/9/chartex" xmlns:cx4="http://schemas.microsoft.com/office/drawing/2016/5/10/chartex" xmlns:cx5="http://schemas.microsoft.com/office/drawing/2016/5/11/chartex" xmlns:cx6="http://schemas.microsoft.com/office/drawing/2016/5/12/chartex" xmlns:cx7="http://schemas.microsoft.com/office/drawing/2016/5/13/chartex" xmlns:cx8="http://schemas.microsoft.com/office/drawing/2016/5/14/chartex" xmlns:mc="http://schemas.openxmlformats.org/markup-compatibility/2006" xmlns:aink="http://schemas.microsoft.com/office/drawing/2016/ink" xmlns:am3d="http://schemas.microsoft.com/office/drawing/2017/model3d" xmlns:o="urn:schemas-microsoft-com:office:office" xmlns:r="http://schemas.openxmlformats.org/officeDocument/2006/relationships" xmlns:m="http://schemas.openxmlformats.org/officeDocument/2006/math" xmlns:v="urn:schemas-microsoft-com:vml" xmlns:wp14="http://schemas.microsoft.com/office/word/2010/wordprocessingDrawing" xmlns:wp="http://schemas.openxmlformats.org/drawingml/2006/wordprocessingDrawing" xmlns:w10="urn:schemas-microsoft-com:office:word" xmlns:w="http://schemas.openxmlformats.org/wordprocessingml/2006/main" xmlns:w14="http://schemas.microsoft.com/office/word/2010/wordml" xmlns:w15="http://schemas.microsoft.com/office/word/2012/wordml" xmlns:w16cid="http://schemas.microsoft.com/office/word/2016/wordml/cid" xmlns:w16se="http://schemas.microsoft.com/office/word/2015/wordml/symex" xmlns:wpg="http://schemas.microsoft.com/office/word/2010/wordprocessingGroup" xmlns:wpi="http://schemas.microsoft.com/office/word/2010/wordprocessingInk" xmlns:wne="http://schemas.microsoft.com/office/word/2006/wordml" xmlns:wps="http://schemas.microsoft.com/office/word/2010/wordprocessingShape" mc:Ignorable="w14 w15 w16se w16cid wp14">
+  <w:abstractNum w:abstractNumId="0" w15:restartNumberingAfterBreak="0">
     <w:nsid w:val="07F443C6"/>
     <w:multiLevelType w:val="hybridMultilevel"/>
     <w:tmpl w:val="A8929118"/>
@@ -4990,7 +4225,7 @@
       </w:rPr>
     </w:lvl>
   </w:abstractNum>
-  <w:abstractNum w:abstractNumId="1">
+  <w:abstractNum w:abstractNumId="1" w15:restartNumberingAfterBreak="0">
     <w:nsid w:val="08030570"/>
     <w:multiLevelType w:val="hybridMultilevel"/>
     <w:tmpl w:val="A0EE59C0"/>
@@ -5103,7 +4338,7 @@
       </w:rPr>
     </w:lvl>
   </w:abstractNum>
-  <w:abstractNum w:abstractNumId="2">
+  <w:abstractNum w:abstractNumId="2" w15:restartNumberingAfterBreak="0">
     <w:nsid w:val="08A547D8"/>
     <w:multiLevelType w:val="hybridMultilevel"/>
     <w:tmpl w:val="498E1DB2"/>
@@ -5216,7 +4451,7 @@
       </w:rPr>
     </w:lvl>
   </w:abstractNum>
-  <w:abstractNum w:abstractNumId="3">
+  <w:abstractNum w:abstractNumId="3" w15:restartNumberingAfterBreak="0">
     <w:nsid w:val="0ED77233"/>
     <w:multiLevelType w:val="hybridMultilevel"/>
     <w:tmpl w:val="A9B86670"/>
@@ -5356,7 +4591,7 @@
       </w:rPr>
     </w:lvl>
   </w:abstractNum>
-  <w:abstractNum w:abstractNumId="4">
+  <w:abstractNum w:abstractNumId="4" w15:restartNumberingAfterBreak="0">
     <w:nsid w:val="1B583BD2"/>
     <w:multiLevelType w:val="hybridMultilevel"/>
     <w:tmpl w:val="642EAC56"/>
@@ -5496,7 +4731,7 @@
       </w:rPr>
     </w:lvl>
   </w:abstractNum>
-  <w:abstractNum w:abstractNumId="5">
+  <w:abstractNum w:abstractNumId="5" w15:restartNumberingAfterBreak="0">
     <w:nsid w:val="1CEB1892"/>
     <w:multiLevelType w:val="hybridMultilevel"/>
     <w:tmpl w:val="B3BCDA96"/>
@@ -5636,7 +4871,7 @@
       </w:rPr>
     </w:lvl>
   </w:abstractNum>
-  <w:abstractNum w:abstractNumId="6">
+  <w:abstractNum w:abstractNumId="6" w15:restartNumberingAfterBreak="0">
     <w:nsid w:val="22BE7DB2"/>
     <w:multiLevelType w:val="hybridMultilevel"/>
     <w:tmpl w:val="BF2CADA6"/>
@@ -5749,7 +4984,7 @@
       </w:rPr>
     </w:lvl>
   </w:abstractNum>
-  <w:abstractNum w:abstractNumId="7">
+  <w:abstractNum w:abstractNumId="7" w15:restartNumberingAfterBreak="0">
     <w:nsid w:val="33A032A5"/>
     <w:multiLevelType w:val="hybridMultilevel"/>
     <w:tmpl w:val="33769128"/>
@@ -5862,7 +5097,7 @@
       </w:rPr>
     </w:lvl>
   </w:abstractNum>
-  <w:abstractNum w:abstractNumId="8">
+  <w:abstractNum w:abstractNumId="8" w15:restartNumberingAfterBreak="0">
     <w:nsid w:val="36261E38"/>
     <w:multiLevelType w:val="hybridMultilevel"/>
     <w:tmpl w:val="F88486F4"/>
@@ -6002,7 +5237,7 @@
       </w:rPr>
     </w:lvl>
   </w:abstractNum>
-  <w:abstractNum w:abstractNumId="9">
+  <w:abstractNum w:abstractNumId="9" w15:restartNumberingAfterBreak="0">
     <w:nsid w:val="3C8D3858"/>
     <w:multiLevelType w:val="hybridMultilevel"/>
     <w:tmpl w:val="7B4C7DC0"/>
@@ -6115,7 +5350,7 @@
       </w:rPr>
     </w:lvl>
   </w:abstractNum>
-  <w:abstractNum w:abstractNumId="10">
+  <w:abstractNum w:abstractNumId="10" w15:restartNumberingAfterBreak="0">
     <w:nsid w:val="412E53CE"/>
     <w:multiLevelType w:val="hybridMultilevel"/>
     <w:tmpl w:val="B7386982"/>
@@ -6228,7 +5463,7 @@
       </w:rPr>
     </w:lvl>
   </w:abstractNum>
-  <w:abstractNum w:abstractNumId="11">
+  <w:abstractNum w:abstractNumId="11" w15:restartNumberingAfterBreak="0">
     <w:nsid w:val="41F065C6"/>
     <w:multiLevelType w:val="hybridMultilevel"/>
     <w:tmpl w:val="57FAA9E8"/>
@@ -6341,7 +5576,7 @@
       </w:rPr>
     </w:lvl>
   </w:abstractNum>
-  <w:abstractNum w:abstractNumId="12">
+  <w:abstractNum w:abstractNumId="12" w15:restartNumberingAfterBreak="0">
     <w:nsid w:val="45173BA4"/>
     <w:multiLevelType w:val="hybridMultilevel"/>
     <w:tmpl w:val="656A2E88"/>
@@ -6481,7 +5716,7 @@
       </w:rPr>
     </w:lvl>
   </w:abstractNum>
-  <w:abstractNum w:abstractNumId="13">
+  <w:abstractNum w:abstractNumId="13" w15:restartNumberingAfterBreak="0">
     <w:nsid w:val="46323D6D"/>
     <w:multiLevelType w:val="hybridMultilevel"/>
     <w:tmpl w:val="742C1B8C"/>
@@ -6621,7 +5856,7 @@
       </w:rPr>
     </w:lvl>
   </w:abstractNum>
-  <w:abstractNum w:abstractNumId="14">
+  <w:abstractNum w:abstractNumId="14" w15:restartNumberingAfterBreak="0">
     <w:nsid w:val="4F234174"/>
     <w:multiLevelType w:val="hybridMultilevel"/>
     <w:tmpl w:val="FD22C6A2"/>
@@ -6734,7 +5969,7 @@
       </w:rPr>
     </w:lvl>
   </w:abstractNum>
-  <w:abstractNum w:abstractNumId="15">
+  <w:abstractNum w:abstractNumId="15" w15:restartNumberingAfterBreak="0">
     <w:nsid w:val="57E65E2F"/>
     <w:multiLevelType w:val="hybridMultilevel"/>
     <w:tmpl w:val="F93AB87E"/>
@@ -6847,7 +6082,7 @@
       </w:rPr>
     </w:lvl>
   </w:abstractNum>
-  <w:abstractNum w:abstractNumId="16">
+  <w:abstractNum w:abstractNumId="16" w15:restartNumberingAfterBreak="0">
     <w:nsid w:val="57E95F3D"/>
     <w:multiLevelType w:val="hybridMultilevel"/>
     <w:tmpl w:val="EC88CF00"/>
@@ -6960,7 +6195,7 @@
       </w:rPr>
     </w:lvl>
   </w:abstractNum>
-  <w:abstractNum w:abstractNumId="17">
+  <w:abstractNum w:abstractNumId="17" w15:restartNumberingAfterBreak="0">
     <w:nsid w:val="5AAB1BF9"/>
     <w:multiLevelType w:val="hybridMultilevel"/>
     <w:tmpl w:val="BD40C038"/>
@@ -7073,7 +6308,7 @@
       </w:rPr>
     </w:lvl>
   </w:abstractNum>
-  <w:abstractNum w:abstractNumId="18">
+  <w:abstractNum w:abstractNumId="18" w15:restartNumberingAfterBreak="0">
     <w:nsid w:val="5E8608E4"/>
     <w:multiLevelType w:val="hybridMultilevel"/>
     <w:tmpl w:val="A64E86EA"/>
@@ -7186,7 +6421,7 @@
       </w:rPr>
     </w:lvl>
   </w:abstractNum>
-  <w:abstractNum w:abstractNumId="19">
+  <w:abstractNum w:abstractNumId="19" w15:restartNumberingAfterBreak="0">
     <w:nsid w:val="60C76F34"/>
     <w:multiLevelType w:val="hybridMultilevel"/>
     <w:tmpl w:val="010459DC"/>
@@ -7299,7 +6534,7 @@
       </w:rPr>
     </w:lvl>
   </w:abstractNum>
-  <w:abstractNum w:abstractNumId="20">
+  <w:abstractNum w:abstractNumId="20" w15:restartNumberingAfterBreak="0">
     <w:nsid w:val="6A0B678E"/>
     <w:multiLevelType w:val="hybridMultilevel"/>
     <w:tmpl w:val="2090BB70"/>
@@ -7412,7 +6647,7 @@
       </w:rPr>
     </w:lvl>
   </w:abstractNum>
-  <w:abstractNum w:abstractNumId="21">
+  <w:abstractNum w:abstractNumId="21" w15:restartNumberingAfterBreak="0">
     <w:nsid w:val="6DD66F60"/>
     <w:multiLevelType w:val="hybridMultilevel"/>
     <w:tmpl w:val="4A52AEA2"/>
@@ -7525,7 +6760,7 @@
       </w:rPr>
     </w:lvl>
   </w:abstractNum>
-  <w:abstractNum w:abstractNumId="22">
+  <w:abstractNum w:abstractNumId="22" w15:restartNumberingAfterBreak="0">
     <w:nsid w:val="6EA921AF"/>
     <w:multiLevelType w:val="hybridMultilevel"/>
     <w:tmpl w:val="02664FB8"/>
@@ -7638,7 +6873,7 @@
       </w:rPr>
     </w:lvl>
   </w:abstractNum>
-  <w:abstractNum w:abstractNumId="23">
+  <w:abstractNum w:abstractNumId="23" w15:restartNumberingAfterBreak="0">
     <w:nsid w:val="6FF6767E"/>
     <w:multiLevelType w:val="hybridMultilevel"/>
     <w:tmpl w:val="C9C075C0"/>
@@ -7828,7 +7063,7 @@
 </file>
 
 <file path=word/styles.xml><?xml version="1.0" encoding="utf-8"?>
-<w:styles xmlns:mc="http://schemas.openxmlformats.org/markup-compatibility/2006" xmlns:r="http://schemas.openxmlformats.org/officeDocument/2006/relationships" xmlns:w="http://schemas.openxmlformats.org/wordprocessingml/2006/main" xmlns:w14="http://schemas.microsoft.com/office/word/2010/wordml" mc:Ignorable="w14">
+<w:styles xmlns:mc="http://schemas.openxmlformats.org/markup-compatibility/2006" xmlns:r="http://schemas.openxmlformats.org/officeDocument/2006/relationships" xmlns:w="http://schemas.openxmlformats.org/wordprocessingml/2006/main" xmlns:w14="http://schemas.microsoft.com/office/word/2010/wordml" xmlns:w15="http://schemas.microsoft.com/office/word/2012/wordml" xmlns:w16cid="http://schemas.microsoft.com/office/word/2016/wordml/cid" xmlns:w16se="http://schemas.microsoft.com/office/word/2015/wordml/symex" mc:Ignorable="w14 w15 w16se w16cid">
   <w:docDefaults>
     <w:rPrDefault>
       <w:rPr>
@@ -7838,7 +7073,7 @@
     </w:rPrDefault>
     <w:pPrDefault/>
   </w:docDefaults>
-  <w:latentStyles w:defLockedState="0" w:defUIPriority="0" w:defSemiHidden="0" w:defUnhideWhenUsed="0" w:defQFormat="0" w:count="276">
+  <w:latentStyles w:defLockedState="0" w:defUIPriority="0" w:defSemiHidden="0" w:defUnhideWhenUsed="0" w:defQFormat="0" w:count="375">
     <w:lsdException w:name="Normal" w:qFormat="1"/>
     <w:lsdException w:name="heading 1" w:qFormat="1"/>
     <w:lsdException w:name="heading 2" w:qFormat="1"/>
@@ -7849,13 +7084,142 @@
     <w:lsdException w:name="heading 7" w:semiHidden="1" w:unhideWhenUsed="1" w:qFormat="1"/>
     <w:lsdException w:name="heading 8" w:semiHidden="1" w:unhideWhenUsed="1" w:qFormat="1"/>
     <w:lsdException w:name="heading 9" w:semiHidden="1" w:unhideWhenUsed="1" w:qFormat="1"/>
-    <w:lsdException w:name="header" w:uiPriority="99"/>
-    <w:lsdException w:name="footer" w:uiPriority="99"/>
+    <w:lsdException w:name="index 3" w:semiHidden="1" w:unhideWhenUsed="1"/>
+    <w:lsdException w:name="index 4" w:semiHidden="1" w:unhideWhenUsed="1"/>
+    <w:lsdException w:name="index 5" w:semiHidden="1" w:unhideWhenUsed="1"/>
+    <w:lsdException w:name="index 6" w:semiHidden="1" w:unhideWhenUsed="1"/>
+    <w:lsdException w:name="index 7" w:semiHidden="1" w:unhideWhenUsed="1"/>
+    <w:lsdException w:name="index 8" w:semiHidden="1" w:unhideWhenUsed="1"/>
+    <w:lsdException w:name="index 9" w:semiHidden="1" w:unhideWhenUsed="1"/>
+    <w:lsdException w:name="toc 1" w:semiHidden="1" w:unhideWhenUsed="1"/>
+    <w:lsdException w:name="toc 2" w:semiHidden="1" w:unhideWhenUsed="1"/>
+    <w:lsdException w:name="toc 3" w:semiHidden="1" w:unhideWhenUsed="1"/>
+    <w:lsdException w:name="toc 4" w:semiHidden="1" w:unhideWhenUsed="1"/>
+    <w:lsdException w:name="toc 5" w:semiHidden="1" w:unhideWhenUsed="1"/>
+    <w:lsdException w:name="toc 6" w:semiHidden="1" w:unhideWhenUsed="1"/>
+    <w:lsdException w:name="toc 7" w:semiHidden="1" w:unhideWhenUsed="1"/>
+    <w:lsdException w:name="toc 8" w:semiHidden="1" w:unhideWhenUsed="1"/>
+    <w:lsdException w:name="toc 9" w:semiHidden="1" w:unhideWhenUsed="1"/>
+    <w:lsdException w:name="Normal Indent" w:semiHidden="1" w:unhideWhenUsed="1"/>
+    <w:lsdException w:name="footnote text" w:semiHidden="1" w:unhideWhenUsed="1"/>
+    <w:lsdException w:name="annotation text" w:semiHidden="1" w:unhideWhenUsed="1"/>
+    <w:lsdException w:name="header" w:semiHidden="1" w:uiPriority="99" w:unhideWhenUsed="1"/>
+    <w:lsdException w:name="footer" w:semiHidden="1" w:uiPriority="99" w:unhideWhenUsed="1"/>
+    <w:lsdException w:name="index heading" w:semiHidden="1" w:unhideWhenUsed="1"/>
     <w:lsdException w:name="caption" w:semiHidden="1" w:unhideWhenUsed="1" w:qFormat="1"/>
+    <w:lsdException w:name="table of figures" w:semiHidden="1" w:unhideWhenUsed="1"/>
+    <w:lsdException w:name="envelope address" w:semiHidden="1" w:unhideWhenUsed="1"/>
+    <w:lsdException w:name="envelope return" w:semiHidden="1" w:unhideWhenUsed="1"/>
+    <w:lsdException w:name="footnote reference" w:semiHidden="1" w:unhideWhenUsed="1"/>
+    <w:lsdException w:name="annotation reference" w:semiHidden="1" w:unhideWhenUsed="1"/>
+    <w:lsdException w:name="line number" w:semiHidden="1" w:unhideWhenUsed="1"/>
+    <w:lsdException w:name="page number" w:semiHidden="1" w:unhideWhenUsed="1"/>
+    <w:lsdException w:name="endnote reference" w:semiHidden="1" w:unhideWhenUsed="1"/>
+    <w:lsdException w:name="endnote text" w:semiHidden="1" w:unhideWhenUsed="1"/>
+    <w:lsdException w:name="table of authorities" w:semiHidden="1" w:unhideWhenUsed="1"/>
+    <w:lsdException w:name="macro" w:semiHidden="1" w:unhideWhenUsed="1"/>
+    <w:lsdException w:name="toa heading" w:semiHidden="1" w:unhideWhenUsed="1"/>
+    <w:lsdException w:name="List" w:semiHidden="1" w:unhideWhenUsed="1"/>
+    <w:lsdException w:name="List Bullet" w:semiHidden="1" w:unhideWhenUsed="1"/>
+    <w:lsdException w:name="List Number" w:semiHidden="1" w:unhideWhenUsed="1"/>
+    <w:lsdException w:name="List 2" w:semiHidden="1" w:unhideWhenUsed="1"/>
+    <w:lsdException w:name="List 3" w:semiHidden="1" w:unhideWhenUsed="1"/>
+    <w:lsdException w:name="List 4" w:semiHidden="1" w:unhideWhenUsed="1"/>
+    <w:lsdException w:name="List 5" w:semiHidden="1" w:unhideWhenUsed="1"/>
+    <w:lsdException w:name="List Bullet 3" w:semiHidden="1" w:unhideWhenUsed="1"/>
+    <w:lsdException w:name="List Bullet 4" w:semiHidden="1" w:unhideWhenUsed="1"/>
+    <w:lsdException w:name="List Number 3" w:semiHidden="1" w:unhideWhenUsed="1"/>
+    <w:lsdException w:name="List Number 4" w:semiHidden="1" w:unhideWhenUsed="1"/>
+    <w:lsdException w:name="List Number 5" w:semiHidden="1" w:unhideWhenUsed="1"/>
     <w:lsdException w:name="Title" w:qFormat="1"/>
+    <w:lsdException w:name="Closing" w:semiHidden="1" w:unhideWhenUsed="1"/>
+    <w:lsdException w:name="Signature" w:semiHidden="1" w:unhideWhenUsed="1"/>
+    <w:lsdException w:name="Default Paragraph Font" w:semiHidden="1" w:unhideWhenUsed="1"/>
+    <w:lsdException w:name="Body Text" w:semiHidden="1" w:unhideWhenUsed="1"/>
+    <w:lsdException w:name="Body Text Indent" w:semiHidden="1" w:unhideWhenUsed="1"/>
+    <w:lsdException w:name="List Continue" w:semiHidden="1" w:unhideWhenUsed="1"/>
+    <w:lsdException w:name="List Continue 2" w:semiHidden="1" w:unhideWhenUsed="1"/>
+    <w:lsdException w:name="List Continue 3" w:semiHidden="1" w:unhideWhenUsed="1"/>
+    <w:lsdException w:name="List Continue 4" w:semiHidden="1" w:unhideWhenUsed="1"/>
+    <w:lsdException w:name="List Continue 5" w:semiHidden="1" w:unhideWhenUsed="1"/>
+    <w:lsdException w:name="Message Header" w:semiHidden="1" w:unhideWhenUsed="1"/>
     <w:lsdException w:name="Subtitle" w:qFormat="1"/>
+    <w:lsdException w:name="Salutation" w:semiHidden="1" w:unhideWhenUsed="1"/>
+    <w:lsdException w:name="Date" w:semiHidden="1" w:unhideWhenUsed="1"/>
+    <w:lsdException w:name="Body Text First Indent" w:semiHidden="1" w:unhideWhenUsed="1"/>
+    <w:lsdException w:name="Body Text First Indent 2" w:semiHidden="1" w:unhideWhenUsed="1"/>
+    <w:lsdException w:name="Body Text Indent 3" w:semiHidden="1" w:unhideWhenUsed="1"/>
+    <w:lsdException w:name="Block Text" w:semiHidden="1" w:unhideWhenUsed="1"/>
+    <w:lsdException w:name="Hyperlink" w:semiHidden="1" w:unhideWhenUsed="1"/>
+    <w:lsdException w:name="FollowedHyperlink" w:semiHidden="1" w:unhideWhenUsed="1"/>
     <w:lsdException w:name="Strong" w:qFormat="1"/>
     <w:lsdException w:name="Emphasis" w:qFormat="1"/>
+    <w:lsdException w:name="Document Map" w:semiHidden="1" w:unhideWhenUsed="1"/>
+    <w:lsdException w:name="Plain Text" w:semiHidden="1" w:unhideWhenUsed="1"/>
+    <w:lsdException w:name="E-mail Signature" w:semiHidden="1" w:unhideWhenUsed="1"/>
+    <w:lsdException w:name="HTML Top of Form" w:semiHidden="1" w:unhideWhenUsed="1"/>
+    <w:lsdException w:name="HTML Bottom of Form" w:semiHidden="1" w:unhideWhenUsed="1"/>
+    <w:lsdException w:name="Normal (Web)" w:semiHidden="1" w:unhideWhenUsed="1"/>
+    <w:lsdException w:name="HTML Acronym" w:semiHidden="1" w:unhideWhenUsed="1"/>
+    <w:lsdException w:name="HTML Address" w:semiHidden="1" w:unhideWhenUsed="1"/>
+    <w:lsdException w:name="HTML Cite" w:semiHidden="1" w:unhideWhenUsed="1"/>
+    <w:lsdException w:name="HTML Code" w:semiHidden="1" w:unhideWhenUsed="1"/>
+    <w:lsdException w:name="HTML Definition" w:semiHidden="1" w:unhideWhenUsed="1"/>
+    <w:lsdException w:name="HTML Keyboard" w:semiHidden="1" w:unhideWhenUsed="1"/>
+    <w:lsdException w:name="HTML Preformatted" w:semiHidden="1" w:unhideWhenUsed="1"/>
+    <w:lsdException w:name="HTML Sample" w:semiHidden="1" w:unhideWhenUsed="1"/>
+    <w:lsdException w:name="HTML Typewriter" w:semiHidden="1" w:unhideWhenUsed="1"/>
+    <w:lsdException w:name="HTML Variable" w:semiHidden="1" w:unhideWhenUsed="1"/>
+    <w:lsdException w:name="Normal Table" w:semiHidden="1" w:unhideWhenUsed="1"/>
+    <w:lsdException w:name="annotation subject" w:semiHidden="1" w:unhideWhenUsed="1"/>
+    <w:lsdException w:name="No List" w:semiHidden="1" w:unhideWhenUsed="1"/>
+    <w:lsdException w:name="Outline List 1" w:semiHidden="1" w:unhideWhenUsed="1"/>
+    <w:lsdException w:name="Outline List 2" w:semiHidden="1" w:unhideWhenUsed="1"/>
+    <w:lsdException w:name="Outline List 3" w:semiHidden="1" w:unhideWhenUsed="1"/>
+    <w:lsdException w:name="Table Simple 1" w:semiHidden="1" w:unhideWhenUsed="1"/>
+    <w:lsdException w:name="Table Simple 2" w:semiHidden="1" w:unhideWhenUsed="1"/>
+    <w:lsdException w:name="Table Simple 3" w:semiHidden="1" w:unhideWhenUsed="1"/>
+    <w:lsdException w:name="Table Classic 1" w:semiHidden="1" w:unhideWhenUsed="1"/>
+    <w:lsdException w:name="Table Classic 2" w:semiHidden="1" w:unhideWhenUsed="1"/>
+    <w:lsdException w:name="Table Classic 3" w:semiHidden="1" w:unhideWhenUsed="1"/>
+    <w:lsdException w:name="Table Classic 4" w:semiHidden="1" w:unhideWhenUsed="1"/>
+    <w:lsdException w:name="Table Colorful 1" w:semiHidden="1" w:unhideWhenUsed="1"/>
+    <w:lsdException w:name="Table Colorful 2" w:semiHidden="1" w:unhideWhenUsed="1"/>
+    <w:lsdException w:name="Table Colorful 3" w:semiHidden="1" w:unhideWhenUsed="1"/>
+    <w:lsdException w:name="Table Columns 1" w:semiHidden="1" w:unhideWhenUsed="1"/>
+    <w:lsdException w:name="Table Columns 2" w:semiHidden="1" w:unhideWhenUsed="1"/>
+    <w:lsdException w:name="Table Columns 3" w:semiHidden="1" w:unhideWhenUsed="1"/>
+    <w:lsdException w:name="Table Columns 4" w:semiHidden="1" w:unhideWhenUsed="1"/>
+    <w:lsdException w:name="Table Columns 5" w:semiHidden="1" w:unhideWhenUsed="1"/>
+    <w:lsdException w:name="Table Grid 1" w:semiHidden="1" w:unhideWhenUsed="1"/>
+    <w:lsdException w:name="Table Grid 2" w:semiHidden="1" w:unhideWhenUsed="1"/>
+    <w:lsdException w:name="Table Grid 3" w:semiHidden="1" w:unhideWhenUsed="1"/>
+    <w:lsdException w:name="Table Grid 4" w:semiHidden="1" w:unhideWhenUsed="1"/>
+    <w:lsdException w:name="Table Grid 5" w:semiHidden="1" w:unhideWhenUsed="1"/>
+    <w:lsdException w:name="Table Grid 6" w:semiHidden="1" w:unhideWhenUsed="1"/>
+    <w:lsdException w:name="Table Grid 7" w:semiHidden="1" w:unhideWhenUsed="1"/>
+    <w:lsdException w:name="Table Grid 8" w:semiHidden="1" w:unhideWhenUsed="1"/>
+    <w:lsdException w:name="Table List 1" w:semiHidden="1" w:unhideWhenUsed="1"/>
+    <w:lsdException w:name="Table List 2" w:semiHidden="1" w:unhideWhenUsed="1"/>
+    <w:lsdException w:name="Table List 3" w:semiHidden="1" w:unhideWhenUsed="1"/>
+    <w:lsdException w:name="Table List 4" w:semiHidden="1" w:unhideWhenUsed="1"/>
+    <w:lsdException w:name="Table List 5" w:semiHidden="1" w:unhideWhenUsed="1"/>
+    <w:lsdException w:name="Table List 6" w:semiHidden="1" w:unhideWhenUsed="1"/>
+    <w:lsdException w:name="Table List 7" w:semiHidden="1" w:unhideWhenUsed="1"/>
+    <w:lsdException w:name="Table List 8" w:semiHidden="1" w:unhideWhenUsed="1"/>
+    <w:lsdException w:name="Table 3D effects 1" w:semiHidden="1" w:unhideWhenUsed="1"/>
+    <w:lsdException w:name="Table 3D effects 2" w:semiHidden="1" w:unhideWhenUsed="1"/>
+    <w:lsdException w:name="Table 3D effects 3" w:semiHidden="1" w:unhideWhenUsed="1"/>
+    <w:lsdException w:name="Table Contemporary" w:semiHidden="1" w:unhideWhenUsed="1"/>
+    <w:lsdException w:name="Table Elegant" w:semiHidden="1" w:unhideWhenUsed="1"/>
+    <w:lsdException w:name="Table Professional" w:semiHidden="1" w:unhideWhenUsed="1"/>
+    <w:lsdException w:name="Table Subtle 1" w:semiHidden="1" w:unhideWhenUsed="1"/>
+    <w:lsdException w:name="Table Subtle 2" w:semiHidden="1" w:unhideWhenUsed="1"/>
+    <w:lsdException w:name="Table Web 1" w:semiHidden="1" w:unhideWhenUsed="1"/>
+    <w:lsdException w:name="Table Web 2" w:semiHidden="1" w:unhideWhenUsed="1"/>
+    <w:lsdException w:name="Table Web 3" w:semiHidden="1" w:unhideWhenUsed="1"/>
+    <w:lsdException w:name="Balloon Text" w:semiHidden="1" w:unhideWhenUsed="1"/>
+    <w:lsdException w:name="Table Theme" w:semiHidden="1" w:unhideWhenUsed="1"/>
     <w:lsdException w:name="Placeholder Text" w:semiHidden="1" w:uiPriority="99"/>
     <w:lsdException w:name="No Spacing" w:uiPriority="1" w:qFormat="1"/>
     <w:lsdException w:name="Light Shading" w:uiPriority="60"/>
@@ -7967,479 +7331,105 @@
     <w:lsdException w:name="Book Title" w:uiPriority="33" w:qFormat="1"/>
     <w:lsdException w:name="Bibliography" w:semiHidden="1" w:uiPriority="37" w:unhideWhenUsed="1"/>
     <w:lsdException w:name="TOC Heading" w:semiHidden="1" w:uiPriority="39" w:unhideWhenUsed="1" w:qFormat="1"/>
-  </w:latentStyles>
-  <w:style w:type="paragraph" w:default="1" w:styleId="Normal">
-    <w:name w:val="Normal"/>
-    <w:qFormat/>
-    <w:rsid w:val="00645CE7"/>
-    <w:rPr>
-      <w:sz w:val="24"/>
-      <w:szCs w:val="24"/>
-    </w:rPr>
-  </w:style>
-  <w:style w:type="paragraph" w:styleId="Heading1">
-    <w:name w:val="heading 1"/>
-    <w:basedOn w:val="Normal"/>
-    <w:next w:val="Normal"/>
-    <w:qFormat/>
-    <w:rsid w:val="00645CE7"/>
-    <w:pPr>
-      <w:keepNext/>
-      <w:tabs>
-        <w:tab w:val="left" w:pos="1440"/>
-      </w:tabs>
-      <w:outlineLvl w:val="0"/>
-    </w:pPr>
-    <w:rPr>
-      <w:b/>
-      <w:bCs/>
-      <w:sz w:val="20"/>
-    </w:rPr>
-  </w:style>
-  <w:style w:type="paragraph" w:styleId="Heading2">
-    <w:name w:val="heading 2"/>
-    <w:basedOn w:val="Normal"/>
-    <w:next w:val="Normal"/>
-    <w:qFormat/>
-    <w:rsid w:val="00645CE7"/>
-    <w:pPr>
-      <w:keepNext/>
-      <w:tabs>
-        <w:tab w:val="left" w:pos="1440"/>
-      </w:tabs>
-      <w:outlineLvl w:val="1"/>
-    </w:pPr>
-    <w:rPr>
-      <w:rFonts w:eastAsia="Batang"/>
-      <w:b/>
-      <w:bCs/>
-      <w:iCs/>
-      <w:spacing w:val="-6"/>
-      <w:sz w:val="22"/>
-    </w:rPr>
-  </w:style>
-  <w:style w:type="paragraph" w:styleId="Heading3">
-    <w:name w:val="heading 3"/>
-    <w:basedOn w:val="Normal"/>
-    <w:next w:val="Normal"/>
-    <w:qFormat/>
-    <w:rsid w:val="00645CE7"/>
-    <w:pPr>
-      <w:keepNext/>
-      <w:tabs>
-        <w:tab w:val="left" w:pos="1440"/>
-      </w:tabs>
-      <w:outlineLvl w:val="2"/>
-    </w:pPr>
-    <w:rPr>
-      <w:rFonts w:eastAsia="Batang"/>
-      <w:i/>
-      <w:iCs/>
-      <w:spacing w:val="-6"/>
-      <w:sz w:val="22"/>
-    </w:rPr>
-  </w:style>
-  <w:style w:type="paragraph" w:styleId="Heading4">
-    <w:name w:val="heading 4"/>
-    <w:basedOn w:val="Normal"/>
-    <w:next w:val="Normal"/>
-    <w:qFormat/>
-    <w:rsid w:val="00645CE7"/>
-    <w:pPr>
-      <w:keepNext/>
-      <w:ind w:left="1440"/>
-      <w:outlineLvl w:val="3"/>
-    </w:pPr>
-    <w:rPr>
-      <w:i/>
-      <w:iCs/>
-    </w:rPr>
-  </w:style>
-  <w:style w:type="character" w:default="1" w:styleId="DefaultParagraphFont">
-    <w:name w:val="Default Paragraph Font"/>
-    <w:uiPriority w:val="1"/>
-    <w:semiHidden/>
-    <w:unhideWhenUsed/>
-  </w:style>
-  <w:style w:type="table" w:default="1" w:styleId="TableNormal">
-    <w:name w:val="Normal Table"/>
-    <w:uiPriority w:val="99"/>
-    <w:semiHidden/>
-    <w:unhideWhenUsed/>
-    <w:tblPr>
-      <w:tblInd w:w="0" w:type="dxa"/>
-      <w:tblCellMar>
-        <w:top w:w="0" w:type="dxa"/>
-        <w:left w:w="108" w:type="dxa"/>
-        <w:bottom w:w="0" w:type="dxa"/>
-        <w:right w:w="108" w:type="dxa"/>
-      </w:tblCellMar>
-    </w:tblPr>
-  </w:style>
-  <w:style w:type="numbering" w:default="1" w:styleId="NoList">
-    <w:name w:val="No List"/>
-    <w:uiPriority w:val="99"/>
-    <w:semiHidden/>
-    <w:unhideWhenUsed/>
-  </w:style>
-  <w:style w:type="paragraph" w:styleId="Title">
-    <w:name w:val="Title"/>
-    <w:basedOn w:val="Normal"/>
-    <w:qFormat/>
-    <w:rsid w:val="00645CE7"/>
-    <w:pPr>
-      <w:jc w:val="center"/>
-    </w:pPr>
-    <w:rPr>
-      <w:b/>
-      <w:bCs/>
-      <w:sz w:val="22"/>
-    </w:rPr>
-  </w:style>
-  <w:style w:type="character" w:styleId="Hyperlink">
-    <w:name w:val="Hyperlink"/>
-    <w:basedOn w:val="DefaultParagraphFont"/>
-    <w:rsid w:val="00645CE7"/>
-    <w:rPr>
-      <w:color w:val="0000FF"/>
-      <w:u w:val="single"/>
-    </w:rPr>
-  </w:style>
-  <w:style w:type="paragraph" w:styleId="BodyTextIndent">
-    <w:name w:val="Body Text Indent"/>
-    <w:basedOn w:val="Normal"/>
-    <w:rsid w:val="00645CE7"/>
-    <w:pPr>
-      <w:tabs>
-        <w:tab w:val="left" w:pos="1440"/>
-      </w:tabs>
-      <w:ind w:left="1440"/>
-    </w:pPr>
-    <w:rPr>
-      <w:rFonts w:eastAsia="Batang"/>
-      <w:sz w:val="20"/>
-    </w:rPr>
-  </w:style>
-  <w:style w:type="paragraph" w:styleId="BodyText">
-    <w:name w:val="Body Text"/>
-    <w:basedOn w:val="Normal"/>
-    <w:rsid w:val="00645CE7"/>
-    <w:rPr>
-      <w:b/>
-      <w:sz w:val="20"/>
-      <w:szCs w:val="20"/>
-    </w:rPr>
-  </w:style>
-  <w:style w:type="character" w:styleId="FollowedHyperlink">
-    <w:name w:val="FollowedHyperlink"/>
-    <w:basedOn w:val="DefaultParagraphFont"/>
-    <w:rsid w:val="00645CE7"/>
-    <w:rPr>
-      <w:color w:val="800080"/>
-      <w:u w:val="single"/>
-    </w:rPr>
-  </w:style>
-  <w:style w:type="paragraph" w:styleId="ListParagraph">
-    <w:name w:val="List Paragraph"/>
-    <w:basedOn w:val="Normal"/>
-    <w:uiPriority w:val="34"/>
-    <w:qFormat/>
-    <w:rsid w:val="003206F9"/>
-    <w:pPr>
-      <w:ind w:left="720"/>
-      <w:contextualSpacing/>
-    </w:pPr>
-  </w:style>
-  <w:style w:type="paragraph" w:styleId="NoSpacing">
-    <w:name w:val="No Spacing"/>
-    <w:uiPriority w:val="1"/>
-    <w:qFormat/>
-    <w:rsid w:val="00500A9C"/>
-    <w:rPr>
-      <w:rFonts w:asciiTheme="minorHAnsi" w:eastAsiaTheme="minorEastAsia" w:hAnsiTheme="minorHAnsi" w:cstheme="minorBidi"/>
-      <w:sz w:val="22"/>
-      <w:szCs w:val="22"/>
-    </w:rPr>
-  </w:style>
-  <w:style w:type="paragraph" w:customStyle="1" w:styleId="Default">
-    <w:name w:val="Default"/>
-    <w:rsid w:val="00652E2D"/>
-    <w:pPr>
-      <w:autoSpaceDE w:val="0"/>
-      <w:autoSpaceDN w:val="0"/>
-      <w:adjustRightInd w:val="0"/>
-    </w:pPr>
-    <w:rPr>
-      <w:rFonts w:ascii="Calibri" w:hAnsi="Calibri" w:cs="Calibri"/>
-      <w:color w:val="000000"/>
-      <w:sz w:val="24"/>
-      <w:szCs w:val="24"/>
-    </w:rPr>
-  </w:style>
-  <w:style w:type="character" w:styleId="CommentReference">
-    <w:name w:val="annotation reference"/>
-    <w:basedOn w:val="DefaultParagraphFont"/>
-    <w:rsid w:val="00287A4E"/>
-    <w:rPr>
-      <w:sz w:val="16"/>
-      <w:szCs w:val="16"/>
-    </w:rPr>
-  </w:style>
-  <w:style w:type="paragraph" w:styleId="CommentText">
-    <w:name w:val="annotation text"/>
-    <w:basedOn w:val="Normal"/>
-    <w:link w:val="CommentTextChar"/>
-    <w:rsid w:val="00287A4E"/>
-    <w:rPr>
-      <w:sz w:val="20"/>
-      <w:szCs w:val="20"/>
-    </w:rPr>
-  </w:style>
-  <w:style w:type="character" w:customStyle="1" w:styleId="CommentTextChar">
-    <w:name w:val="Comment Text Char"/>
-    <w:basedOn w:val="DefaultParagraphFont"/>
-    <w:link w:val="CommentText"/>
-    <w:rsid w:val="00287A4E"/>
-  </w:style>
-  <w:style w:type="paragraph" w:styleId="CommentSubject">
-    <w:name w:val="annotation subject"/>
-    <w:basedOn w:val="CommentText"/>
-    <w:next w:val="CommentText"/>
-    <w:link w:val="CommentSubjectChar"/>
-    <w:rsid w:val="00287A4E"/>
-    <w:rPr>
-      <w:b/>
-      <w:bCs/>
-    </w:rPr>
-  </w:style>
-  <w:style w:type="character" w:customStyle="1" w:styleId="CommentSubjectChar">
-    <w:name w:val="Comment Subject Char"/>
-    <w:basedOn w:val="CommentTextChar"/>
-    <w:link w:val="CommentSubject"/>
-    <w:rsid w:val="00287A4E"/>
-    <w:rPr>
-      <w:b/>
-      <w:bCs/>
-    </w:rPr>
-  </w:style>
-  <w:style w:type="paragraph" w:styleId="BalloonText">
-    <w:name w:val="Balloon Text"/>
-    <w:basedOn w:val="Normal"/>
-    <w:link w:val="BalloonTextChar"/>
-    <w:rsid w:val="00287A4E"/>
-    <w:rPr>
-      <w:rFonts w:ascii="Tahoma" w:hAnsi="Tahoma" w:cs="Tahoma"/>
-      <w:sz w:val="16"/>
-      <w:szCs w:val="16"/>
-    </w:rPr>
-  </w:style>
-  <w:style w:type="character" w:customStyle="1" w:styleId="BalloonTextChar">
-    <w:name w:val="Balloon Text Char"/>
-    <w:basedOn w:val="DefaultParagraphFont"/>
-    <w:link w:val="BalloonText"/>
-    <w:rsid w:val="00287A4E"/>
-    <w:rPr>
-      <w:rFonts w:ascii="Tahoma" w:hAnsi="Tahoma" w:cs="Tahoma"/>
-      <w:sz w:val="16"/>
-      <w:szCs w:val="16"/>
-    </w:rPr>
-  </w:style>
-  <w:style w:type="character" w:customStyle="1" w:styleId="apple-converted-space">
-    <w:name w:val="apple-converted-space"/>
-    <w:basedOn w:val="DefaultParagraphFont"/>
-    <w:rsid w:val="00EC4879"/>
-  </w:style>
-  <w:style w:type="paragraph" w:styleId="Header">
-    <w:name w:val="header"/>
-    <w:basedOn w:val="Normal"/>
-    <w:link w:val="HeaderChar"/>
-    <w:uiPriority w:val="99"/>
-    <w:rsid w:val="00405A09"/>
-    <w:pPr>
-      <w:tabs>
-        <w:tab w:val="center" w:pos="4680"/>
-        <w:tab w:val="right" w:pos="9360"/>
-      </w:tabs>
-    </w:pPr>
-  </w:style>
-  <w:style w:type="character" w:customStyle="1" w:styleId="HeaderChar">
-    <w:name w:val="Header Char"/>
-    <w:basedOn w:val="DefaultParagraphFont"/>
-    <w:link w:val="Header"/>
-    <w:uiPriority w:val="99"/>
-    <w:rsid w:val="00405A09"/>
-    <w:rPr>
-      <w:sz w:val="24"/>
-      <w:szCs w:val="24"/>
-    </w:rPr>
-  </w:style>
-  <w:style w:type="paragraph" w:styleId="Footer">
-    <w:name w:val="footer"/>
-    <w:basedOn w:val="Normal"/>
-    <w:link w:val="FooterChar"/>
-    <w:uiPriority w:val="99"/>
-    <w:rsid w:val="00405A09"/>
-    <w:pPr>
-      <w:tabs>
-        <w:tab w:val="center" w:pos="4680"/>
-        <w:tab w:val="right" w:pos="9360"/>
-      </w:tabs>
-    </w:pPr>
-  </w:style>
-  <w:style w:type="character" w:customStyle="1" w:styleId="FooterChar">
-    <w:name w:val="Footer Char"/>
-    <w:basedOn w:val="DefaultParagraphFont"/>
-    <w:link w:val="Footer"/>
-    <w:uiPriority w:val="99"/>
-    <w:rsid w:val="00405A09"/>
-    <w:rPr>
-      <w:sz w:val="24"/>
-      <w:szCs w:val="24"/>
-    </w:rPr>
-  </w:style>
-</w:styles>
-</file>
-
-<file path=word/stylesWithEffects.xml><?xml version="1.0" encoding="utf-8"?>
-<w:styles xmlns:wpc="http://schemas.microsoft.com/office/word/2010/wordprocessingCanvas" xmlns:mo="http://schemas.microsoft.com/office/mac/office/2008/main" xmlns:mc="http://schemas.openxmlformats.org/markup-compatibility/2006" xmlns:mv="urn:schemas-microsoft-com:mac:vml" xmlns:o="urn:schemas-microsoft-com:office:office" xmlns:r="http://schemas.openxmlformats.org/officeDocument/2006/relationships" xmlns:m="http://schemas.openxmlformats.org/officeDocument/2006/math" xmlns:v="urn:schemas-microsoft-com:vml" xmlns:wp14="http://schemas.microsoft.com/office/word/2010/wordprocessingDrawing" xmlns:wp="http://schemas.openxmlformats.org/drawingml/2006/wordprocessingDrawing" xmlns:w10="urn:schemas-microsoft-com:office:word" xmlns:w="http://schemas.openxmlformats.org/wordprocessingml/2006/main" xmlns:w14="http://schemas.microsoft.com/office/word/2010/wordml" xmlns:wpg="http://schemas.microsoft.com/office/word/2010/wordprocessingGroup" xmlns:wpi="http://schemas.microsoft.com/office/word/2010/wordprocessingInk" xmlns:wne="http://schemas.microsoft.com/office/word/2006/wordml" xmlns:wps="http://schemas.microsoft.com/office/word/2010/wordprocessingShape" mc:Ignorable="w14 wp14">
-  <w:docDefaults>
-    <w:rPrDefault>
-      <w:rPr>
-        <w:rFonts w:ascii="Times New Roman" w:eastAsia="Times New Roman" w:hAnsi="Times New Roman" w:cs="Times New Roman"/>
-        <w:lang w:val="en-US" w:eastAsia="en-US" w:bidi="ar-SA"/>
-      </w:rPr>
-    </w:rPrDefault>
-    <w:pPrDefault/>
-  </w:docDefaults>
-  <w:latentStyles w:defLockedState="0" w:defUIPriority="0" w:defSemiHidden="0" w:defUnhideWhenUsed="0" w:defQFormat="0" w:count="276">
-    <w:lsdException w:name="Normal" w:qFormat="1"/>
-    <w:lsdException w:name="heading 1" w:qFormat="1"/>
-    <w:lsdException w:name="heading 2" w:qFormat="1"/>
-    <w:lsdException w:name="heading 3" w:qFormat="1"/>
-    <w:lsdException w:name="heading 4" w:qFormat="1"/>
-    <w:lsdException w:name="heading 5" w:semiHidden="1" w:unhideWhenUsed="1" w:qFormat="1"/>
-    <w:lsdException w:name="heading 6" w:semiHidden="1" w:unhideWhenUsed="1" w:qFormat="1"/>
-    <w:lsdException w:name="heading 7" w:semiHidden="1" w:unhideWhenUsed="1" w:qFormat="1"/>
-    <w:lsdException w:name="heading 8" w:semiHidden="1" w:unhideWhenUsed="1" w:qFormat="1"/>
-    <w:lsdException w:name="heading 9" w:semiHidden="1" w:unhideWhenUsed="1" w:qFormat="1"/>
-    <w:lsdException w:name="header" w:uiPriority="99"/>
-    <w:lsdException w:name="footer" w:uiPriority="99"/>
-    <w:lsdException w:name="caption" w:semiHidden="1" w:unhideWhenUsed="1" w:qFormat="1"/>
-    <w:lsdException w:name="Title" w:qFormat="1"/>
-    <w:lsdException w:name="Subtitle" w:qFormat="1"/>
-    <w:lsdException w:name="Strong" w:qFormat="1"/>
-    <w:lsdException w:name="Emphasis" w:qFormat="1"/>
-    <w:lsdException w:name="Placeholder Text" w:semiHidden="1" w:uiPriority="99"/>
-    <w:lsdException w:name="No Spacing" w:uiPriority="1" w:qFormat="1"/>
-    <w:lsdException w:name="Light Shading" w:uiPriority="60"/>
-    <w:lsdException w:name="Light List" w:uiPriority="61"/>
-    <w:lsdException w:name="Light Grid" w:uiPriority="62"/>
-    <w:lsdException w:name="Medium Shading 1" w:uiPriority="63"/>
-    <w:lsdException w:name="Medium Shading 2" w:uiPriority="64"/>
-    <w:lsdException w:name="Medium List 1" w:uiPriority="65"/>
-    <w:lsdException w:name="Medium List 2" w:uiPriority="66"/>
-    <w:lsdException w:name="Medium Grid 1" w:uiPriority="67"/>
-    <w:lsdException w:name="Medium Grid 2" w:uiPriority="68"/>
-    <w:lsdException w:name="Medium Grid 3" w:uiPriority="69"/>
-    <w:lsdException w:name="Dark List" w:uiPriority="70"/>
-    <w:lsdException w:name="Colorful Shading" w:uiPriority="71"/>
-    <w:lsdException w:name="Colorful List" w:uiPriority="72"/>
-    <w:lsdException w:name="Colorful Grid" w:uiPriority="73"/>
-    <w:lsdException w:name="Light Shading Accent 1" w:uiPriority="60"/>
-    <w:lsdException w:name="Light List Accent 1" w:uiPriority="61"/>
-    <w:lsdException w:name="Light Grid Accent 1" w:uiPriority="62"/>
-    <w:lsdException w:name="Medium Shading 1 Accent 1" w:uiPriority="63"/>
-    <w:lsdException w:name="Medium Shading 2 Accent 1" w:uiPriority="64"/>
-    <w:lsdException w:name="Medium List 1 Accent 1" w:uiPriority="65"/>
-    <w:lsdException w:name="Revision" w:semiHidden="1" w:uiPriority="99"/>
-    <w:lsdException w:name="List Paragraph" w:uiPriority="34" w:qFormat="1"/>
-    <w:lsdException w:name="Quote" w:uiPriority="29" w:qFormat="1"/>
-    <w:lsdException w:name="Intense Quote" w:uiPriority="30" w:qFormat="1"/>
-    <w:lsdException w:name="Medium List 2 Accent 1" w:uiPriority="66"/>
-    <w:lsdException w:name="Medium Grid 1 Accent 1" w:uiPriority="67"/>
-    <w:lsdException w:name="Medium Grid 2 Accent 1" w:uiPriority="68"/>
-    <w:lsdException w:name="Medium Grid 3 Accent 1" w:uiPriority="69"/>
-    <w:lsdException w:name="Dark List Accent 1" w:uiPriority="70"/>
-    <w:lsdException w:name="Colorful Shading Accent 1" w:uiPriority="71"/>
-    <w:lsdException w:name="Colorful List Accent 1" w:uiPriority="72"/>
-    <w:lsdException w:name="Colorful Grid Accent 1" w:uiPriority="73"/>
-    <w:lsdException w:name="Light Shading Accent 2" w:uiPriority="60"/>
-    <w:lsdException w:name="Light List Accent 2" w:uiPriority="61"/>
-    <w:lsdException w:name="Light Grid Accent 2" w:uiPriority="62"/>
-    <w:lsdException w:name="Medium Shading 1 Accent 2" w:uiPriority="63"/>
-    <w:lsdException w:name="Medium Shading 2 Accent 2" w:uiPriority="64"/>
-    <w:lsdException w:name="Medium List 1 Accent 2" w:uiPriority="65"/>
-    <w:lsdException w:name="Medium List 2 Accent 2" w:uiPriority="66"/>
-    <w:lsdException w:name="Medium Grid 1 Accent 2" w:uiPriority="67"/>
-    <w:lsdException w:name="Medium Grid 2 Accent 2" w:uiPriority="68"/>
-    <w:lsdException w:name="Medium Grid 3 Accent 2" w:uiPriority="69"/>
-    <w:lsdException w:name="Dark List Accent 2" w:uiPriority="70"/>
-    <w:lsdException w:name="Colorful Shading Accent 2" w:uiPriority="71"/>
-    <w:lsdException w:name="Colorful List Accent 2" w:uiPriority="72"/>
-    <w:lsdException w:name="Colorful Grid Accent 2" w:uiPriority="73"/>
-    <w:lsdException w:name="Light Shading Accent 3" w:uiPriority="60"/>
-    <w:lsdException w:name="Light List Accent 3" w:uiPriority="61"/>
-    <w:lsdException w:name="Light Grid Accent 3" w:uiPriority="62"/>
-    <w:lsdException w:name="Medium Shading 1 Accent 3" w:uiPriority="63"/>
-    <w:lsdException w:name="Medium Shading 2 Accent 3" w:uiPriority="64"/>
-    <w:lsdException w:name="Medium List 1 Accent 3" w:uiPriority="65"/>
-    <w:lsdException w:name="Medium List 2 Accent 3" w:uiPriority="66"/>
-    <w:lsdException w:name="Medium Grid 1 Accent 3" w:uiPriority="67"/>
-    <w:lsdException w:name="Medium Grid 2 Accent 3" w:uiPriority="68"/>
-    <w:lsdException w:name="Medium Grid 3 Accent 3" w:uiPriority="69"/>
-    <w:lsdException w:name="Dark List Accent 3" w:uiPriority="70"/>
-    <w:lsdException w:name="Colorful Shading Accent 3" w:uiPriority="71"/>
-    <w:lsdException w:name="Colorful List Accent 3" w:uiPriority="72"/>
-    <w:lsdException w:name="Colorful Grid Accent 3" w:uiPriority="73"/>
-    <w:lsdException w:name="Light Shading Accent 4" w:uiPriority="60"/>
-    <w:lsdException w:name="Light List Accent 4" w:uiPriority="61"/>
-    <w:lsdException w:name="Light Grid Accent 4" w:uiPriority="62"/>
-    <w:lsdException w:name="Medium Shading 1 Accent 4" w:uiPriority="63"/>
-    <w:lsdException w:name="Medium Shading 2 Accent 4" w:uiPriority="64"/>
-    <w:lsdException w:name="Medium List 1 Accent 4" w:uiPriority="65"/>
-    <w:lsdException w:name="Medium List 2 Accent 4" w:uiPriority="66"/>
-    <w:lsdException w:name="Medium Grid 1 Accent 4" w:uiPriority="67"/>
-    <w:lsdException w:name="Medium Grid 2 Accent 4" w:uiPriority="68"/>
-    <w:lsdException w:name="Medium Grid 3 Accent 4" w:uiPriority="69"/>
-    <w:lsdException w:name="Dark List Accent 4" w:uiPriority="70"/>
-    <w:lsdException w:name="Colorful Shading Accent 4" w:uiPriority="71"/>
-    <w:lsdException w:name="Colorful List Accent 4" w:uiPriority="72"/>
-    <w:lsdException w:name="Colorful Grid Accent 4" w:uiPriority="73"/>
-    <w:lsdException w:name="Light Shading Accent 5" w:uiPriority="60"/>
-    <w:lsdException w:name="Light List Accent 5" w:uiPriority="61"/>
-    <w:lsdException w:name="Light Grid Accent 5" w:uiPriority="62"/>
-    <w:lsdException w:name="Medium Shading 1 Accent 5" w:uiPriority="63"/>
-    <w:lsdException w:name="Medium Shading 2 Accent 5" w:uiPriority="64"/>
-    <w:lsdException w:name="Medium List 1 Accent 5" w:uiPriority="65"/>
-    <w:lsdException w:name="Medium List 2 Accent 5" w:uiPriority="66"/>
-    <w:lsdException w:name="Medium Grid 1 Accent 5" w:uiPriority="67"/>
-    <w:lsdException w:name="Medium Grid 2 Accent 5" w:uiPriority="68"/>
-    <w:lsdException w:name="Medium Grid 3 Accent 5" w:uiPriority="69"/>
-    <w:lsdException w:name="Dark List Accent 5" w:uiPriority="70"/>
-    <w:lsdException w:name="Colorful Shading Accent 5" w:uiPriority="71"/>
-    <w:lsdException w:name="Colorful List Accent 5" w:uiPriority="72"/>
-    <w:lsdException w:name="Colorful Grid Accent 5" w:uiPriority="73"/>
-    <w:lsdException w:name="Light Shading Accent 6" w:uiPriority="60"/>
-    <w:lsdException w:name="Light List Accent 6" w:uiPriority="61"/>
-    <w:lsdException w:name="Light Grid Accent 6" w:uiPriority="62"/>
-    <w:lsdException w:name="Medium Shading 1 Accent 6" w:uiPriority="63"/>
-    <w:lsdException w:name="Medium Shading 2 Accent 6" w:uiPriority="64"/>
-    <w:lsdException w:name="Medium List 1 Accent 6" w:uiPriority="65"/>
-    <w:lsdException w:name="Medium List 2 Accent 6" w:uiPriority="66"/>
-    <w:lsdException w:name="Medium Grid 1 Accent 6" w:uiPriority="67"/>
-    <w:lsdException w:name="Medium Grid 2 Accent 6" w:uiPriority="68"/>
-    <w:lsdException w:name="Medium Grid 3 Accent 6" w:uiPriority="69"/>
-    <w:lsdException w:name="Dark List Accent 6" w:uiPriority="70"/>
-    <w:lsdException w:name="Colorful Shading Accent 6" w:uiPriority="71"/>
-    <w:lsdException w:name="Colorful List Accent 6" w:uiPriority="72"/>
-    <w:lsdException w:name="Colorful Grid Accent 6" w:uiPriority="73"/>
-    <w:lsdException w:name="Subtle Emphasis" w:uiPriority="19" w:qFormat="1"/>
-    <w:lsdException w:name="Intense Emphasis" w:uiPriority="21" w:qFormat="1"/>
-    <w:lsdException w:name="Subtle Reference" w:uiPriority="31" w:qFormat="1"/>
-    <w:lsdException w:name="Intense Reference" w:uiPriority="32" w:qFormat="1"/>
-    <w:lsdException w:name="Book Title" w:uiPriority="33" w:qFormat="1"/>
-    <w:lsdException w:name="Bibliography" w:semiHidden="1" w:uiPriority="37" w:unhideWhenUsed="1"/>
-    <w:lsdException w:name="TOC Heading" w:semiHidden="1" w:uiPriority="39" w:unhideWhenUsed="1" w:qFormat="1"/>
+    <w:lsdException w:name="Grid Table 4" w:uiPriority="49"/>
+    <w:lsdException w:name="Grid Table 5 Dark" w:uiPriority="50"/>
+    <w:lsdException w:name="Grid Table 6 Colorful" w:uiPriority="51"/>
+    <w:lsdException w:name="Grid Table 7 Colorful" w:uiPriority="52"/>
+    <w:lsdException w:name="Grid Table 1 Light Accent 1" w:uiPriority="46"/>
+    <w:lsdException w:name="Grid Table 2 Accent 1" w:uiPriority="47"/>
+    <w:lsdException w:name="Grid Table 3 Accent 1" w:uiPriority="48"/>
+    <w:lsdException w:name="Grid Table 4 Accent 1" w:uiPriority="49"/>
+    <w:lsdException w:name="Grid Table 5 Dark Accent 1" w:uiPriority="50"/>
+    <w:lsdException w:name="Grid Table 6 Colorful Accent 1" w:uiPriority="51"/>
+    <w:lsdException w:name="Grid Table 7 Colorful Accent 1" w:uiPriority="52"/>
+    <w:lsdException w:name="Grid Table 1 Light Accent 2" w:uiPriority="46"/>
+    <w:lsdException w:name="Grid Table 2 Accent 2" w:uiPriority="47"/>
+    <w:lsdException w:name="Grid Table 3 Accent 2" w:uiPriority="48"/>
+    <w:lsdException w:name="Grid Table 4 Accent 2" w:uiPriority="49"/>
+    <w:lsdException w:name="Grid Table 5 Dark Accent 2" w:uiPriority="50"/>
+    <w:lsdException w:name="Grid Table 6 Colorful Accent 2" w:uiPriority="51"/>
+    <w:lsdException w:name="Grid Table 7 Colorful Accent 2" w:uiPriority="52"/>
+    <w:lsdException w:name="Grid Table 1 Light Accent 3" w:uiPriority="46"/>
+    <w:lsdException w:name="Grid Table 2 Accent 3" w:uiPriority="47"/>
+    <w:lsdException w:name="Grid Table 3 Accent 3" w:uiPriority="48"/>
+    <w:lsdException w:name="Grid Table 4 Accent 3" w:uiPriority="49"/>
+    <w:lsdException w:name="Grid Table 5 Dark Accent 3" w:uiPriority="50"/>
+    <w:lsdException w:name="Grid Table 6 Colorful Accent 3" w:uiPriority="51"/>
+    <w:lsdException w:name="Grid Table 7 Colorful Accent 3" w:uiPriority="52"/>
+    <w:lsdException w:name="Grid Table 1 Light Accent 4" w:uiPriority="46"/>
+    <w:lsdException w:name="Grid Table 2 Accent 4" w:uiPriority="47"/>
+    <w:lsdException w:name="Grid Table 3 Accent 4" w:uiPriority="48"/>
+    <w:lsdException w:name="Grid Table 4 Accent 4" w:uiPriority="49"/>
+    <w:lsdException w:name="Grid Table 5 Dark Accent 4" w:uiPriority="50"/>
+    <w:lsdException w:name="Grid Table 6 Colorful Accent 4" w:uiPriority="51"/>
+    <w:lsdException w:name="Grid Table 7 Colorful Accent 4" w:uiPriority="52"/>
+    <w:lsdException w:name="Grid Table 1 Light Accent 5" w:uiPriority="46"/>
+    <w:lsdException w:name="Grid Table 2 Accent 5" w:uiPriority="47"/>
+    <w:lsdException w:name="Grid Table 3 Accent 5" w:uiPriority="48"/>
+    <w:lsdException w:name="Grid Table 4 Accent 5" w:uiPriority="49"/>
+    <w:lsdException w:name="Grid Table 5 Dark Accent 5" w:uiPriority="50"/>
+    <w:lsdException w:name="Grid Table 6 Colorful Accent 5" w:uiPriority="51"/>
+    <w:lsdException w:name="Grid Table 7 Colorful Accent 5" w:uiPriority="52"/>
+    <w:lsdException w:name="Grid Table 1 Light Accent 6" w:uiPriority="46"/>
+    <w:lsdException w:name="Grid Table 2 Accent 6" w:uiPriority="47"/>
+    <w:lsdException w:name="Grid Table 3 Accent 6" w:uiPriority="48"/>
+    <w:lsdException w:name="Grid Table 4 Accent 6" w:uiPriority="49"/>
+    <w:lsdException w:name="Grid Table 5 Dark Accent 6" w:uiPriority="50"/>
+    <w:lsdException w:name="Grid Table 6 Colorful Accent 6" w:uiPriority="51"/>
+    <w:lsdException w:name="Grid Table 7 Colorful Accent 6" w:uiPriority="52"/>
+    <w:lsdException w:name="List Table 1 Light" w:uiPriority="46"/>
+    <w:lsdException w:name="List Table 2" w:uiPriority="47"/>
+    <w:lsdException w:name="List Table 3" w:uiPriority="48"/>
+    <w:lsdException w:name="List Table 4" w:uiPriority="49"/>
+    <w:lsdException w:name="List Table 5 Dark" w:uiPriority="50"/>
+    <w:lsdException w:name="List Table 6 Colorful" w:uiPriority="51"/>
+    <w:lsdException w:name="List Table 7 Colorful" w:uiPriority="52"/>
+    <w:lsdException w:name="List Table 1 Light Accent 1" w:uiPriority="46"/>
+    <w:lsdException w:name="List Table 2 Accent 1" w:uiPriority="47"/>
+    <w:lsdException w:name="List Table 3 Accent 1" w:uiPriority="48"/>
+    <w:lsdException w:name="List Table 4 Accent 1" w:uiPriority="49"/>
+    <w:lsdException w:name="List Table 5 Dark Accent 1" w:uiPriority="50"/>
+    <w:lsdException w:name="List Table 6 Colorful Accent 1" w:uiPriority="51"/>
+    <w:lsdException w:name="List Table 7 Colorful Accent 1" w:uiPriority="52"/>
+    <w:lsdException w:name="List Table 1 Light Accent 2" w:uiPriority="46"/>
+    <w:lsdException w:name="List Table 2 Accent 2" w:uiPriority="47"/>
+    <w:lsdException w:name="List Table 3 Accent 2" w:uiPriority="48"/>
+    <w:lsdException w:name="List Table 4 Accent 2" w:uiPriority="49"/>
+    <w:lsdException w:name="List Table 5 Dark Accent 2" w:uiPriority="50"/>
+    <w:lsdException w:name="List Table 6 Colorful Accent 2" w:uiPriority="51"/>
+    <w:lsdException w:name="List Table 7 Colorful Accent 2" w:uiPriority="52"/>
+    <w:lsdException w:name="List Table 1 Light Accent 3" w:uiPriority="46"/>
+    <w:lsdException w:name="List Table 2 Accent 3" w:uiPriority="47"/>
+    <w:lsdException w:name="List Table 3 Accent 3" w:uiPriority="48"/>
+    <w:lsdException w:name="List Table 4 Accent 3" w:uiPriority="49"/>
+    <w:lsdException w:name="List Table 5 Dark Accent 3" w:uiPriority="50"/>
+    <w:lsdException w:name="List Table 6 Colorful Accent 3" w:uiPriority="51"/>
+    <w:lsdException w:name="List Table 7 Colorful Accent 3" w:uiPriority="52"/>
+    <w:lsdException w:name="List Table 1 Light Accent 4" w:uiPriority="46"/>
+    <w:lsdException w:name="List Table 2 Accent 4" w:uiPriority="47"/>
+    <w:lsdException w:name="List Table 3 Accent 4" w:uiPriority="48"/>
+    <w:lsdException w:name="List Table 4 Accent 4" w:uiPriority="49"/>
+    <w:lsdException w:name="List Table 5 Dark Accent 4" w:uiPriority="50"/>
+    <w:lsdException w:name="List Table 6 Colorful Accent 4" w:uiPriority="51"/>
+    <w:lsdException w:name="List Table 7 Colorful Accent 4" w:uiPriority="52"/>
+    <w:lsdException w:name="List Table 1 Light Accent 5" w:uiPriority="46"/>
+    <w:lsdException w:name="List Table 2 Accent 5" w:uiPriority="47"/>
+    <w:lsdException w:name="List Table 3 Accent 5" w:uiPriority="48"/>
+    <w:lsdException w:name="List Table 4 Accent 5" w:uiPriority="49"/>
+    <w:lsdException w:name="List Table 5 Dark Accent 5" w:uiPriority="50"/>
+    <w:lsdException w:name="List Table 6 Colorful Accent 5" w:uiPriority="51"/>
+    <w:lsdException w:name="List Table 7 Colorful Accent 5" w:uiPriority="52"/>
+    <w:lsdException w:name="List Table 1 Light Accent 6" w:uiPriority="46"/>
+    <w:lsdException w:name="List Table 2 Accent 6" w:uiPriority="47"/>
+    <w:lsdException w:name="List Table 3 Accent 6" w:uiPriority="48"/>
+    <w:lsdException w:name="List Table 4 Accent 6" w:uiPriority="49"/>
+    <w:lsdException w:name="List Table 5 Dark Accent 6" w:uiPriority="50"/>
+    <w:lsdException w:name="List Table 6 Colorful Accent 6" w:uiPriority="51"/>
+    <w:lsdException w:name="List Table 7 Colorful Accent 6" w:uiPriority="52"/>
+    <w:lsdException w:name="Mention" w:semiHidden="1" w:uiPriority="99" w:unhideWhenUsed="1"/>
+    <w:lsdException w:name="Smart Hyperlink" w:semiHidden="1" w:uiPriority="99" w:unhideWhenUsed="1"/>
+    <w:lsdException w:name="Hashtag" w:semiHidden="1" w:uiPriority="99" w:unhideWhenUsed="1"/>
+    <w:lsdException w:name="Unresolved Mention" w:semiHidden="1" w:uiPriority="99" w:unhideWhenUsed="1"/>
   </w:latentStyles>
   <w:style w:type="paragraph" w:default="1" w:styleId="Normal">
     <w:name w:val="Normal"/>
@@ -9061,7 +8051,7 @@
 </file>
 
 <file path=customXml/itemProps1.xml><?xml version="1.0" encoding="utf-8"?>
-<ds:datastoreItem xmlns:ds="http://schemas.openxmlformats.org/officeDocument/2006/customXml" ds:itemID="{9CC0E9CE-3F8C-E741-BA8E-B6283E029B51}">
+<ds:datastoreItem xmlns:ds="http://schemas.openxmlformats.org/officeDocument/2006/customXml" ds:itemID="{DB8E7215-1507-C746-85C6-1B0060BD53AA}">
   <ds:schemaRefs>
     <ds:schemaRef ds:uri="http://schemas.openxmlformats.org/officeDocument/2006/bibliography"/>
   </ds:schemaRefs>

</xml_diff>